<commit_message>
delete 2 files and update 1 file
</commit_message>
<xml_diff>
--- a/Main Manuscript - APA 7th Document - COVID Pulse - A Realtime Web-Based Application for Inclusive Digos City COVID-19 Information Catalog and Tracking.docx
+++ b/Main Manuscript - APA 7th Document - COVID Pulse - A Realtime Web-Based Application for Inclusive Digos City COVID-19 Information Catalog and Tracking.docx
@@ -2313,127 +2313,132 @@
       <w:r>
         <w:tab/>
       </w:r>
-      <w:bookmarkStart w:id="4" w:name="_GoBack"/>
+      <w:r>
+        <w:t xml:space="preserve">The study that is going to be conducted could be best viewed </w:t>
+      </w:r>
+      <w:r>
+        <w:t xml:space="preserve">with the Viewpoint which provided a framework developed by </w:t>
+      </w:r>
+      <w:r>
+        <w:fldChar w:fldCharType="begin"/>
+      </w:r>
+      <w:r>
+        <w:instrText xml:space="preserve"> ADDIN ZOTERO_ITEM CSL_CITATION {"citationID":"Pah8L3Oh","properties":{"formattedCitation":"(Whitelaw et al., 2020)","plainCitation":"(Whitelaw et al., 2020)","noteIndex":0},"citationItems":[{"id":569,"uris":["http://zotero.org/users/9390994/items/54DWIVIG"],"itemData":{"id":569,"type":"article-journal","container-title":"The Lancet Digital Health","DOI":"10.1016/S2589-7500(20)30142-4","ISSN":"25897500","issue":"8","journalAbbreviation":"The Lancet Digital Health","language":"en","page":"e435-e440","source":"DOI.org (Crossref)","title":"Applications of digital technology in COVID-19 pandemic planning and response","volume":"2","author":[{"family":"Whitelaw","given":"Sera"},{"family":"Mamas","given":"Mamas A"},{"family":"Topol","given":"Eric"},{"family":"Van Spall","given":"Harriette G C"}],"issued":{"date-parts":[["2020",8]]}}}],"schema":"https://github.com/citation-style-language/schema/raw/master/csl-citation.json"} </w:instrText>
+      </w:r>
+      <w:r>
+        <w:fldChar w:fldCharType="separate"/>
+      </w:r>
+      <w:r>
+        <w:t>Whitelaw et al. (</w:t>
+      </w:r>
+      <w:r>
+        <w:t>2020)</w:t>
+      </w:r>
+      <w:r>
+        <w:fldChar w:fldCharType="end"/>
+      </w:r>
+      <w:r>
+        <w:t>.</w:t>
+      </w:r>
+      <w:r>
+        <w:t xml:space="preserve"> </w:t>
+      </w:r>
+      <w:r>
+        <w:t xml:space="preserve">This framework was developed for the purpose of highlighting the various ways digital technology could be integrated with a pandemic and management response, in this case, the COVID-19 pandemic. </w:t>
+      </w:r>
+      <w:r>
+        <w:t xml:space="preserve">The COVID-19 pandemic had </w:t>
+      </w:r>
+      <w:proofErr w:type="spellStart"/>
+      <w:r>
+        <w:t>catalyzed</w:t>
+      </w:r>
+      <w:proofErr w:type="spellEnd"/>
+      <w:r>
+        <w:t xml:space="preserve"> efforts in various nations for </w:t>
+      </w:r>
+      <w:r>
+        <w:t xml:space="preserve">controlling and </w:t>
+      </w:r>
+      <w:r>
+        <w:t xml:space="preserve">mitigation. However, the success depends </w:t>
+      </w:r>
+      <w:r>
+        <w:t xml:space="preserve">distinctively, </w:t>
+      </w:r>
+      <w:r>
+        <w:t xml:space="preserve">and the outcome often changes relies </w:t>
+      </w:r>
+      <w:r>
+        <w:t xml:space="preserve">on </w:t>
+      </w:r>
+      <w:r>
+        <w:t xml:space="preserve">one of </w:t>
+      </w:r>
+      <w:r>
+        <w:t xml:space="preserve">the ways and </w:t>
+      </w:r>
+      <w:r>
+        <w:t xml:space="preserve">strategies </w:t>
+      </w:r>
+      <w:r>
+        <w:t>that were adopted to contain and mitigate the situation.</w:t>
+      </w:r>
+      <w:r>
+        <w:t xml:space="preserve"> Nevertheless, the anchored framework explained that with various efforts exerted on the COVID-19 pandemic,</w:t>
+      </w:r>
+      <w:r>
+        <w:t xml:space="preserve"> apart from the quick response, mass </w:t>
+      </w:r>
+      <w:r>
+        <w:t>testi</w:t>
+      </w:r>
+      <w:r>
+        <w:t>ng, contact tracing, and strict imposition of COVID-19 policies</w:t>
+      </w:r>
+      <w:r>
+        <w:t xml:space="preserve">, the viewpoint had argued </w:t>
+      </w:r>
+      <w:r>
+        <w:t xml:space="preserve">that those countries who have successfully flattened the incidence curves and maintained a low mortality rate have the characteristic of adopting digital technology and made it part of their COVID-19 pandemic policy and overall response </w:t>
+      </w:r>
+      <w:r>
+        <w:fldChar w:fldCharType="begin"/>
+      </w:r>
+      <w:r>
+        <w:instrText xml:space="preserve"> ADDIN ZOTERO_ITEM CSL_CITATION {"citationID":"nEdooQqt","properties":{"formattedCitation":"(Whitelaw et al., 2020)","plainCitation":"(Whitelaw et al., 2020)","noteIndex":0},"citationItems":[{"id":569,"uris":["http://zotero.org/users/9390994/items/54DWIVIG"],"itemData":{"id":569,"type":"article-journal","container-title":"The Lancet Digital Health","DOI":"10.1016/S2589-7500(20)30142-4","ISSN":"25897500","issue":"8","journalAbbreviation":"The Lancet Digital Health","language":"en","page":"e435-e440","source":"DOI.org (Crossref)","title":"Applications of digital technology in COVID-19 pandemic planning and response","volume":"2","author":[{"family":"Whitelaw","given":"Sera"},{"family":"Mamas","given":"Mamas A"},{"family":"Topol","given":"Eric"},{"family":"Van Spall","given":"Harriette G C"}],"issued":{"date-parts":[["2020",8]]}}}],"schema":"https://github.com/citation-style-language/schema/raw/master/csl-citation.json"} </w:instrText>
+      </w:r>
+      <w:r>
+        <w:fldChar w:fldCharType="separate"/>
+      </w:r>
+      <w:r>
+        <w:t>(Whitelaw et al., 2020)</w:t>
+      </w:r>
+      <w:r>
+        <w:fldChar w:fldCharType="end"/>
+      </w:r>
+      <w:r>
+        <w:t>.</w:t>
+      </w:r>
+      <w:r>
+        <w:t xml:space="preserve"> So </w:t>
+      </w:r>
+      <w:r>
+        <w:t>nations with successful outcomes are mostly those who have digital applications integrated in their COVID-19 strategic plans.</w:t>
+      </w:r>
+      <w:r>
+        <w:t xml:space="preserve"> </w:t>
+      </w:r>
+      <w:bookmarkStart w:id="4" w:name="LastEdit"/>
+      <w:r>
+        <w:t xml:space="preserve">Hence, this viewpoint clearly supports the rationale for the development of COVID Pulse </w:t>
+      </w:r>
+      <w:r>
+        <w:t>project since the importance of digital applications has been emphasized as one of the key strategies in appropriately controlling the COVID-19 situation.</w:t>
+      </w:r>
+      <w:bookmarkStart w:id="5" w:name="_GoBack"/>
       <w:bookmarkEnd w:id="4"/>
-      <w:r>
-        <w:t xml:space="preserve">The study that is going to be conducted could be best viewed </w:t>
-      </w:r>
-      <w:r>
-        <w:t xml:space="preserve">with the Viewpoint which provided a framework developed by </w:t>
-      </w:r>
-      <w:r>
-        <w:fldChar w:fldCharType="begin"/>
-      </w:r>
-      <w:r>
-        <w:instrText xml:space="preserve"> ADDIN ZOTERO_ITEM CSL_CITATION {"citationID":"Pah8L3Oh","properties":{"formattedCitation":"(Whitelaw et al., 2020)","plainCitation":"(Whitelaw et al., 2020)","noteIndex":0},"citationItems":[{"id":569,"uris":["http://zotero.org/users/9390994/items/54DWIVIG"],"itemData":{"id":569,"type":"article-journal","container-title":"The Lancet Digital Health","DOI":"10.1016/S2589-7500(20)30142-4","ISSN":"25897500","issue":"8","journalAbbreviation":"The Lancet Digital Health","language":"en","page":"e435-e440","source":"DOI.org (Crossref)","title":"Applications of digital technology in COVID-19 pandemic planning and response","volume":"2","author":[{"family":"Whitelaw","given":"Sera"},{"family":"Mamas","given":"Mamas A"},{"family":"Topol","given":"Eric"},{"family":"Van Spall","given":"Harriette G C"}],"issued":{"date-parts":[["2020",8]]}}}],"schema":"https://github.com/citation-style-language/schema/raw/master/csl-citation.json"} </w:instrText>
-      </w:r>
-      <w:r>
-        <w:fldChar w:fldCharType="separate"/>
-      </w:r>
-      <w:r>
-        <w:t>Whitelaw et al. (</w:t>
-      </w:r>
-      <w:r>
-        <w:t>2020)</w:t>
-      </w:r>
-      <w:r>
-        <w:fldChar w:fldCharType="end"/>
-      </w:r>
-      <w:r>
-        <w:t>.</w:t>
-      </w:r>
-      <w:r>
-        <w:t xml:space="preserve"> </w:t>
-      </w:r>
-      <w:r>
-        <w:t xml:space="preserve">This framework was developed for the purpose of highlighting the various ways digital technology could be integrated with a pandemic and management response, in this case, the COVID-19 pandemic. </w:t>
-      </w:r>
-      <w:r>
-        <w:t xml:space="preserve">The COVID-19 pandemic had </w:t>
-      </w:r>
-      <w:proofErr w:type="spellStart"/>
-      <w:r>
-        <w:t>catalyzed</w:t>
-      </w:r>
-      <w:proofErr w:type="spellEnd"/>
-      <w:r>
-        <w:t xml:space="preserve"> efforts in various nations for </w:t>
-      </w:r>
-      <w:r>
-        <w:t xml:space="preserve">controlling and </w:t>
-      </w:r>
-      <w:r>
-        <w:t xml:space="preserve">mitigation. However, the success depends </w:t>
-      </w:r>
-      <w:r>
-        <w:t xml:space="preserve">distinctively, </w:t>
-      </w:r>
-      <w:r>
-        <w:t xml:space="preserve">and the outcome often changes relies </w:t>
-      </w:r>
-      <w:r>
-        <w:t xml:space="preserve">on </w:t>
-      </w:r>
-      <w:r>
-        <w:t xml:space="preserve">one of </w:t>
-      </w:r>
-      <w:r>
-        <w:t xml:space="preserve">the ways and </w:t>
-      </w:r>
-      <w:r>
-        <w:t xml:space="preserve">strategies </w:t>
-      </w:r>
-      <w:r>
-        <w:t>that were adopted to contain and mitigate the situation.</w:t>
-      </w:r>
-      <w:r>
-        <w:t xml:space="preserve"> Nevertheless, the anchored framework explained that with various efforts exerted on the COVID-19 pandemic,</w:t>
-      </w:r>
-      <w:r>
-        <w:t xml:space="preserve"> apart from the quick response, mass </w:t>
-      </w:r>
-      <w:r>
-        <w:t>testi</w:t>
-      </w:r>
-      <w:r>
-        <w:t>ng, contact tracing, and strict imposition of COVID-19 policies</w:t>
-      </w:r>
-      <w:r>
-        <w:t xml:space="preserve">, the viewpoint had argued </w:t>
-      </w:r>
-      <w:r>
-        <w:t xml:space="preserve">that those countries who have successfully flattened the incidence curves and maintained a low mortality rate have the characteristic of adopting digital technology and made it part of their COVID-19 pandemic policy and overall response </w:t>
-      </w:r>
-      <w:r>
-        <w:fldChar w:fldCharType="begin"/>
-      </w:r>
-      <w:r>
-        <w:instrText xml:space="preserve"> ADDIN ZOTERO_ITEM CSL_CITATION {"citationID":"nEdooQqt","properties":{"formattedCitation":"(Whitelaw et al., 2020)","plainCitation":"(Whitelaw et al., 2020)","noteIndex":0},"citationItems":[{"id":569,"uris":["http://zotero.org/users/9390994/items/54DWIVIG"],"itemData":{"id":569,"type":"article-journal","container-title":"The Lancet Digital Health","DOI":"10.1016/S2589-7500(20)30142-4","ISSN":"25897500","issue":"8","journalAbbreviation":"The Lancet Digital Health","language":"en","page":"e435-e440","source":"DOI.org (Crossref)","title":"Applications of digital technology in COVID-19 pandemic planning and response","volume":"2","author":[{"family":"Whitelaw","given":"Sera"},{"family":"Mamas","given":"Mamas A"},{"family":"Topol","given":"Eric"},{"family":"Van Spall","given":"Harriette G C"}],"issued":{"date-parts":[["2020",8]]}}}],"schema":"https://github.com/citation-style-language/schema/raw/master/csl-citation.json"} </w:instrText>
-      </w:r>
-      <w:r>
-        <w:fldChar w:fldCharType="separate"/>
-      </w:r>
-      <w:r>
-        <w:t>(Whitelaw et al., 2020)</w:t>
-      </w:r>
-      <w:r>
-        <w:fldChar w:fldCharType="end"/>
-      </w:r>
-      <w:r>
-        <w:t>.</w:t>
-      </w:r>
-      <w:r>
-        <w:t xml:space="preserve"> So </w:t>
-      </w:r>
-      <w:r>
-        <w:t>nations with successful outcomes are mostly those who have digital applications integrated in their COVID-19 strategic plans.</w:t>
-      </w:r>
-      <w:r>
-        <w:t xml:space="preserve"> Hence, this viewpoint clearly supports the rationale for the development of COVID Pulse </w:t>
-      </w:r>
-      <w:r>
-        <w:t>project since the importance of digital applications has been emphasized as one of the key strategies in appropriately controlling the COVID-19 situation.</w:t>
-      </w:r>
+      <w:bookmarkEnd w:id="5"/>
     </w:p>
     <w:p>
       <w:pPr>
@@ -2442,40 +2447,6 @@
       </w:pPr>
       <w:r>
         <w:t>Additionally, the framework emphasized that there are many ways digital technology can be used as an initiative to pandemic preparedness and response. Digital technology can be utilized as a tool such as Contact Tracing, Quarantine and Self-isolation, Screening for Infection, Clinical Management, Planning and Tracking, and Medical Supplies. Furthermore, in every category of the type of utilization, it has its respective functions, advantages, and disadvantages. Therefore, the research project is adopting the Tracking technology wherein the COVID-19 Pulse, the digital technology that is integrated for the purpose of COVID-19 pandemic response, is aimed to provide epidemiological insights and monitor the COVID-19 situation in real-time. With this, the study had acknowledged the framework postulate that tracking technology may be advantages since it paves the way for an actionable and reliable COVID-19 information, visualization of the COVID-19 virus and pandemic, guides and resource allocation, and dissemination of COVID-19 forecasts. However, the framework also postulated that although tracking technology is advantageous, it is without its disadvantages. One highlighted disadvantage of integrating dashboard technology as part of the COVID-19 pandemic response is the high costs and demand for maintainability.</w:t>
-      </w:r>
-    </w:p>
-    <w:p>
-      <w:pPr>
-        <w:jc w:val="both"/>
-        <w:rPr>
-          <w:b/>
-        </w:rPr>
-      </w:pPr>
-      <w:r>
-        <w:rPr>
-          <w:b/>
-        </w:rPr>
-        <w:t>Theoretical and Conceptual F</w:t>
-      </w:r>
-      <w:r>
-        <w:rPr>
-          <w:b/>
-        </w:rPr>
-        <w:t>ramework</w:t>
-      </w:r>
-    </w:p>
-    <w:p>
-      <w:pPr>
-        <w:jc w:val="both"/>
-        <w:rPr>
-          <w:b/>
-        </w:rPr>
-      </w:pPr>
-      <w:r>
-        <w:rPr>
-          <w:b/>
-        </w:rPr>
-        <w:tab/>
       </w:r>
     </w:p>
     <w:p>
@@ -2742,11 +2713,11 @@
       <w:pPr>
         <w:pStyle w:val="Heading2"/>
       </w:pPr>
-      <w:bookmarkStart w:id="5" w:name="_Toc102415287"/>
+      <w:bookmarkStart w:id="6" w:name="_Toc102415287"/>
       <w:r>
         <w:t>Significance of the Study</w:t>
       </w:r>
-      <w:bookmarkEnd w:id="5"/>
+      <w:bookmarkEnd w:id="6"/>
     </w:p>
     <w:p>
       <w:pPr>
@@ -3002,11 +2973,11 @@
       <w:pPr>
         <w:pStyle w:val="Heading2"/>
       </w:pPr>
-      <w:bookmarkStart w:id="6" w:name="_Toc102415288"/>
+      <w:bookmarkStart w:id="7" w:name="_Toc102415288"/>
       <w:r>
         <w:t>Scope and Limitation of the Study</w:t>
       </w:r>
-      <w:bookmarkEnd w:id="6"/>
+      <w:bookmarkEnd w:id="7"/>
     </w:p>
     <w:p>
       <w:pPr>
@@ -3119,13 +3090,13 @@
       <w:pPr>
         <w:pStyle w:val="Heading2"/>
       </w:pPr>
-      <w:bookmarkStart w:id="7" w:name="_Toc102415289"/>
+      <w:bookmarkStart w:id="8" w:name="_Toc102415289"/>
       <w:r>
         <w:t>Definition of Terms</w:t>
       </w:r>
-      <w:bookmarkStart w:id="8" w:name="_c9qg9tpvbg3a" w:colFirst="0" w:colLast="0"/>
-      <w:bookmarkEnd w:id="7"/>
+      <w:bookmarkStart w:id="9" w:name="_c9qg9tpvbg3a" w:colFirst="0" w:colLast="0"/>
       <w:bookmarkEnd w:id="8"/>
+      <w:bookmarkEnd w:id="9"/>
     </w:p>
     <w:p>
       <w:pPr>
@@ -3528,7 +3499,7 @@
         <w:pStyle w:val="Title"/>
         <w:outlineLvl w:val="0"/>
       </w:pPr>
-      <w:bookmarkStart w:id="9" w:name="_Toc102415290"/>
+      <w:bookmarkStart w:id="10" w:name="_Toc102415290"/>
       <w:r>
         <w:t>CHAPTER II</w:t>
       </w:r>
@@ -3536,14 +3507,14 @@
         <w:br/>
         <w:t>REVIEW OF RELATED LITERATURE</w:t>
       </w:r>
-      <w:bookmarkEnd w:id="9"/>
+      <w:bookmarkEnd w:id="10"/>
     </w:p>
     <w:p>
       <w:pPr>
         <w:pStyle w:val="Title"/>
         <w:outlineLvl w:val="0"/>
       </w:pPr>
-      <w:bookmarkStart w:id="10" w:name="_Toc102415297"/>
+      <w:bookmarkStart w:id="11" w:name="_Toc102415297"/>
       <w:r>
         <w:t>CHAPTER III</w:t>
       </w:r>
@@ -3551,18 +3522,18 @@
         <w:br/>
         <w:t>METHODS</w:t>
       </w:r>
-      <w:bookmarkEnd w:id="10"/>
+      <w:bookmarkEnd w:id="11"/>
     </w:p>
     <w:p>
       <w:pPr>
         <w:pStyle w:val="Heading2"/>
         <w:jc w:val="both"/>
       </w:pPr>
-      <w:bookmarkStart w:id="11" w:name="_Toc102415291"/>
+      <w:bookmarkStart w:id="12" w:name="_Toc102415291"/>
       <w:r>
         <w:t>Research Design</w:t>
       </w:r>
-      <w:bookmarkEnd w:id="11"/>
+      <w:bookmarkEnd w:id="12"/>
     </w:p>
     <w:p>
       <w:pPr>
@@ -3762,11 +3733,11 @@
         <w:pStyle w:val="Heading2"/>
         <w:jc w:val="both"/>
       </w:pPr>
-      <w:bookmarkStart w:id="12" w:name="_Toc102415292"/>
+      <w:bookmarkStart w:id="13" w:name="_Toc102415292"/>
       <w:r>
         <w:t>Locale of the Study</w:t>
       </w:r>
-      <w:bookmarkEnd w:id="12"/>
+      <w:bookmarkEnd w:id="13"/>
     </w:p>
     <w:p>
       <w:pPr>
@@ -3784,11 +3755,11 @@
         <w:pStyle w:val="Heading2"/>
         <w:jc w:val="both"/>
       </w:pPr>
-      <w:bookmarkStart w:id="13" w:name="_Toc102415293"/>
+      <w:bookmarkStart w:id="14" w:name="_Toc102415293"/>
       <w:r>
         <w:t>Materials and Methods</w:t>
       </w:r>
-      <w:bookmarkEnd w:id="13"/>
+      <w:bookmarkEnd w:id="14"/>
     </w:p>
     <w:p>
       <w:pPr>
@@ -12225,40 +12196,40 @@
         <w:pStyle w:val="Heading2"/>
         <w:jc w:val="both"/>
       </w:pPr>
-      <w:bookmarkStart w:id="14" w:name="_Toc102415294"/>
+      <w:bookmarkStart w:id="15" w:name="_Toc102415294"/>
       <w:r>
         <w:t>Measures</w:t>
       </w:r>
-      <w:bookmarkEnd w:id="14"/>
+      <w:bookmarkEnd w:id="15"/>
     </w:p>
     <w:p>
       <w:pPr>
         <w:pStyle w:val="Heading2"/>
         <w:jc w:val="both"/>
       </w:pPr>
-      <w:bookmarkStart w:id="15" w:name="_Toc102415295"/>
+      <w:bookmarkStart w:id="16" w:name="_Toc102415295"/>
       <w:r>
         <w:t>Procedure</w:t>
       </w:r>
-      <w:bookmarkEnd w:id="15"/>
+      <w:bookmarkEnd w:id="16"/>
     </w:p>
     <w:p>
       <w:pPr>
         <w:pStyle w:val="Heading2"/>
         <w:jc w:val="both"/>
       </w:pPr>
-      <w:bookmarkStart w:id="16" w:name="_Toc102415296"/>
+      <w:bookmarkStart w:id="17" w:name="_Toc102415296"/>
       <w:r>
         <w:t>Data Analysis</w:t>
       </w:r>
-      <w:bookmarkEnd w:id="16"/>
+      <w:bookmarkEnd w:id="17"/>
     </w:p>
     <w:p>
       <w:pPr>
         <w:pStyle w:val="Title"/>
         <w:outlineLvl w:val="0"/>
       </w:pPr>
-      <w:bookmarkStart w:id="17" w:name="_Toc102415298"/>
+      <w:bookmarkStart w:id="18" w:name="_Toc102415298"/>
       <w:r>
         <w:t>CHAPTER IV</w:t>
       </w:r>
@@ -12266,14 +12237,14 @@
         <w:br/>
         <w:t>RESULTS AND DISCUSSION</w:t>
       </w:r>
-      <w:bookmarkEnd w:id="17"/>
+      <w:bookmarkEnd w:id="18"/>
     </w:p>
     <w:p>
       <w:pPr>
         <w:pStyle w:val="Title"/>
         <w:outlineLvl w:val="0"/>
       </w:pPr>
-      <w:bookmarkStart w:id="18" w:name="_Toc102415299"/>
+      <w:bookmarkStart w:id="19" w:name="_Toc102415299"/>
       <w:r>
         <w:t>CHAPTER V</w:t>
       </w:r>
@@ -12284,7 +12255,7 @@
       <w:r>
         <w:t>S</w:t>
       </w:r>
-      <w:bookmarkEnd w:id="18"/>
+      <w:bookmarkEnd w:id="19"/>
     </w:p>
     <w:p/>
     <w:p/>
@@ -12380,7 +12351,7 @@
       <w:rPr>
         <w:noProof/>
       </w:rPr>
-      <w:t>1</w:t>
+      <w:t>2</w:t>
     </w:r>
     <w:r>
       <w:fldChar w:fldCharType="end"/>
@@ -15363,7 +15334,7 @@
 </file>
 
 <file path=customXml/itemProps1.xml><?xml version="1.0" encoding="utf-8"?>
-<ds:datastoreItem xmlns:ds="http://schemas.openxmlformats.org/officeDocument/2006/customXml" ds:itemID="{1FBFAF08-7A65-4EF8-8B1B-E5668D5E776C}">
+<ds:datastoreItem xmlns:ds="http://schemas.openxmlformats.org/officeDocument/2006/customXml" ds:itemID="{D4F1744B-F0D5-4B72-A4EC-B02221838002}">
   <ds:schemaRefs>
     <ds:schemaRef ds:uri="http://schemas.openxmlformats.org/officeDocument/2006/bibliography"/>
   </ds:schemaRefs>

</xml_diff>

<commit_message>
update 'Main Manuscript - APA 7th Document - COVID Pulse - A Realtime Web-Based Application for Inclusive Digos City COVID-19 Information Catalog and Tracking.docx'
</commit_message>
<xml_diff>
--- a/Main Manuscript - APA 7th Document - COVID Pulse - A Realtime Web-Based Application for Inclusive Digos City COVID-19 Information Catalog and Tracking.docx
+++ b/Main Manuscript - APA 7th Document - COVID Pulse - A Realtime Web-Based Application for Inclusive Digos City COVID-19 Information Catalog and Tracking.docx
@@ -2540,6 +2540,9 @@
       <w:pPr>
         <w:ind w:firstLine="720"/>
         <w:jc w:val="both"/>
+        <w:rPr>
+          <w:vertAlign w:val="subscript"/>
+        </w:rPr>
       </w:pPr>
       <w:r>
         <w:t xml:space="preserve">This research will also provide </w:t>
@@ -2695,7 +2698,10 @@
         <w:t xml:space="preserve"> The process stage will technically be the </w:t>
       </w:r>
       <w:r>
-        <w:t xml:space="preserve">COVID Pulse project development itself, where the components of the input stage will be processed </w:t>
+        <w:t xml:space="preserve">activity that will occur for the </w:t>
+      </w:r>
+      <w:r>
+        <w:t xml:space="preserve">COVID Pulse project itself, where the components of the input stage will be processed </w:t>
       </w:r>
       <w:r>
         <w:t>into outputs. This process can</w:t>
@@ -2707,7 +2713,13 @@
         <w:t xml:space="preserve"> </w:t>
       </w:r>
       <w:r>
-        <w:t xml:space="preserve">be the research process, proposal writing, </w:t>
+        <w:t>be</w:t>
+      </w:r>
+      <w:r>
+        <w:t xml:space="preserve"> the</w:t>
+      </w:r>
+      <w:r>
+        <w:t xml:space="preserve"> research process, proposal writing, </w:t>
       </w:r>
       <w:r>
         <w:t xml:space="preserve">and </w:t>
@@ -2729,18 +2741,57 @@
       </w:r>
       <w:r>
         <w:t xml:space="preserve"> such as planning and analysis, designing, development, testing, and deployment process</w:t>
+      </w:r>
+      <w:r>
+        <w:t>.</w:t>
+      </w:r>
+      <w:r>
+        <w:t xml:space="preserve"> For the output, </w:t>
+      </w:r>
+      <w:r>
+        <w:t>this stage will deliver the results of the processing of the input</w:t>
+      </w:r>
+      <w:r>
+        <w:t>. The output stage is essential since it reflects the overall product of the input and output process, which is the COVID Pulse web application.</w:t>
+      </w:r>
+      <w:r>
+        <w:t xml:space="preserve"> Lastly, for the outcome stage, this reflects the </w:t>
+      </w:r>
+      <w:r>
+        <w:t xml:space="preserve">expected </w:t>
+      </w:r>
+      <w:r>
+        <w:t>behaviour and upshot</w:t>
+      </w:r>
+      <w:r>
+        <w:t xml:space="preserve"> of the COVID Pulse web application</w:t>
+      </w:r>
+      <w:r>
+        <w:t xml:space="preserve">. Furthermore, the outcome stage components are </w:t>
+      </w:r>
+      <w:r>
+        <w:t>produced after the</w:t>
+      </w:r>
+      <w:r>
+        <w:t xml:space="preserve"> </w:t>
+      </w:r>
+      <w:r>
+        <w:t>implementation, utilization, and maintenance</w:t>
+      </w:r>
+      <w:r>
+        <w:t xml:space="preserve"> of the </w:t>
+      </w:r>
+      <w:r>
+        <w:t>COVID Pulse web application</w:t>
+      </w:r>
+      <w:r>
+        <w:t xml:space="preserve"> is accomplished</w:t>
+      </w:r>
+      <w:r>
+        <w:t>.</w:t>
       </w:r>
       <w:bookmarkStart w:id="5" w:name="_GoBack"/>
       <w:bookmarkEnd w:id="5"/>
-      <w:r>
-        <w:t>.</w:t>
-      </w:r>
-    </w:p>
-    <w:p>
-      <w:pPr>
-        <w:ind w:firstLine="720"/>
-        <w:jc w:val="both"/>
-      </w:pPr>
     </w:p>
     <w:p>
       <w:pPr>
@@ -15577,7 +15628,7 @@
 </file>
 
 <file path=customXml/itemProps1.xml><?xml version="1.0" encoding="utf-8"?>
-<ds:datastoreItem xmlns:ds="http://schemas.openxmlformats.org/officeDocument/2006/customXml" ds:itemID="{10CEF0EE-7F0D-4976-A594-9C8C1E551C01}">
+<ds:datastoreItem xmlns:ds="http://schemas.openxmlformats.org/officeDocument/2006/customXml" ds:itemID="{D032F07A-A9CC-4B51-867B-C4EACF6B3D02}">
   <ds:schemaRefs>
     <ds:schemaRef ds:uri="http://schemas.openxmlformats.org/officeDocument/2006/bibliography"/>
   </ds:schemaRefs>

</xml_diff>

<commit_message>
update 'Main Manuscript - APA 7th Document - COVID Pulse - A Realtime Web-Based Application for Inclusive Digos City COVID-19 Information Catalog and Tracking.docx' and added 'Main Manuscript - APA 7th Document - COVID Pulse - A Realtime Web-Based Application for Inclusive Digos City COVID-19 Information Catalog and Tracking.pdf'
</commit_message>
<xml_diff>
--- a/Main Manuscript - APA 7th Document - COVID Pulse - A Realtime Web-Based Application for Inclusive Digos City COVID-19 Information Catalog and Tracking.docx
+++ b/Main Manuscript - APA 7th Document - COVID Pulse - A Realtime Web-Based Application for Inclusive Digos City COVID-19 Information Catalog and Tracking.docx
@@ -482,7 +482,15 @@
         <w:jc w:val="center"/>
       </w:pPr>
       <w:r>
-        <w:t>In Partial Fulfillment of the Requirements in</w:t>
+        <w:t xml:space="preserve">In Partial </w:t>
+      </w:r>
+      <w:proofErr w:type="spellStart"/>
+      <w:r>
+        <w:t>Fulfillment</w:t>
+      </w:r>
+      <w:proofErr w:type="spellEnd"/>
+      <w:r>
+        <w:t xml:space="preserve"> of the Requirements in</w:t>
       </w:r>
     </w:p>
     <w:p>
@@ -517,9 +525,11 @@
         <w:spacing w:line="360" w:lineRule="auto"/>
         <w:jc w:val="center"/>
       </w:pPr>
+      <w:proofErr w:type="gramStart"/>
       <w:r>
         <w:t>by</w:t>
       </w:r>
+      <w:proofErr w:type="gramEnd"/>
     </w:p>
     <w:p>
       <w:pPr>
@@ -2339,7 +2349,15 @@
         <w:t xml:space="preserve"> in this case, the COVID-19 pandemic. </w:t>
       </w:r>
       <w:r>
-        <w:t xml:space="preserve">The COVID-19 pandemic had catalyzed efforts in various nations for </w:t>
+        <w:t xml:space="preserve">The COVID-19 pandemic had </w:t>
+      </w:r>
+      <w:proofErr w:type="spellStart"/>
+      <w:r>
+        <w:t>catalyzed</w:t>
+      </w:r>
+      <w:proofErr w:type="spellEnd"/>
+      <w:r>
+        <w:t xml:space="preserve"> efforts in various nations for </w:t>
       </w:r>
       <w:r>
         <w:t xml:space="preserve">controlling and </w:t>
@@ -2546,8 +2564,13 @@
         <w:t xml:space="preserve"> the Tracking technology wherein the COVID-19 Pulse, the digital technology that is integrated for the purpose of COVID-19 pandemic response, is aimed to provide epidemiological insights and monitor the C</w:t>
       </w:r>
       <w:r>
-        <w:t>OVID-19 situation in real-time.</w:t>
-      </w:r>
+        <w:t>OVID-19 situation in real-</w:t>
+      </w:r>
+      <w:proofErr w:type="spellStart"/>
+      <w:r>
+        <w:t>time.</w:t>
+      </w:r>
+      <w:proofErr w:type="spellEnd"/>
     </w:p>
     <w:p>
       <w:pPr>
@@ -2668,7 +2691,15 @@
         <w:fldChar w:fldCharType="separate"/>
       </w:r>
       <w:r>
-        <w:t>(Brown &amp; Svenson, 1988)</w:t>
+        <w:t xml:space="preserve">(Brown &amp; </w:t>
+      </w:r>
+      <w:proofErr w:type="spellStart"/>
+      <w:r>
+        <w:t>Svenson</w:t>
+      </w:r>
+      <w:proofErr w:type="spellEnd"/>
+      <w:r>
+        <w:t>, 1988)</w:t>
       </w:r>
       <w:r>
         <w:fldChar w:fldCharType="end"/>
@@ -2872,7 +2903,11 @@
         <w:t>ject</w:t>
       </w:r>
       <w:r>
-        <w:t xml:space="preserve"> such as planning and analysis, designing, development, testing, and deployment process</w:t>
+        <w:t xml:space="preserve"> such as planning and analysis, designing, development, testing, and deployment </w:t>
+      </w:r>
+      <w:proofErr w:type="spellStart"/>
+      <w:r>
+        <w:t>process</w:t>
       </w:r>
       <w:r>
         <w:t>.</w:t>
@@ -2883,6 +2918,7 @@
         <w:ind w:firstLine="720"/>
         <w:jc w:val="both"/>
       </w:pPr>
+      <w:proofErr w:type="spellEnd"/>
       <w:r>
         <w:t xml:space="preserve">For the output, </w:t>
       </w:r>
@@ -2956,7 +2992,6 @@
           <w:i/>
         </w:rPr>
       </w:pPr>
-      <w:bookmarkStart w:id="5" w:name="_GoBack"/>
       <w:r>
         <w:rPr>
           <w:noProof/>
@@ -3612,6 +3647,12 @@
                                           <w:sz w:val="16"/>
                                         </w:rPr>
                                         <w:t>Research Problem</w:t>
+                                      </w:r>
+                                      <w:r>
+                                        <w:rPr>
+                                          <w:sz w:val="16"/>
+                                        </w:rPr>
+                                        <w:t xml:space="preserve"> Identification</w:t>
                                       </w:r>
                                     </w:p>
                                   </w:txbxContent>
@@ -5415,6 +5456,12 @@
                                   </w:rPr>
                                   <w:t>Research Problem</w:t>
                                 </w:r>
+                                <w:r>
+                                  <w:rPr>
+                                    <w:sz w:val="16"/>
+                                  </w:rPr>
+                                  <w:t xml:space="preserve"> Identification</w:t>
+                                </w:r>
                               </w:p>
                             </w:txbxContent>
                           </v:textbox>
@@ -6073,7 +6120,6 @@
           </mc:Fallback>
         </mc:AlternateContent>
       </w:r>
-      <w:bookmarkEnd w:id="5"/>
     </w:p>
     <w:p>
       <w:pPr>
@@ -6248,7 +6294,37 @@
           <w:rFonts w:ascii="Times New Roman" w:hAnsi="Times New Roman" w:cs="Times New Roman"/>
           <w:sz w:val="24"/>
         </w:rPr>
-        <w:t>To embed and visualize the COVID-19 data from data repositories and APIs.</w:t>
+        <w:t xml:space="preserve">To embed and visualize the COVID-19 data from </w:t>
+      </w:r>
+      <w:r>
+        <w:rPr>
+          <w:rFonts w:ascii="Times New Roman" w:hAnsi="Times New Roman" w:cs="Times New Roman"/>
+          <w:sz w:val="24"/>
+        </w:rPr>
+        <w:t>COVID-19</w:t>
+      </w:r>
+      <w:r>
+        <w:rPr>
+          <w:rFonts w:ascii="Times New Roman" w:hAnsi="Times New Roman" w:cs="Times New Roman"/>
+          <w:sz w:val="24"/>
+        </w:rPr>
+        <w:t>APIs</w:t>
+      </w:r>
+      <w:r>
+        <w:rPr>
+          <w:rFonts w:ascii="Times New Roman" w:hAnsi="Times New Roman" w:cs="Times New Roman"/>
+          <w:sz w:val="24"/>
+        </w:rPr>
+        <w:t xml:space="preserve"> and resources</w:t>
+      </w:r>
+      <w:bookmarkStart w:id="5" w:name="_GoBack"/>
+      <w:bookmarkEnd w:id="5"/>
+      <w:r>
+        <w:rPr>
+          <w:rFonts w:ascii="Times New Roman" w:hAnsi="Times New Roman" w:cs="Times New Roman"/>
+          <w:sz w:val="24"/>
+        </w:rPr>
+        <w:t>.</w:t>
       </w:r>
     </w:p>
     <w:p>
@@ -6431,7 +6507,55 @@
         <w:t xml:space="preserve"> </w:t>
       </w:r>
       <w:r>
-        <w:t>This area of study is important since effective public health communication plays a crucial part in controlling the COVID-19 pandemic. As the COVID-19 virus continued to ravage the world, adequate, reliable, timely, and relevant information became a highly essential resource for people to be consistently informed. Fortunately, healthcare authorities could communicate to the public effectively by digitizing information systems (Bernardino &amp; Bacelar Nicolau, 2020). That is why COVID-19 information systems are more critical than at any other time for handling data and information at the pace required by the ambiguity of the COVID-19 situation. Consequently, many have developed approaches to improve and expand the COVID-19 information system and public communication (Clarke et al., 2021; World Health Organization &amp; Others, 2020). Health information systems were expanded at an unprecedented pace due to the urgency of the worldwide need for COVID-19 data and the widespread internet penetration (Ivanković et al., 2021; Max Roser &amp; Ortiz-Ospina, 2022). That is because COVID-19 information systems may support decision-making and help individuals adapt their health behaviors to the crisis.</w:t>
+        <w:t xml:space="preserve">This area of study is important since effective public health communication plays a crucial part in controlling the COVID-19 pandemic. As the COVID-19 virus continued to ravage the world, adequate, reliable, timely, and relevant information became a highly essential resource for people to be consistently informed. Fortunately, healthcare authorities could communicate to the public effectively by digitizing information systems (Bernardino &amp; </w:t>
+      </w:r>
+      <w:proofErr w:type="spellStart"/>
+      <w:r>
+        <w:t>Bacelar</w:t>
+      </w:r>
+      <w:proofErr w:type="spellEnd"/>
+      <w:r>
+        <w:t xml:space="preserve"> </w:t>
+      </w:r>
+      <w:proofErr w:type="spellStart"/>
+      <w:r>
+        <w:t>Nicolau</w:t>
+      </w:r>
+      <w:proofErr w:type="spellEnd"/>
+      <w:r>
+        <w:t>, 2020). That is why COVID-19 information systems are more critical than at any other time for handling data and information at the pace required by the ambiguity of the COVID-19 situation. Consequently, many have developed approaches to improve and expand the COVID-19 information system and public communication (Clarke et al., 2021; World Health Organization &amp; Others, 2020). Health information systems were expanded at an unprecedented pace due to the urgency of the worldwide need for COVID-19 data and the widespread internet penetration (</w:t>
+      </w:r>
+      <w:proofErr w:type="spellStart"/>
+      <w:r>
+        <w:t>Ivanković</w:t>
+      </w:r>
+      <w:proofErr w:type="spellEnd"/>
+      <w:r>
+        <w:t xml:space="preserve"> et al., 2021; Max </w:t>
+      </w:r>
+      <w:proofErr w:type="spellStart"/>
+      <w:r>
+        <w:t>Roser</w:t>
+      </w:r>
+      <w:proofErr w:type="spellEnd"/>
+      <w:r>
+        <w:t xml:space="preserve"> &amp; Ortiz-</w:t>
+      </w:r>
+      <w:proofErr w:type="spellStart"/>
+      <w:r>
+        <w:t>Ospina</w:t>
+      </w:r>
+      <w:proofErr w:type="spellEnd"/>
+      <w:r>
+        <w:t xml:space="preserve">, 2022). That is because COVID-19 information systems may support decision-making and help individuals adapt their health </w:t>
+      </w:r>
+      <w:proofErr w:type="spellStart"/>
+      <w:r>
+        <w:t>behaviors</w:t>
+      </w:r>
+      <w:proofErr w:type="spellEnd"/>
+      <w:r>
+        <w:t xml:space="preserve"> to the crisis.</w:t>
       </w:r>
     </w:p>
     <w:p>
@@ -6688,7 +6812,21 @@
         <w:rPr>
           <w:color w:val="000000"/>
         </w:rPr>
-        <w:t xml:space="preserve"> feasibility aspects of the project. This will be further analyzed in the pre-development feasibility analysis stage. Strictly speaking, the project will only adopt available technologies that is also technically and economically feasible and possible for the researcher to deal during the development of the COVID Pulse. Nevertheless, the researcher will also consider limiting the project to develop a prototype given the time constraints. Since given that the project with a scope of deploying a perfect web-application that is an </w:t>
+        <w:t xml:space="preserve"> feasibility aspects of the project. This will be further </w:t>
+      </w:r>
+      <w:proofErr w:type="spellStart"/>
+      <w:r>
+        <w:rPr>
+          <w:color w:val="000000"/>
+        </w:rPr>
+        <w:t>analyzed</w:t>
+      </w:r>
+      <w:proofErr w:type="spellEnd"/>
+      <w:r>
+        <w:rPr>
+          <w:color w:val="000000"/>
+        </w:rPr>
+        <w:t xml:space="preserve"> in the pre-development feasibility analysis stage. Strictly speaking, the project will only adopt available technologies that is also technically and economically feasible and possible for the researcher to deal during the development of the COVID Pulse. Nevertheless, the researcher will also consider limiting the project to develop a prototype given the time constraints. Since given that the project with a scope of deploying a perfect web-application that is an </w:t>
       </w:r>
       <w:r>
         <w:rPr>
@@ -6774,9 +6912,11 @@
       <w:r>
         <w:t xml:space="preserve">e COVID-19 </w:t>
       </w:r>
+      <w:proofErr w:type="spellStart"/>
       <w:r>
         <w:t>realtime</w:t>
       </w:r>
+      <w:proofErr w:type="spellEnd"/>
       <w:r>
         <w:t xml:space="preserve"> </w:t>
       </w:r>
@@ -6790,10 +6930,18 @@
         <w:t>The name was inspired by the Official School Publication of Co</w:t>
       </w:r>
       <w:r>
-        <w:t xml:space="preserve">r Jesu College Basic Education  </w:t>
-      </w:r>
-      <w:r>
-        <w:t xml:space="preserve">Department called </w:t>
+        <w:t xml:space="preserve">r Jesu College Basic </w:t>
+      </w:r>
+      <w:proofErr w:type="gramStart"/>
+      <w:r>
+        <w:t xml:space="preserve">Education  </w:t>
+      </w:r>
+      <w:r>
+        <w:t>Department</w:t>
+      </w:r>
+      <w:proofErr w:type="gramEnd"/>
+      <w:r>
+        <w:t xml:space="preserve"> called </w:t>
       </w:r>
       <w:r>
         <w:t>“Pulse”.</w:t>
@@ -6841,7 +6989,15 @@
         <w:t xml:space="preserve">o COVID Pulse </w:t>
       </w:r>
       <w:r>
-        <w:t>can be called realtime if it delivered the data relative to the</w:t>
+        <w:t xml:space="preserve">can be called </w:t>
+      </w:r>
+      <w:proofErr w:type="spellStart"/>
+      <w:r>
+        <w:t>realtime</w:t>
+      </w:r>
+      <w:proofErr w:type="spellEnd"/>
+      <w:r>
+        <w:t xml:space="preserve"> if it delivered the data relative to the</w:t>
       </w:r>
       <w:r>
         <w:t xml:space="preserve"> newly reported data from the primary source</w:t>
@@ -7024,7 +7180,15 @@
         <w:t>Additionally, t</w:t>
       </w:r>
       <w:r>
-        <w:t xml:space="preserve">hese informations can come in a form of </w:t>
+        <w:t xml:space="preserve">hese </w:t>
+      </w:r>
+      <w:proofErr w:type="spellStart"/>
+      <w:r>
+        <w:t>informations</w:t>
+      </w:r>
+      <w:proofErr w:type="spellEnd"/>
+      <w:r>
+        <w:t xml:space="preserve"> can come in a form of </w:t>
       </w:r>
       <w:r>
         <w:t xml:space="preserve">news articles, updates, </w:t>
@@ -7078,7 +7242,23 @@
         <w:t xml:space="preserve">TRACKING. </w:t>
       </w:r>
       <w:r>
-        <w:t>It refers to the feature of the COVID Pulse web application that provides an realtime and up-to-date monitor of the COVID-19 active cases, recoveries, deaths, vaccination</w:t>
+        <w:t xml:space="preserve">It refers to the feature of the COVID Pulse web application that provides </w:t>
+      </w:r>
+      <w:proofErr w:type="gramStart"/>
+      <w:r>
+        <w:t>an</w:t>
+      </w:r>
+      <w:proofErr w:type="gramEnd"/>
+      <w:r>
+        <w:t xml:space="preserve"> </w:t>
+      </w:r>
+      <w:proofErr w:type="spellStart"/>
+      <w:r>
+        <w:t>realtime</w:t>
+      </w:r>
+      <w:proofErr w:type="spellEnd"/>
+      <w:r>
+        <w:t xml:space="preserve"> and up-to-date monitor of the COVID-19 active cases, recoveries, deaths, vaccination</w:t>
       </w:r>
       <w:r>
         <w:t>, and the overall situation of the COVID-19 pandemic</w:t>
@@ -7586,7 +7766,15 @@
         <w:fldChar w:fldCharType="end"/>
       </w:r>
       <w:r>
-        <w:t xml:space="preserve"> for the knowledge and skills consideration. However, in some unforeseen circumstances where the requirements were beyond the researcher's aptitude, the researcher can adopt an alternative to fulfill the specific requirement. Thus, considering all of these, it is technically possible to develop the proposed project. From all the areas of TELOS, the project will be heavily scoped on the technical feasibility.</w:t>
+        <w:t xml:space="preserve"> for the knowledge and skills consideration. However, in some unforeseen circumstances where the requirements were beyond the researcher's aptitude, the researcher can adopt an alternative to </w:t>
+      </w:r>
+      <w:proofErr w:type="spellStart"/>
+      <w:r>
+        <w:t>fulfill</w:t>
+      </w:r>
+      <w:proofErr w:type="spellEnd"/>
+      <w:r>
+        <w:t xml:space="preserve"> the specific requirement. Thus, considering all of these, it is technically possible to develop the proposed project. From all the areas of TELOS, the project will be heavily scoped on the technical feasibility.</w:t>
       </w:r>
       <w:r>
         <w:rPr>
@@ -7930,7 +8118,15 @@
         <w:t xml:space="preserve">System Design. </w:t>
       </w:r>
       <w:r>
-        <w:t>The designing stage is crucial for the development of the COVID Pulse. In this stage, the researcher will identify and describe the web application's features, operation, and specification to establish the intended objectives. The system designing of the COVID pulse will consist of various design considerations and concepts. Additionally, it conceptualizes and offers good visual and descriptive prospects about the web application and its system aspects to allow the final version to be consistent with design structures as described initially in the proposed system architecture models. Hence, this stage is necessary since it will allow the researcher to implement and code the devised and analyzed prospects in the Planning and Analysis phase through a programming language. Lastly, the web application system design of COVID Pulse will be divided into three segments: Frontend, Backend, and APIs.</w:t>
+        <w:t xml:space="preserve">The designing stage is crucial for the development of the COVID Pulse. In this stage, the researcher will identify and describe the web application's features, operation, and specification to establish the intended objectives. The system designing of the COVID pulse will consist of various design considerations and concepts. Additionally, it conceptualizes and offers good visual and descriptive prospects about the web application and its system aspects to allow the final version to be consistent with design structures as described initially in the proposed system architecture models. Hence, this stage is necessary since it will allow the researcher to implement and code the devised and </w:t>
+      </w:r>
+      <w:proofErr w:type="spellStart"/>
+      <w:r>
+        <w:t>analyzed</w:t>
+      </w:r>
+      <w:proofErr w:type="spellEnd"/>
+      <w:r>
+        <w:t xml:space="preserve"> prospects in the Planning and Analysis phase through a programming language. Lastly, the web application system design of COVID Pulse will be divided into three segments: Frontend, Backend, and APIs.</w:t>
       </w:r>
     </w:p>
     <w:p>
@@ -8303,8 +8499,13 @@
         <w:t xml:space="preserve"> </w:t>
       </w:r>
       <w:r>
-        <w:t>Envisioned COVID Pulse designed web architecture,</w:t>
-      </w:r>
+        <w:t>Envisioned COVID Pulse designed web architecture</w:t>
+      </w:r>
+      <w:proofErr w:type="gramStart"/>
+      <w:r>
+        <w:t>,</w:t>
+      </w:r>
+      <w:proofErr w:type="gramEnd"/>
       <w:r>
         <w:br/>
         <w:t>which consists of Frontend, Backend, and APIs</w:t>
@@ -8405,7 +8606,21 @@
         <w:rPr>
           <w:b/>
         </w:rPr>
-        <w:t>Hypertext Markup Language (HTML).</w:t>
+        <w:t xml:space="preserve">Hypertext </w:t>
+      </w:r>
+      <w:proofErr w:type="spellStart"/>
+      <w:r>
+        <w:rPr>
+          <w:b/>
+        </w:rPr>
+        <w:t>Markup</w:t>
+      </w:r>
+      <w:proofErr w:type="spellEnd"/>
+      <w:r>
+        <w:rPr>
+          <w:b/>
+        </w:rPr>
+        <w:t xml:space="preserve"> Language (HTML).</w:t>
       </w:r>
       <w:r>
         <w:t xml:space="preserve"> It is the fundamental building block of the webpage since it allows the researcher to define the structure and modules of web content. Therefore, HTML is crucial for the COVID Pulse web application since it will contain the websites' basic text and hypertext contents. However, HTML is always a tandem with CSS.</w:t>
@@ -8426,7 +8641,15 @@
         <w:t>Cascading Style Sheets (CSS).</w:t>
       </w:r>
       <w:r>
-        <w:t xml:space="preserve"> CSS will always coincide with HTML for the researcher to style and specify how the presentation of the User Interface will look (i.e., colors, fonts, and layout) and feel and how the primary contents of the COVID Pulse web application are presented to Digoseños.</w:t>
+        <w:t xml:space="preserve"> CSS will always coincide with HTML for the researcher to style and specify how the presentation of the User Interface will look (i.e., </w:t>
+      </w:r>
+      <w:proofErr w:type="spellStart"/>
+      <w:r>
+        <w:t>colors</w:t>
+      </w:r>
+      <w:proofErr w:type="spellEnd"/>
+      <w:r>
+        <w:t>, fonts, and layout) and feel and how the primary contents of the COVID Pulse web application are presented to Digoseños.</w:t>
       </w:r>
     </w:p>
     <w:p>
@@ -8474,7 +8697,15 @@
         <w:fldChar w:fldCharType="separate"/>
       </w:r>
       <w:r>
-        <w:t>(Hovhannisyan, 2021)</w:t>
+        <w:t>(</w:t>
+      </w:r>
+      <w:proofErr w:type="spellStart"/>
+      <w:r>
+        <w:t>Hovhannisyan</w:t>
+      </w:r>
+      <w:proofErr w:type="spellEnd"/>
+      <w:r>
+        <w:t>, 2021)</w:t>
       </w:r>
       <w:r>
         <w:fldChar w:fldCharType="end"/>
@@ -8522,8 +8753,23 @@
         <w:rPr>
           <w:color w:val="000000"/>
         </w:rPr>
-        <w:t xml:space="preserve">The dependencies and devDependencies that will be implemented in the COVID Pulse project can be found in the </w:t>
-      </w:r>
+        <w:t xml:space="preserve">The dependencies and </w:t>
+      </w:r>
+      <w:proofErr w:type="spellStart"/>
+      <w:r>
+        <w:rPr>
+          <w:color w:val="000000"/>
+        </w:rPr>
+        <w:t>devDependencies</w:t>
+      </w:r>
+      <w:proofErr w:type="spellEnd"/>
+      <w:r>
+        <w:rPr>
+          <w:color w:val="000000"/>
+        </w:rPr>
+        <w:t xml:space="preserve"> that will be implemented in the COVID Pulse project can be found in the </w:t>
+      </w:r>
+      <w:proofErr w:type="spellStart"/>
       <w:r>
         <w:rPr>
           <w:rFonts w:ascii="Courier New" w:hAnsi="Courier New" w:cs="Courier New"/>
@@ -8532,6 +8778,7 @@
         </w:rPr>
         <w:t>package.json</w:t>
       </w:r>
+      <w:proofErr w:type="spellEnd"/>
       <w:r>
         <w:rPr>
           <w:color w:val="000000"/>
@@ -8543,16 +8790,40 @@
         <w:rPr>
           <w:color w:val="000000"/>
         </w:rPr>
-        <w:t xml:space="preserve">file found in the repository. It contains the metadata relevant to the COVID Pulse project repository. It will be used for managing the COVID Pulse project's dependencies, devDependencies, scripts, and version.  Note that there are some packages such as </w:t>
-      </w:r>
-      <w:r>
-        <w:rPr>
-          <w:rFonts w:ascii="Courier New" w:hAnsi="Courier New" w:cs="Courier New"/>
-          <w:color w:val="000000"/>
-          <w:sz w:val="20"/>
-        </w:rPr>
-        <w:t>day.js and axios</w:t>
-      </w:r>
+        <w:t xml:space="preserve">file found in the repository. It contains the metadata relevant to the COVID Pulse project repository. It will be used for managing the COVID Pulse project's dependencies, </w:t>
+      </w:r>
+      <w:proofErr w:type="spellStart"/>
+      <w:r>
+        <w:rPr>
+          <w:color w:val="000000"/>
+        </w:rPr>
+        <w:t>devDependencies</w:t>
+      </w:r>
+      <w:proofErr w:type="spellEnd"/>
+      <w:r>
+        <w:rPr>
+          <w:color w:val="000000"/>
+        </w:rPr>
+        <w:t xml:space="preserve">, scripts, and version.  Note that there are some packages such as </w:t>
+      </w:r>
+      <w:r>
+        <w:rPr>
+          <w:rFonts w:ascii="Courier New" w:hAnsi="Courier New" w:cs="Courier New"/>
+          <w:color w:val="000000"/>
+          <w:sz w:val="20"/>
+        </w:rPr>
+        <w:t xml:space="preserve">day.js and </w:t>
+      </w:r>
+      <w:proofErr w:type="spellStart"/>
+      <w:r>
+        <w:rPr>
+          <w:rFonts w:ascii="Courier New" w:hAnsi="Courier New" w:cs="Courier New"/>
+          <w:color w:val="000000"/>
+          <w:sz w:val="20"/>
+        </w:rPr>
+        <w:t>axios</w:t>
+      </w:r>
+      <w:proofErr w:type="spellEnd"/>
       <w:r>
         <w:rPr>
           <w:color w:val="000000"/>
@@ -8608,7 +8879,43 @@
           <w:color w:val="000000"/>
           <w:sz w:val="20"/>
         </w:rPr>
-        <w:t xml:space="preserve">  "name": "coronaviruspulse-app",</w:t>
+        <w:t xml:space="preserve">  "</w:t>
+      </w:r>
+      <w:proofErr w:type="gramStart"/>
+      <w:r>
+        <w:rPr>
+          <w:rFonts w:ascii="Courier New" w:hAnsi="Courier New" w:cs="Courier New"/>
+          <w:color w:val="000000"/>
+          <w:sz w:val="20"/>
+        </w:rPr>
+        <w:t>name</w:t>
+      </w:r>
+      <w:proofErr w:type="gramEnd"/>
+      <w:r>
+        <w:rPr>
+          <w:rFonts w:ascii="Courier New" w:hAnsi="Courier New" w:cs="Courier New"/>
+          <w:color w:val="000000"/>
+          <w:sz w:val="20"/>
+        </w:rPr>
+        <w:t>": "</w:t>
+      </w:r>
+      <w:proofErr w:type="spellStart"/>
+      <w:r>
+        <w:rPr>
+          <w:rFonts w:ascii="Courier New" w:hAnsi="Courier New" w:cs="Courier New"/>
+          <w:color w:val="000000"/>
+          <w:sz w:val="20"/>
+        </w:rPr>
+        <w:t>coronaviruspulse</w:t>
+      </w:r>
+      <w:proofErr w:type="spellEnd"/>
+      <w:r>
+        <w:rPr>
+          <w:rFonts w:ascii="Courier New" w:hAnsi="Courier New" w:cs="Courier New"/>
+          <w:color w:val="000000"/>
+          <w:sz w:val="20"/>
+        </w:rPr>
+        <w:t>-app",</w:t>
       </w:r>
     </w:p>
     <w:p>
@@ -8630,7 +8937,25 @@
           <w:color w:val="000000"/>
           <w:sz w:val="20"/>
         </w:rPr>
-        <w:t xml:space="preserve">  "version": "0.0.0",</w:t>
+        <w:t xml:space="preserve">  "</w:t>
+      </w:r>
+      <w:proofErr w:type="gramStart"/>
+      <w:r>
+        <w:rPr>
+          <w:rFonts w:ascii="Courier New" w:hAnsi="Courier New" w:cs="Courier New"/>
+          <w:color w:val="000000"/>
+          <w:sz w:val="20"/>
+        </w:rPr>
+        <w:t>version</w:t>
+      </w:r>
+      <w:proofErr w:type="gramEnd"/>
+      <w:r>
+        <w:rPr>
+          <w:rFonts w:ascii="Courier New" w:hAnsi="Courier New" w:cs="Courier New"/>
+          <w:color w:val="000000"/>
+          <w:sz w:val="20"/>
+        </w:rPr>
+        <w:t>": "0.0.0",</w:t>
       </w:r>
     </w:p>
     <w:p>
@@ -8652,7 +8977,25 @@
           <w:color w:val="000000"/>
           <w:sz w:val="20"/>
         </w:rPr>
-        <w:t xml:space="preserve">  "scripts": {</w:t>
+        <w:t xml:space="preserve">  "</w:t>
+      </w:r>
+      <w:proofErr w:type="gramStart"/>
+      <w:r>
+        <w:rPr>
+          <w:rFonts w:ascii="Courier New" w:hAnsi="Courier New" w:cs="Courier New"/>
+          <w:color w:val="000000"/>
+          <w:sz w:val="20"/>
+        </w:rPr>
+        <w:t>scripts</w:t>
+      </w:r>
+      <w:proofErr w:type="gramEnd"/>
+      <w:r>
+        <w:rPr>
+          <w:rFonts w:ascii="Courier New" w:hAnsi="Courier New" w:cs="Courier New"/>
+          <w:color w:val="000000"/>
+          <w:sz w:val="20"/>
+        </w:rPr>
+        <w:t>": {</w:t>
       </w:r>
     </w:p>
     <w:p>
@@ -8674,7 +9017,43 @@
           <w:color w:val="000000"/>
           <w:sz w:val="20"/>
         </w:rPr>
-        <w:t xml:space="preserve">    "dev": "vite",</w:t>
+        <w:t xml:space="preserve">    "</w:t>
+      </w:r>
+      <w:proofErr w:type="gramStart"/>
+      <w:r>
+        <w:rPr>
+          <w:rFonts w:ascii="Courier New" w:hAnsi="Courier New" w:cs="Courier New"/>
+          <w:color w:val="000000"/>
+          <w:sz w:val="20"/>
+        </w:rPr>
+        <w:t>dev</w:t>
+      </w:r>
+      <w:proofErr w:type="gramEnd"/>
+      <w:r>
+        <w:rPr>
+          <w:rFonts w:ascii="Courier New" w:hAnsi="Courier New" w:cs="Courier New"/>
+          <w:color w:val="000000"/>
+          <w:sz w:val="20"/>
+        </w:rPr>
+        <w:t>": "</w:t>
+      </w:r>
+      <w:proofErr w:type="spellStart"/>
+      <w:r>
+        <w:rPr>
+          <w:rFonts w:ascii="Courier New" w:hAnsi="Courier New" w:cs="Courier New"/>
+          <w:color w:val="000000"/>
+          <w:sz w:val="20"/>
+        </w:rPr>
+        <w:t>vite</w:t>
+      </w:r>
+      <w:proofErr w:type="spellEnd"/>
+      <w:r>
+        <w:rPr>
+          <w:rFonts w:ascii="Courier New" w:hAnsi="Courier New" w:cs="Courier New"/>
+          <w:color w:val="000000"/>
+          <w:sz w:val="20"/>
+        </w:rPr>
+        <w:t>",</w:t>
       </w:r>
     </w:p>
     <w:p>
@@ -8696,7 +9075,43 @@
           <w:color w:val="000000"/>
           <w:sz w:val="20"/>
         </w:rPr>
-        <w:t xml:space="preserve">    "build": "vite build",</w:t>
+        <w:t xml:space="preserve">    "</w:t>
+      </w:r>
+      <w:proofErr w:type="gramStart"/>
+      <w:r>
+        <w:rPr>
+          <w:rFonts w:ascii="Courier New" w:hAnsi="Courier New" w:cs="Courier New"/>
+          <w:color w:val="000000"/>
+          <w:sz w:val="20"/>
+        </w:rPr>
+        <w:t>build</w:t>
+      </w:r>
+      <w:proofErr w:type="gramEnd"/>
+      <w:r>
+        <w:rPr>
+          <w:rFonts w:ascii="Courier New" w:hAnsi="Courier New" w:cs="Courier New"/>
+          <w:color w:val="000000"/>
+          <w:sz w:val="20"/>
+        </w:rPr>
+        <w:t>": "</w:t>
+      </w:r>
+      <w:proofErr w:type="spellStart"/>
+      <w:r>
+        <w:rPr>
+          <w:rFonts w:ascii="Courier New" w:hAnsi="Courier New" w:cs="Courier New"/>
+          <w:color w:val="000000"/>
+          <w:sz w:val="20"/>
+        </w:rPr>
+        <w:t>vite</w:t>
+      </w:r>
+      <w:proofErr w:type="spellEnd"/>
+      <w:r>
+        <w:rPr>
+          <w:rFonts w:ascii="Courier New" w:hAnsi="Courier New" w:cs="Courier New"/>
+          <w:color w:val="000000"/>
+          <w:sz w:val="20"/>
+        </w:rPr>
+        <w:t xml:space="preserve"> build",</w:t>
       </w:r>
     </w:p>
     <w:p>
@@ -8718,7 +9133,43 @@
           <w:color w:val="000000"/>
           <w:sz w:val="20"/>
         </w:rPr>
-        <w:t xml:space="preserve">    "preview": "vite preview --port 5050",</w:t>
+        <w:t xml:space="preserve">    "</w:t>
+      </w:r>
+      <w:proofErr w:type="gramStart"/>
+      <w:r>
+        <w:rPr>
+          <w:rFonts w:ascii="Courier New" w:hAnsi="Courier New" w:cs="Courier New"/>
+          <w:color w:val="000000"/>
+          <w:sz w:val="20"/>
+        </w:rPr>
+        <w:t>preview</w:t>
+      </w:r>
+      <w:proofErr w:type="gramEnd"/>
+      <w:r>
+        <w:rPr>
+          <w:rFonts w:ascii="Courier New" w:hAnsi="Courier New" w:cs="Courier New"/>
+          <w:color w:val="000000"/>
+          <w:sz w:val="20"/>
+        </w:rPr>
+        <w:t>": "</w:t>
+      </w:r>
+      <w:proofErr w:type="spellStart"/>
+      <w:r>
+        <w:rPr>
+          <w:rFonts w:ascii="Courier New" w:hAnsi="Courier New" w:cs="Courier New"/>
+          <w:color w:val="000000"/>
+          <w:sz w:val="20"/>
+        </w:rPr>
+        <w:t>vite</w:t>
+      </w:r>
+      <w:proofErr w:type="spellEnd"/>
+      <w:r>
+        <w:rPr>
+          <w:rFonts w:ascii="Courier New" w:hAnsi="Courier New" w:cs="Courier New"/>
+          <w:color w:val="000000"/>
+          <w:sz w:val="20"/>
+        </w:rPr>
+        <w:t xml:space="preserve"> preview --port 5050",</w:t>
       </w:r>
     </w:p>
     <w:p>
@@ -8740,7 +9191,25 @@
           <w:color w:val="000000"/>
           <w:sz w:val="20"/>
         </w:rPr>
-        <w:t xml:space="preserve">    "test:e2e": "start-server-and-test preview http://127.0.0.1:5050/ 'cypress open'",</w:t>
+        <w:t xml:space="preserve">    "</w:t>
+      </w:r>
+      <w:proofErr w:type="gramStart"/>
+      <w:r>
+        <w:rPr>
+          <w:rFonts w:ascii="Courier New" w:hAnsi="Courier New" w:cs="Courier New"/>
+          <w:color w:val="000000"/>
+          <w:sz w:val="20"/>
+        </w:rPr>
+        <w:t>test:</w:t>
+      </w:r>
+      <w:proofErr w:type="gramEnd"/>
+      <w:r>
+        <w:rPr>
+          <w:rFonts w:ascii="Courier New" w:hAnsi="Courier New" w:cs="Courier New"/>
+          <w:color w:val="000000"/>
+          <w:sz w:val="20"/>
+        </w:rPr>
+        <w:t>e2e": "start-server-and-test preview http://127.0.0.1:5050/ 'cypress open'",</w:t>
       </w:r>
     </w:p>
     <w:p>
@@ -8762,7 +9231,25 @@
           <w:color w:val="000000"/>
           <w:sz w:val="20"/>
         </w:rPr>
-        <w:t xml:space="preserve">    "test:e2e:ci": "start-server-and-test preview http://127.0.0.1:5050/ 'cypress run'",</w:t>
+        <w:t xml:space="preserve">    "</w:t>
+      </w:r>
+      <w:proofErr w:type="gramStart"/>
+      <w:r>
+        <w:rPr>
+          <w:rFonts w:ascii="Courier New" w:hAnsi="Courier New" w:cs="Courier New"/>
+          <w:color w:val="000000"/>
+          <w:sz w:val="20"/>
+        </w:rPr>
+        <w:t>test:</w:t>
+      </w:r>
+      <w:proofErr w:type="gramEnd"/>
+      <w:r>
+        <w:rPr>
+          <w:rFonts w:ascii="Courier New" w:hAnsi="Courier New" w:cs="Courier New"/>
+          <w:color w:val="000000"/>
+          <w:sz w:val="20"/>
+        </w:rPr>
+        <w:t>e2e:ci": "start-server-and-test preview http://127.0.0.1:5050/ 'cypress run'",</w:t>
       </w:r>
     </w:p>
     <w:p>
@@ -8784,7 +9271,53 @@
           <w:color w:val="000000"/>
           <w:sz w:val="20"/>
         </w:rPr>
-        <w:t xml:space="preserve">    "test:unit": "cypress open-ct",</w:t>
+        <w:t xml:space="preserve">    "</w:t>
+      </w:r>
+      <w:proofErr w:type="spellStart"/>
+      <w:proofErr w:type="gramStart"/>
+      <w:r>
+        <w:rPr>
+          <w:rFonts w:ascii="Courier New" w:hAnsi="Courier New" w:cs="Courier New"/>
+          <w:color w:val="000000"/>
+          <w:sz w:val="20"/>
+        </w:rPr>
+        <w:t>test:</w:t>
+      </w:r>
+      <w:proofErr w:type="gramEnd"/>
+      <w:r>
+        <w:rPr>
+          <w:rFonts w:ascii="Courier New" w:hAnsi="Courier New" w:cs="Courier New"/>
+          <w:color w:val="000000"/>
+          <w:sz w:val="20"/>
+        </w:rPr>
+        <w:t>unit</w:t>
+      </w:r>
+      <w:proofErr w:type="spellEnd"/>
+      <w:r>
+        <w:rPr>
+          <w:rFonts w:ascii="Courier New" w:hAnsi="Courier New" w:cs="Courier New"/>
+          <w:color w:val="000000"/>
+          <w:sz w:val="20"/>
+        </w:rPr>
+        <w:t>": "cypress open-</w:t>
+      </w:r>
+      <w:proofErr w:type="spellStart"/>
+      <w:r>
+        <w:rPr>
+          <w:rFonts w:ascii="Courier New" w:hAnsi="Courier New" w:cs="Courier New"/>
+          <w:color w:val="000000"/>
+          <w:sz w:val="20"/>
+        </w:rPr>
+        <w:t>ct</w:t>
+      </w:r>
+      <w:proofErr w:type="spellEnd"/>
+      <w:r>
+        <w:rPr>
+          <w:rFonts w:ascii="Courier New" w:hAnsi="Courier New" w:cs="Courier New"/>
+          <w:color w:val="000000"/>
+          <w:sz w:val="20"/>
+        </w:rPr>
+        <w:t>",</w:t>
       </w:r>
     </w:p>
     <w:p>
@@ -8806,7 +9339,53 @@
           <w:color w:val="000000"/>
           <w:sz w:val="20"/>
         </w:rPr>
-        <w:t xml:space="preserve">    "test:unit:ci": "cypress run-ct --quiet --reporter spec"</w:t>
+        <w:t xml:space="preserve">    "</w:t>
+      </w:r>
+      <w:proofErr w:type="spellStart"/>
+      <w:proofErr w:type="gramStart"/>
+      <w:r>
+        <w:rPr>
+          <w:rFonts w:ascii="Courier New" w:hAnsi="Courier New" w:cs="Courier New"/>
+          <w:color w:val="000000"/>
+          <w:sz w:val="20"/>
+        </w:rPr>
+        <w:t>test:</w:t>
+      </w:r>
+      <w:proofErr w:type="gramEnd"/>
+      <w:r>
+        <w:rPr>
+          <w:rFonts w:ascii="Courier New" w:hAnsi="Courier New" w:cs="Courier New"/>
+          <w:color w:val="000000"/>
+          <w:sz w:val="20"/>
+        </w:rPr>
+        <w:t>unit:ci</w:t>
+      </w:r>
+      <w:proofErr w:type="spellEnd"/>
+      <w:r>
+        <w:rPr>
+          <w:rFonts w:ascii="Courier New" w:hAnsi="Courier New" w:cs="Courier New"/>
+          <w:color w:val="000000"/>
+          <w:sz w:val="20"/>
+        </w:rPr>
+        <w:t>": "cypress run-</w:t>
+      </w:r>
+      <w:proofErr w:type="spellStart"/>
+      <w:r>
+        <w:rPr>
+          <w:rFonts w:ascii="Courier New" w:hAnsi="Courier New" w:cs="Courier New"/>
+          <w:color w:val="000000"/>
+          <w:sz w:val="20"/>
+        </w:rPr>
+        <w:t>ct</w:t>
+      </w:r>
+      <w:proofErr w:type="spellEnd"/>
+      <w:r>
+        <w:rPr>
+          <w:rFonts w:ascii="Courier New" w:hAnsi="Courier New" w:cs="Courier New"/>
+          <w:color w:val="000000"/>
+          <w:sz w:val="20"/>
+        </w:rPr>
+        <w:t xml:space="preserve"> --quiet --reporter spec"</w:t>
       </w:r>
     </w:p>
     <w:p>
@@ -8850,7 +9429,25 @@
           <w:color w:val="000000"/>
           <w:sz w:val="20"/>
         </w:rPr>
-        <w:t xml:space="preserve">  "dependencies": {</w:t>
+        <w:t xml:space="preserve">  "</w:t>
+      </w:r>
+      <w:proofErr w:type="gramStart"/>
+      <w:r>
+        <w:rPr>
+          <w:rFonts w:ascii="Courier New" w:hAnsi="Courier New" w:cs="Courier New"/>
+          <w:color w:val="000000"/>
+          <w:sz w:val="20"/>
+        </w:rPr>
+        <w:t>dependencies</w:t>
+      </w:r>
+      <w:proofErr w:type="gramEnd"/>
+      <w:r>
+        <w:rPr>
+          <w:rFonts w:ascii="Courier New" w:hAnsi="Courier New" w:cs="Courier New"/>
+          <w:color w:val="000000"/>
+          <w:sz w:val="20"/>
+        </w:rPr>
+        <w:t>": {</w:t>
       </w:r>
     </w:p>
     <w:p>
@@ -8872,7 +9469,27 @@
           <w:color w:val="000000"/>
           <w:sz w:val="20"/>
         </w:rPr>
-        <w:t xml:space="preserve">    "axios": "^0.26.1",</w:t>
+        <w:t xml:space="preserve">    "</w:t>
+      </w:r>
+      <w:proofErr w:type="spellStart"/>
+      <w:proofErr w:type="gramStart"/>
+      <w:r>
+        <w:rPr>
+          <w:rFonts w:ascii="Courier New" w:hAnsi="Courier New" w:cs="Courier New"/>
+          <w:color w:val="000000"/>
+          <w:sz w:val="20"/>
+        </w:rPr>
+        <w:t>axios</w:t>
+      </w:r>
+      <w:proofErr w:type="spellEnd"/>
+      <w:proofErr w:type="gramEnd"/>
+      <w:r>
+        <w:rPr>
+          <w:rFonts w:ascii="Courier New" w:hAnsi="Courier New" w:cs="Courier New"/>
+          <w:color w:val="000000"/>
+          <w:sz w:val="20"/>
+        </w:rPr>
+        <w:t>": "^0.26.1",</w:t>
       </w:r>
     </w:p>
     <w:p>
@@ -8894,7 +9511,25 @@
           <w:color w:val="000000"/>
           <w:sz w:val="20"/>
         </w:rPr>
-        <w:t xml:space="preserve">    "bootstrap": "^5.1.3",</w:t>
+        <w:t xml:space="preserve">    "</w:t>
+      </w:r>
+      <w:proofErr w:type="gramStart"/>
+      <w:r>
+        <w:rPr>
+          <w:rFonts w:ascii="Courier New" w:hAnsi="Courier New" w:cs="Courier New"/>
+          <w:color w:val="000000"/>
+          <w:sz w:val="20"/>
+        </w:rPr>
+        <w:t>bootstrap</w:t>
+      </w:r>
+      <w:proofErr w:type="gramEnd"/>
+      <w:r>
+        <w:rPr>
+          <w:rFonts w:ascii="Courier New" w:hAnsi="Courier New" w:cs="Courier New"/>
+          <w:color w:val="000000"/>
+          <w:sz w:val="20"/>
+        </w:rPr>
+        <w:t>": "^5.1.3",</w:t>
       </w:r>
     </w:p>
     <w:p>
@@ -8938,7 +9573,27 @@
           <w:color w:val="000000"/>
           <w:sz w:val="20"/>
         </w:rPr>
-        <w:t xml:space="preserve">    "dayjs": "^1.11.1",</w:t>
+        <w:t xml:space="preserve">    "</w:t>
+      </w:r>
+      <w:proofErr w:type="spellStart"/>
+      <w:proofErr w:type="gramStart"/>
+      <w:r>
+        <w:rPr>
+          <w:rFonts w:ascii="Courier New" w:hAnsi="Courier New" w:cs="Courier New"/>
+          <w:color w:val="000000"/>
+          <w:sz w:val="20"/>
+        </w:rPr>
+        <w:t>dayjs</w:t>
+      </w:r>
+      <w:proofErr w:type="spellEnd"/>
+      <w:proofErr w:type="gramEnd"/>
+      <w:r>
+        <w:rPr>
+          <w:rFonts w:ascii="Courier New" w:hAnsi="Courier New" w:cs="Courier New"/>
+          <w:color w:val="000000"/>
+          <w:sz w:val="20"/>
+        </w:rPr>
+        <w:t>": "^1.11.1",</w:t>
       </w:r>
     </w:p>
     <w:p>
@@ -8960,7 +9615,27 @@
           <w:color w:val="000000"/>
           <w:sz w:val="20"/>
         </w:rPr>
-        <w:t xml:space="preserve">    "jquery": "^3.6.0",</w:t>
+        <w:t xml:space="preserve">    "</w:t>
+      </w:r>
+      <w:proofErr w:type="spellStart"/>
+      <w:proofErr w:type="gramStart"/>
+      <w:r>
+        <w:rPr>
+          <w:rFonts w:ascii="Courier New" w:hAnsi="Courier New" w:cs="Courier New"/>
+          <w:color w:val="000000"/>
+          <w:sz w:val="20"/>
+        </w:rPr>
+        <w:t>jquery</w:t>
+      </w:r>
+      <w:proofErr w:type="spellEnd"/>
+      <w:proofErr w:type="gramEnd"/>
+      <w:r>
+        <w:rPr>
+          <w:rFonts w:ascii="Courier New" w:hAnsi="Courier New" w:cs="Courier New"/>
+          <w:color w:val="000000"/>
+          <w:sz w:val="20"/>
+        </w:rPr>
+        <w:t>": "^3.6.0",</w:t>
       </w:r>
     </w:p>
     <w:p>
@@ -8982,7 +9657,27 @@
           <w:color w:val="000000"/>
           <w:sz w:val="20"/>
         </w:rPr>
-        <w:t xml:space="preserve">    "newsapi": "^2.4.1",</w:t>
+        <w:t xml:space="preserve">    "</w:t>
+      </w:r>
+      <w:proofErr w:type="spellStart"/>
+      <w:proofErr w:type="gramStart"/>
+      <w:r>
+        <w:rPr>
+          <w:rFonts w:ascii="Courier New" w:hAnsi="Courier New" w:cs="Courier New"/>
+          <w:color w:val="000000"/>
+          <w:sz w:val="20"/>
+        </w:rPr>
+        <w:t>newsapi</w:t>
+      </w:r>
+      <w:proofErr w:type="spellEnd"/>
+      <w:proofErr w:type="gramEnd"/>
+      <w:r>
+        <w:rPr>
+          <w:rFonts w:ascii="Courier New" w:hAnsi="Courier New" w:cs="Courier New"/>
+          <w:color w:val="000000"/>
+          <w:sz w:val="20"/>
+        </w:rPr>
+        <w:t>": "^2.4.1",</w:t>
       </w:r>
     </w:p>
     <w:p>
@@ -9048,7 +9743,27 @@
           <w:color w:val="000000"/>
           <w:sz w:val="20"/>
         </w:rPr>
-        <w:t xml:space="preserve">    "vue": "^3.2.33",</w:t>
+        <w:t xml:space="preserve">    "</w:t>
+      </w:r>
+      <w:proofErr w:type="spellStart"/>
+      <w:proofErr w:type="gramStart"/>
+      <w:r>
+        <w:rPr>
+          <w:rFonts w:ascii="Courier New" w:hAnsi="Courier New" w:cs="Courier New"/>
+          <w:color w:val="000000"/>
+          <w:sz w:val="20"/>
+        </w:rPr>
+        <w:t>vue</w:t>
+      </w:r>
+      <w:proofErr w:type="spellEnd"/>
+      <w:proofErr w:type="gramEnd"/>
+      <w:r>
+        <w:rPr>
+          <w:rFonts w:ascii="Courier New" w:hAnsi="Courier New" w:cs="Courier New"/>
+          <w:color w:val="000000"/>
+          <w:sz w:val="20"/>
+        </w:rPr>
+        <w:t>": "^3.2.33",</w:t>
       </w:r>
     </w:p>
     <w:p>
@@ -9070,7 +9785,25 @@
           <w:color w:val="000000"/>
           <w:sz w:val="20"/>
         </w:rPr>
-        <w:t xml:space="preserve">    "vue-chartjs": "^4.0.7",</w:t>
+        <w:t xml:space="preserve">    "</w:t>
+      </w:r>
+      <w:proofErr w:type="spellStart"/>
+      <w:r>
+        <w:rPr>
+          <w:rFonts w:ascii="Courier New" w:hAnsi="Courier New" w:cs="Courier New"/>
+          <w:color w:val="000000"/>
+          <w:sz w:val="20"/>
+        </w:rPr>
+        <w:t>vue-chartjs</w:t>
+      </w:r>
+      <w:proofErr w:type="spellEnd"/>
+      <w:r>
+        <w:rPr>
+          <w:rFonts w:ascii="Courier New" w:hAnsi="Courier New" w:cs="Courier New"/>
+          <w:color w:val="000000"/>
+          <w:sz w:val="20"/>
+        </w:rPr>
+        <w:t>": "^4.0.7",</w:t>
       </w:r>
     </w:p>
     <w:p>
@@ -9092,7 +9825,25 @@
           <w:color w:val="000000"/>
           <w:sz w:val="20"/>
         </w:rPr>
-        <w:t xml:space="preserve">    "vue-number-animation": "^1.1.2",</w:t>
+        <w:t xml:space="preserve">    "</w:t>
+      </w:r>
+      <w:proofErr w:type="spellStart"/>
+      <w:r>
+        <w:rPr>
+          <w:rFonts w:ascii="Courier New" w:hAnsi="Courier New" w:cs="Courier New"/>
+          <w:color w:val="000000"/>
+          <w:sz w:val="20"/>
+        </w:rPr>
+        <w:t>vue</w:t>
+      </w:r>
+      <w:proofErr w:type="spellEnd"/>
+      <w:r>
+        <w:rPr>
+          <w:rFonts w:ascii="Courier New" w:hAnsi="Courier New" w:cs="Courier New"/>
+          <w:color w:val="000000"/>
+          <w:sz w:val="20"/>
+        </w:rPr>
+        <w:t>-number-animation": "^1.1.2",</w:t>
       </w:r>
     </w:p>
     <w:p>
@@ -9114,7 +9865,25 @@
           <w:color w:val="000000"/>
           <w:sz w:val="20"/>
         </w:rPr>
-        <w:t xml:space="preserve">    "vue-router": "^4.0.14"</w:t>
+        <w:t xml:space="preserve">    "</w:t>
+      </w:r>
+      <w:proofErr w:type="spellStart"/>
+      <w:r>
+        <w:rPr>
+          <w:rFonts w:ascii="Courier New" w:hAnsi="Courier New" w:cs="Courier New"/>
+          <w:color w:val="000000"/>
+          <w:sz w:val="20"/>
+        </w:rPr>
+        <w:t>vue</w:t>
+      </w:r>
+      <w:proofErr w:type="spellEnd"/>
+      <w:r>
+        <w:rPr>
+          <w:rFonts w:ascii="Courier New" w:hAnsi="Courier New" w:cs="Courier New"/>
+          <w:color w:val="000000"/>
+          <w:sz w:val="20"/>
+        </w:rPr>
+        <w:t>-router": "^4.0.14"</w:t>
       </w:r>
     </w:p>
     <w:p>
@@ -9158,7 +9927,27 @@
           <w:color w:val="000000"/>
           <w:sz w:val="20"/>
         </w:rPr>
-        <w:t xml:space="preserve">  "devDependencies": {</w:t>
+        <w:t xml:space="preserve">  "</w:t>
+      </w:r>
+      <w:proofErr w:type="spellStart"/>
+      <w:proofErr w:type="gramStart"/>
+      <w:r>
+        <w:rPr>
+          <w:rFonts w:ascii="Courier New" w:hAnsi="Courier New" w:cs="Courier New"/>
+          <w:color w:val="000000"/>
+          <w:sz w:val="20"/>
+        </w:rPr>
+        <w:t>devDependencies</w:t>
+      </w:r>
+      <w:proofErr w:type="spellEnd"/>
+      <w:proofErr w:type="gramEnd"/>
+      <w:r>
+        <w:rPr>
+          <w:rFonts w:ascii="Courier New" w:hAnsi="Courier New" w:cs="Courier New"/>
+          <w:color w:val="000000"/>
+          <w:sz w:val="20"/>
+        </w:rPr>
+        <w:t>": {</w:t>
       </w:r>
     </w:p>
     <w:p>
@@ -9180,7 +9969,25 @@
           <w:color w:val="000000"/>
           <w:sz w:val="20"/>
         </w:rPr>
-        <w:t xml:space="preserve">    "@cypress/vite-dev-server": "^2.2.2",</w:t>
+        <w:t xml:space="preserve">    "@cypress/</w:t>
+      </w:r>
+      <w:proofErr w:type="spellStart"/>
+      <w:r>
+        <w:rPr>
+          <w:rFonts w:ascii="Courier New" w:hAnsi="Courier New" w:cs="Courier New"/>
+          <w:color w:val="000000"/>
+          <w:sz w:val="20"/>
+        </w:rPr>
+        <w:t>vite</w:t>
+      </w:r>
+      <w:proofErr w:type="spellEnd"/>
+      <w:r>
+        <w:rPr>
+          <w:rFonts w:ascii="Courier New" w:hAnsi="Courier New" w:cs="Courier New"/>
+          <w:color w:val="000000"/>
+          <w:sz w:val="20"/>
+        </w:rPr>
+        <w:t>-dev-server": "^2.2.2",</w:t>
       </w:r>
     </w:p>
     <w:p>
@@ -9202,7 +10009,25 @@
           <w:color w:val="000000"/>
           <w:sz w:val="20"/>
         </w:rPr>
-        <w:t xml:space="preserve">    "@cypress/vue": "^3.1.1",</w:t>
+        <w:t xml:space="preserve">    "@cypress/</w:t>
+      </w:r>
+      <w:proofErr w:type="spellStart"/>
+      <w:r>
+        <w:rPr>
+          <w:rFonts w:ascii="Courier New" w:hAnsi="Courier New" w:cs="Courier New"/>
+          <w:color w:val="000000"/>
+          <w:sz w:val="20"/>
+        </w:rPr>
+        <w:t>vue</w:t>
+      </w:r>
+      <w:proofErr w:type="spellEnd"/>
+      <w:r>
+        <w:rPr>
+          <w:rFonts w:ascii="Courier New" w:hAnsi="Courier New" w:cs="Courier New"/>
+          <w:color w:val="000000"/>
+          <w:sz w:val="20"/>
+        </w:rPr>
+        <w:t>": "^3.1.1",</w:t>
       </w:r>
     </w:p>
     <w:p>
@@ -9224,7 +10049,25 @@
           <w:color w:val="000000"/>
           <w:sz w:val="20"/>
         </w:rPr>
-        <w:t xml:space="preserve">    "@tailwindcss/typography": "^0.5.2",</w:t>
+        <w:t xml:space="preserve">    "@</w:t>
+      </w:r>
+      <w:proofErr w:type="spellStart"/>
+      <w:r>
+        <w:rPr>
+          <w:rFonts w:ascii="Courier New" w:hAnsi="Courier New" w:cs="Courier New"/>
+          <w:color w:val="000000"/>
+          <w:sz w:val="20"/>
+        </w:rPr>
+        <w:t>tailwindcss</w:t>
+      </w:r>
+      <w:proofErr w:type="spellEnd"/>
+      <w:r>
+        <w:rPr>
+          <w:rFonts w:ascii="Courier New" w:hAnsi="Courier New" w:cs="Courier New"/>
+          <w:color w:val="000000"/>
+          <w:sz w:val="20"/>
+        </w:rPr>
+        <w:t>/typography": "^0.5.2",</w:t>
       </w:r>
     </w:p>
     <w:p>
@@ -9246,7 +10089,43 @@
           <w:color w:val="000000"/>
           <w:sz w:val="20"/>
         </w:rPr>
-        <w:t xml:space="preserve">    "@vitejs/plugin-vue": "^2.3.1",</w:t>
+        <w:t xml:space="preserve">    "@</w:t>
+      </w:r>
+      <w:proofErr w:type="spellStart"/>
+      <w:r>
+        <w:rPr>
+          <w:rFonts w:ascii="Courier New" w:hAnsi="Courier New" w:cs="Courier New"/>
+          <w:color w:val="000000"/>
+          <w:sz w:val="20"/>
+        </w:rPr>
+        <w:t>vitejs</w:t>
+      </w:r>
+      <w:proofErr w:type="spellEnd"/>
+      <w:r>
+        <w:rPr>
+          <w:rFonts w:ascii="Courier New" w:hAnsi="Courier New" w:cs="Courier New"/>
+          <w:color w:val="000000"/>
+          <w:sz w:val="20"/>
+        </w:rPr>
+        <w:t>/plugin-</w:t>
+      </w:r>
+      <w:proofErr w:type="spellStart"/>
+      <w:r>
+        <w:rPr>
+          <w:rFonts w:ascii="Courier New" w:hAnsi="Courier New" w:cs="Courier New"/>
+          <w:color w:val="000000"/>
+          <w:sz w:val="20"/>
+        </w:rPr>
+        <w:t>vue</w:t>
+      </w:r>
+      <w:proofErr w:type="spellEnd"/>
+      <w:r>
+        <w:rPr>
+          <w:rFonts w:ascii="Courier New" w:hAnsi="Courier New" w:cs="Courier New"/>
+          <w:color w:val="000000"/>
+          <w:sz w:val="20"/>
+        </w:rPr>
+        <w:t>": "^2.3.1",</w:t>
       </w:r>
     </w:p>
     <w:p>
@@ -9268,7 +10147,27 @@
           <w:color w:val="000000"/>
           <w:sz w:val="20"/>
         </w:rPr>
-        <w:t xml:space="preserve">    "autoprefixer": "^10.4.5",</w:t>
+        <w:t xml:space="preserve">    "</w:t>
+      </w:r>
+      <w:proofErr w:type="spellStart"/>
+      <w:proofErr w:type="gramStart"/>
+      <w:r>
+        <w:rPr>
+          <w:rFonts w:ascii="Courier New" w:hAnsi="Courier New" w:cs="Courier New"/>
+          <w:color w:val="000000"/>
+          <w:sz w:val="20"/>
+        </w:rPr>
+        <w:t>autoprefixer</w:t>
+      </w:r>
+      <w:proofErr w:type="spellEnd"/>
+      <w:proofErr w:type="gramEnd"/>
+      <w:r>
+        <w:rPr>
+          <w:rFonts w:ascii="Courier New" w:hAnsi="Courier New" w:cs="Courier New"/>
+          <w:color w:val="000000"/>
+          <w:sz w:val="20"/>
+        </w:rPr>
+        <w:t>": "^10.4.5",</w:t>
       </w:r>
     </w:p>
     <w:p>
@@ -9290,7 +10189,25 @@
           <w:color w:val="000000"/>
           <w:sz w:val="20"/>
         </w:rPr>
-        <w:t xml:space="preserve">    "cypress": "^9.6.0",</w:t>
+        <w:t xml:space="preserve">    "</w:t>
+      </w:r>
+      <w:proofErr w:type="gramStart"/>
+      <w:r>
+        <w:rPr>
+          <w:rFonts w:ascii="Courier New" w:hAnsi="Courier New" w:cs="Courier New"/>
+          <w:color w:val="000000"/>
+          <w:sz w:val="20"/>
+        </w:rPr>
+        <w:t>cypress</w:t>
+      </w:r>
+      <w:proofErr w:type="gramEnd"/>
+      <w:r>
+        <w:rPr>
+          <w:rFonts w:ascii="Courier New" w:hAnsi="Courier New" w:cs="Courier New"/>
+          <w:color w:val="000000"/>
+          <w:sz w:val="20"/>
+        </w:rPr>
+        <w:t>": "^9.6.0",</w:t>
       </w:r>
     </w:p>
     <w:p>
@@ -9312,7 +10229,27 @@
           <w:color w:val="000000"/>
           <w:sz w:val="20"/>
         </w:rPr>
-        <w:t xml:space="preserve">    "postcss": "^8.4.12",</w:t>
+        <w:t xml:space="preserve">    "</w:t>
+      </w:r>
+      <w:proofErr w:type="spellStart"/>
+      <w:proofErr w:type="gramStart"/>
+      <w:r>
+        <w:rPr>
+          <w:rFonts w:ascii="Courier New" w:hAnsi="Courier New" w:cs="Courier New"/>
+          <w:color w:val="000000"/>
+          <w:sz w:val="20"/>
+        </w:rPr>
+        <w:t>postcss</w:t>
+      </w:r>
+      <w:proofErr w:type="spellEnd"/>
+      <w:proofErr w:type="gramEnd"/>
+      <w:r>
+        <w:rPr>
+          <w:rFonts w:ascii="Courier New" w:hAnsi="Courier New" w:cs="Courier New"/>
+          <w:color w:val="000000"/>
+          <w:sz w:val="20"/>
+        </w:rPr>
+        <w:t>": "^8.4.12",</w:t>
       </w:r>
     </w:p>
     <w:p>
@@ -9356,7 +10293,27 @@
           <w:color w:val="000000"/>
           <w:sz w:val="20"/>
         </w:rPr>
-        <w:t xml:space="preserve">    "tailwindcss": "^3.0.24",</w:t>
+        <w:t xml:space="preserve">    "</w:t>
+      </w:r>
+      <w:proofErr w:type="spellStart"/>
+      <w:proofErr w:type="gramStart"/>
+      <w:r>
+        <w:rPr>
+          <w:rFonts w:ascii="Courier New" w:hAnsi="Courier New" w:cs="Courier New"/>
+          <w:color w:val="000000"/>
+          <w:sz w:val="20"/>
+        </w:rPr>
+        <w:t>tailwindcss</w:t>
+      </w:r>
+      <w:proofErr w:type="spellEnd"/>
+      <w:proofErr w:type="gramEnd"/>
+      <w:r>
+        <w:rPr>
+          <w:rFonts w:ascii="Courier New" w:hAnsi="Courier New" w:cs="Courier New"/>
+          <w:color w:val="000000"/>
+          <w:sz w:val="20"/>
+        </w:rPr>
+        <w:t>": "^3.0.24",</w:t>
       </w:r>
     </w:p>
     <w:p>
@@ -9378,7 +10335,27 @@
           <w:color w:val="000000"/>
           <w:sz w:val="20"/>
         </w:rPr>
-        <w:t xml:space="preserve">    "vite": "^2.9.6"</w:t>
+        <w:t xml:space="preserve">    "</w:t>
+      </w:r>
+      <w:proofErr w:type="spellStart"/>
+      <w:proofErr w:type="gramStart"/>
+      <w:r>
+        <w:rPr>
+          <w:rFonts w:ascii="Courier New" w:hAnsi="Courier New" w:cs="Courier New"/>
+          <w:color w:val="000000"/>
+          <w:sz w:val="20"/>
+        </w:rPr>
+        <w:t>vite</w:t>
+      </w:r>
+      <w:proofErr w:type="spellEnd"/>
+      <w:proofErr w:type="gramEnd"/>
+      <w:r>
+        <w:rPr>
+          <w:rFonts w:ascii="Courier New" w:hAnsi="Courier New" w:cs="Courier New"/>
+          <w:color w:val="000000"/>
+          <w:sz w:val="20"/>
+        </w:rPr>
+        <w:t>": "^2.9.6"</w:t>
       </w:r>
     </w:p>
     <w:p>
@@ -9443,7 +10420,23 @@
         <w:t>Node.js Installation</w:t>
       </w:r>
       <w:r>
-        <w:t xml:space="preserve"> – As of writing, the Node.js version that will be used in the development of the COVID Pulse will be version 16.14.2. The installation of Node.js and Node Package Manager is straightforward. The Windows Installer (.msi) node-v[version-here]-x64.msi was downloaded from the official Node.js website. </w:t>
+        <w:t xml:space="preserve"> – As of writing, the Node.js version that will be used in the development of the COVID Pulse will be version 16.14.2. The installation of Node.js and Node Package Manager is straightforward. The Windows Installer (.</w:t>
+      </w:r>
+      <w:proofErr w:type="spellStart"/>
+      <w:r>
+        <w:t>msi</w:t>
+      </w:r>
+      <w:proofErr w:type="spellEnd"/>
+      <w:r>
+        <w:t>) node-</w:t>
+      </w:r>
+      <w:proofErr w:type="gramStart"/>
+      <w:r>
+        <w:t>v[</w:t>
+      </w:r>
+      <w:proofErr w:type="gramEnd"/>
+      <w:r>
+        <w:t xml:space="preserve">version-here]-x64.msi was downloaded from the official Node.js website. </w:t>
       </w:r>
     </w:p>
     <w:p>
@@ -9558,14 +10551,80 @@
         <w:ind w:firstLine="720"/>
         <w:jc w:val="both"/>
       </w:pPr>
+      <w:proofErr w:type="spellStart"/>
+      <w:proofErr w:type="gramStart"/>
       <w:r>
         <w:rPr>
           <w:b/>
         </w:rPr>
-        <w:t xml:space="preserve">npm - </w:t>
-      </w:r>
-      <w:r>
-        <w:t>It is a package manager for the JavaScript programming language maintained by npm, Inc. npm is the default package manager for the JavaScript runtime environment Node.js. It consists of a command line client, also called npm, and an online database of public and paid-for private packages, called the npm registry. Note that the Node.js installation procedure comes with the Node Package Manager (npm). However, for the COVID Pulse project, the researcher further installed the alternative of npm, which is pnpm.</w:t>
+        <w:t>npm</w:t>
+      </w:r>
+      <w:proofErr w:type="spellEnd"/>
+      <w:proofErr w:type="gramEnd"/>
+      <w:r>
+        <w:rPr>
+          <w:b/>
+        </w:rPr>
+        <w:t xml:space="preserve"> - </w:t>
+      </w:r>
+      <w:r>
+        <w:t xml:space="preserve">It is a package manager for the JavaScript programming language maintained by </w:t>
+      </w:r>
+      <w:proofErr w:type="spellStart"/>
+      <w:r>
+        <w:t>npm</w:t>
+      </w:r>
+      <w:proofErr w:type="spellEnd"/>
+      <w:r>
+        <w:t xml:space="preserve">, Inc. </w:t>
+      </w:r>
+      <w:proofErr w:type="spellStart"/>
+      <w:r>
+        <w:t>npm</w:t>
+      </w:r>
+      <w:proofErr w:type="spellEnd"/>
+      <w:r>
+        <w:t xml:space="preserve"> is the default package manager for the JavaScript runtime environment Node.js. It consists of a command line client, also called </w:t>
+      </w:r>
+      <w:proofErr w:type="spellStart"/>
+      <w:r>
+        <w:t>npm</w:t>
+      </w:r>
+      <w:proofErr w:type="spellEnd"/>
+      <w:r>
+        <w:t xml:space="preserve">, and an online database of public and paid-for private packages, called the </w:t>
+      </w:r>
+      <w:proofErr w:type="spellStart"/>
+      <w:r>
+        <w:t>npm</w:t>
+      </w:r>
+      <w:proofErr w:type="spellEnd"/>
+      <w:r>
+        <w:t xml:space="preserve"> registry. Note that the Node.js installation procedure comes with the Node Package Manager (</w:t>
+      </w:r>
+      <w:proofErr w:type="spellStart"/>
+      <w:r>
+        <w:t>npm</w:t>
+      </w:r>
+      <w:proofErr w:type="spellEnd"/>
+      <w:r>
+        <w:t xml:space="preserve">). However, for the COVID Pulse project, the researcher further installed the alternative of </w:t>
+      </w:r>
+      <w:proofErr w:type="spellStart"/>
+      <w:r>
+        <w:t>npm</w:t>
+      </w:r>
+      <w:proofErr w:type="spellEnd"/>
+      <w:r>
+        <w:t xml:space="preserve">, which is </w:t>
+      </w:r>
+      <w:proofErr w:type="spellStart"/>
+      <w:r>
+        <w:t>pnpm</w:t>
+      </w:r>
+      <w:proofErr w:type="spellEnd"/>
+      <w:r>
+        <w:t>.</w:t>
       </w:r>
     </w:p>
     <w:p>
@@ -9577,7 +10636,25 @@
         <w:jc w:val="both"/>
       </w:pPr>
       <w:r>
-        <w:t>The package manager such as pnpm is essential in the setup and development process of the COVID Pulse project since it allows the researcher to install, update, and remove the packages that is involved during the development process. pnpm will be mainly used since it has major advantages compared to the default package manager of Node.js.</w:t>
+        <w:t xml:space="preserve">The package manager such as </w:t>
+      </w:r>
+      <w:proofErr w:type="spellStart"/>
+      <w:r>
+        <w:t>pnpm</w:t>
+      </w:r>
+      <w:proofErr w:type="spellEnd"/>
+      <w:r>
+        <w:t xml:space="preserve"> is essential in the setup and development process of the COVID Pulse project since it allows the researcher to install, update, and remove the packages that is involved during the development process. </w:t>
+      </w:r>
+      <w:proofErr w:type="spellStart"/>
+      <w:proofErr w:type="gramStart"/>
+      <w:r>
+        <w:t>pnpm</w:t>
+      </w:r>
+      <w:proofErr w:type="spellEnd"/>
+      <w:proofErr w:type="gramEnd"/>
+      <w:r>
+        <w:t xml:space="preserve"> will be mainly used since it has major advantages compared to the default package manager of Node.js.</w:t>
       </w:r>
     </w:p>
     <w:p>
@@ -9589,7 +10666,23 @@
         <w:jc w:val="both"/>
       </w:pPr>
       <w:r>
-        <w:t>Installation of pnpm via npm:</w:t>
+        <w:t xml:space="preserve">Installation of </w:t>
+      </w:r>
+      <w:proofErr w:type="spellStart"/>
+      <w:r>
+        <w:t>pnpm</w:t>
+      </w:r>
+      <w:proofErr w:type="spellEnd"/>
+      <w:r>
+        <w:t xml:space="preserve"> via </w:t>
+      </w:r>
+      <w:proofErr w:type="spellStart"/>
+      <w:r>
+        <w:t>npm</w:t>
+      </w:r>
+      <w:proofErr w:type="spellEnd"/>
+      <w:r>
+        <w:t>:</w:t>
       </w:r>
     </w:p>
     <w:p>
@@ -9614,7 +10707,43 @@
           <w:sz w:val="20"/>
           <w:szCs w:val="20"/>
         </w:rPr>
-        <w:t>cd ./aidrecabrera/cjc-coronavirus-pulse</w:t>
+        <w:t>cd ./</w:t>
+      </w:r>
+      <w:proofErr w:type="spellStart"/>
+      <w:r>
+        <w:rPr>
+          <w:rFonts w:ascii="Courier New" w:hAnsi="Courier New" w:cs="Courier New"/>
+          <w:sz w:val="20"/>
+          <w:szCs w:val="20"/>
+        </w:rPr>
+        <w:t>aidrecabrera</w:t>
+      </w:r>
+      <w:proofErr w:type="spellEnd"/>
+      <w:r>
+        <w:rPr>
+          <w:rFonts w:ascii="Courier New" w:hAnsi="Courier New" w:cs="Courier New"/>
+          <w:sz w:val="20"/>
+          <w:szCs w:val="20"/>
+        </w:rPr>
+        <w:t>/</w:t>
+      </w:r>
+      <w:proofErr w:type="spellStart"/>
+      <w:r>
+        <w:rPr>
+          <w:rFonts w:ascii="Courier New" w:hAnsi="Courier New" w:cs="Courier New"/>
+          <w:sz w:val="20"/>
+          <w:szCs w:val="20"/>
+        </w:rPr>
+        <w:t>cjc</w:t>
+      </w:r>
+      <w:proofErr w:type="spellEnd"/>
+      <w:r>
+        <w:rPr>
+          <w:rFonts w:ascii="Courier New" w:hAnsi="Courier New" w:cs="Courier New"/>
+          <w:sz w:val="20"/>
+          <w:szCs w:val="20"/>
+        </w:rPr>
+        <w:t>-coronavirus-pulse</w:t>
       </w:r>
     </w:p>
     <w:p>
@@ -9633,14 +10762,34 @@
           <w:szCs w:val="24"/>
         </w:rPr>
       </w:pPr>
+      <w:proofErr w:type="spellStart"/>
       <w:r>
         <w:rPr>
           <w:rFonts w:ascii="Courier New" w:hAnsi="Courier New" w:cs="Courier New"/>
           <w:sz w:val="20"/>
           <w:szCs w:val="24"/>
         </w:rPr>
-        <w:t>npm install -g pnpm</w:t>
-      </w:r>
+        <w:t>npm</w:t>
+      </w:r>
+      <w:proofErr w:type="spellEnd"/>
+      <w:r>
+        <w:rPr>
+          <w:rFonts w:ascii="Courier New" w:hAnsi="Courier New" w:cs="Courier New"/>
+          <w:sz w:val="20"/>
+          <w:szCs w:val="24"/>
+        </w:rPr>
+        <w:t xml:space="preserve"> install -g </w:t>
+      </w:r>
+      <w:proofErr w:type="spellStart"/>
+      <w:r>
+        <w:rPr>
+          <w:rFonts w:ascii="Courier New" w:hAnsi="Courier New" w:cs="Courier New"/>
+          <w:sz w:val="20"/>
+          <w:szCs w:val="24"/>
+        </w:rPr>
+        <w:t>pnpm</w:t>
+      </w:r>
+      <w:proofErr w:type="spellEnd"/>
       <w:r>
         <w:rPr>
           <w:rFonts w:ascii="Times New Roman" w:hAnsi="Times New Roman" w:cs="Times New Roman"/>
@@ -9665,7 +10814,23 @@
         <w:t xml:space="preserve">Vue.js - </w:t>
       </w:r>
       <w:r>
-        <w:t>The main JavaScript framework that will be utilized to build the COVID Pulse frontend user interface. Vue.js is anchored in the standard HTML, CSS, and Javascript while allowing the resesarcher to develop the project while integrating the declarative and reactive nature of the framework. Furthermore, it is a simple framework unlike Angular.js and React.js while allowing the COVID Project to progress and scale up overtime. Therefore, it is a progressive and save time during the development since it is a progressive JavaScript framework that allows the process to be smooth and easy with a shallow learning curve. Furthermore, it is chosen since it is a suitable lightweight, flexible, modular, and highly performant framework.</w:t>
+        <w:t xml:space="preserve">The main JavaScript framework that will be utilized to build the COVID Pulse frontend user interface. Vue.js is anchored in the standard HTML, CSS, and </w:t>
+      </w:r>
+      <w:proofErr w:type="spellStart"/>
+      <w:r>
+        <w:t>Javascript</w:t>
+      </w:r>
+      <w:proofErr w:type="spellEnd"/>
+      <w:r>
+        <w:t xml:space="preserve"> while allowing the </w:t>
+      </w:r>
+      <w:proofErr w:type="spellStart"/>
+      <w:r>
+        <w:t>resesarcher</w:t>
+      </w:r>
+      <w:proofErr w:type="spellEnd"/>
+      <w:r>
+        <w:t xml:space="preserve"> to develop the project while integrating the declarative and reactive nature of the framework. Furthermore, it is a simple framework unlike Angular.js and React.js while allowing the COVID Project to progress and scale up overtime. Therefore, it is a progressive and save time during the development since it is a progressive JavaScript framework that allows the process to be smooth and easy with a shallow learning curve. Furthermore, it is chosen since it is a suitable lightweight, flexible, modular, and highly performant framework.</w:t>
       </w:r>
     </w:p>
     <w:p>
@@ -9677,7 +10842,15 @@
         <w:jc w:val="both"/>
       </w:pPr>
       <w:r>
-        <w:t>Vue.js installation via pnpm:</w:t>
+        <w:t xml:space="preserve">Vue.js installation via </w:t>
+      </w:r>
+      <w:proofErr w:type="spellStart"/>
+      <w:r>
+        <w:t>pnpm</w:t>
+      </w:r>
+      <w:proofErr w:type="spellEnd"/>
+      <w:r>
+        <w:t>:</w:t>
       </w:r>
     </w:p>
     <w:p>
@@ -9702,7 +10875,43 @@
           <w:sz w:val="20"/>
           <w:szCs w:val="20"/>
         </w:rPr>
-        <w:t>cd ./aidrecabrera/cjc-coronavirus-pulse</w:t>
+        <w:t>cd ./</w:t>
+      </w:r>
+      <w:proofErr w:type="spellStart"/>
+      <w:r>
+        <w:rPr>
+          <w:rFonts w:ascii="Courier New" w:hAnsi="Courier New" w:cs="Courier New"/>
+          <w:sz w:val="20"/>
+          <w:szCs w:val="20"/>
+        </w:rPr>
+        <w:t>aidrecabrera</w:t>
+      </w:r>
+      <w:proofErr w:type="spellEnd"/>
+      <w:r>
+        <w:rPr>
+          <w:rFonts w:ascii="Courier New" w:hAnsi="Courier New" w:cs="Courier New"/>
+          <w:sz w:val="20"/>
+          <w:szCs w:val="20"/>
+        </w:rPr>
+        <w:t>/</w:t>
+      </w:r>
+      <w:proofErr w:type="spellStart"/>
+      <w:r>
+        <w:rPr>
+          <w:rFonts w:ascii="Courier New" w:hAnsi="Courier New" w:cs="Courier New"/>
+          <w:sz w:val="20"/>
+          <w:szCs w:val="20"/>
+        </w:rPr>
+        <w:t>cjc</w:t>
+      </w:r>
+      <w:proofErr w:type="spellEnd"/>
+      <w:r>
+        <w:rPr>
+          <w:rFonts w:ascii="Courier New" w:hAnsi="Courier New" w:cs="Courier New"/>
+          <w:sz w:val="20"/>
+          <w:szCs w:val="20"/>
+        </w:rPr>
+        <w:t>-coronavirus-pulse</w:t>
       </w:r>
     </w:p>
     <w:p>
@@ -9721,14 +10930,52 @@
           <w:szCs w:val="24"/>
         </w:rPr>
       </w:pPr>
+      <w:proofErr w:type="spellStart"/>
       <w:r>
         <w:rPr>
           <w:rFonts w:ascii="Courier New" w:hAnsi="Courier New" w:cs="Courier New"/>
           <w:sz w:val="20"/>
           <w:szCs w:val="24"/>
         </w:rPr>
-        <w:t>pnpm init vue@latest</w:t>
-      </w:r>
+        <w:t>pnpm</w:t>
+      </w:r>
+      <w:proofErr w:type="spellEnd"/>
+      <w:r>
+        <w:rPr>
+          <w:rFonts w:ascii="Courier New" w:hAnsi="Courier New" w:cs="Courier New"/>
+          <w:sz w:val="20"/>
+          <w:szCs w:val="24"/>
+        </w:rPr>
+        <w:t xml:space="preserve"> </w:t>
+      </w:r>
+      <w:proofErr w:type="spellStart"/>
+      <w:r>
+        <w:rPr>
+          <w:rFonts w:ascii="Courier New" w:hAnsi="Courier New" w:cs="Courier New"/>
+          <w:sz w:val="20"/>
+          <w:szCs w:val="24"/>
+        </w:rPr>
+        <w:t>init</w:t>
+      </w:r>
+      <w:proofErr w:type="spellEnd"/>
+      <w:r>
+        <w:rPr>
+          <w:rFonts w:ascii="Courier New" w:hAnsi="Courier New" w:cs="Courier New"/>
+          <w:sz w:val="20"/>
+          <w:szCs w:val="24"/>
+        </w:rPr>
+        <w:t xml:space="preserve"> </w:t>
+      </w:r>
+      <w:proofErr w:type="spellStart"/>
+      <w:r>
+        <w:rPr>
+          <w:rFonts w:ascii="Courier New" w:hAnsi="Courier New" w:cs="Courier New"/>
+          <w:sz w:val="20"/>
+          <w:szCs w:val="24"/>
+        </w:rPr>
+        <w:t>vue@latest</w:t>
+      </w:r>
+      <w:proofErr w:type="spellEnd"/>
     </w:p>
     <w:p>
       <w:pPr>
@@ -9761,14 +11008,25 @@
           <w:sz w:val="20"/>
           <w:szCs w:val="24"/>
         </w:rPr>
-        <w:t>create-vue</w:t>
-      </w:r>
-      <w:r>
-        <w:rPr>
-          <w:rFonts w:ascii="Courier New" w:hAnsi="Courier New" w:cs="Courier New"/>
+        <w:t>create-</w:t>
+      </w:r>
+      <w:proofErr w:type="spellStart"/>
+      <w:r>
+        <w:rPr>
+          <w:rFonts w:ascii="Courier New" w:hAnsi="Courier New" w:cs="Courier New"/>
+          <w:i/>
           <w:sz w:val="20"/>
           <w:szCs w:val="24"/>
         </w:rPr>
+        <w:t>vue</w:t>
+      </w:r>
+      <w:proofErr w:type="spellEnd"/>
+      <w:r>
+        <w:rPr>
+          <w:rFonts w:ascii="Courier New" w:hAnsi="Courier New" w:cs="Courier New"/>
+          <w:sz w:val="20"/>
+          <w:szCs w:val="24"/>
+        </w:rPr>
         <w:t>)</w:t>
       </w:r>
     </w:p>
@@ -9780,7 +11038,15 @@
         <w:jc w:val="both"/>
       </w:pPr>
       <w:r>
-        <w:t>Configuration of COVID Pulse project through Vue project scaffolding tool:</w:t>
+        <w:t xml:space="preserve">Configuration of COVID Pulse project through </w:t>
+      </w:r>
+      <w:proofErr w:type="spellStart"/>
+      <w:r>
+        <w:t>Vue</w:t>
+      </w:r>
+      <w:proofErr w:type="spellEnd"/>
+      <w:r>
+        <w:t xml:space="preserve"> project scaffolding tool:</w:t>
       </w:r>
     </w:p>
     <w:p>
@@ -9820,13 +11086,23 @@
           <w:szCs w:val="24"/>
         </w:rPr>
       </w:pPr>
+      <w:proofErr w:type="spellStart"/>
       <w:r>
         <w:rPr>
           <w:rFonts w:ascii="Courier New" w:hAnsi="Courier New" w:cs="Courier New"/>
           <w:sz w:val="20"/>
           <w:szCs w:val="24"/>
         </w:rPr>
-        <w:t>cjc-coronavirus-pulse</w:t>
+        <w:t>cjc</w:t>
+      </w:r>
+      <w:proofErr w:type="spellEnd"/>
+      <w:r>
+        <w:rPr>
+          <w:rFonts w:ascii="Courier New" w:hAnsi="Courier New" w:cs="Courier New"/>
+          <w:sz w:val="20"/>
+          <w:szCs w:val="24"/>
+        </w:rPr>
+        <w:t>-coronavirus-pulse</w:t>
       </w:r>
     </w:p>
     <w:p>
@@ -9845,7 +11121,15 @@
         <w:t>✔</w:t>
       </w:r>
       <w:r>
-        <w:t xml:space="preserve"> Add TypeScript? …</w:t>
+        <w:t xml:space="preserve"> Add </w:t>
+      </w:r>
+      <w:proofErr w:type="spellStart"/>
+      <w:r>
+        <w:t>TypeScript</w:t>
+      </w:r>
+      <w:proofErr w:type="spellEnd"/>
+      <w:r>
+        <w:t>? …</w:t>
       </w:r>
     </w:p>
     <w:p>
@@ -9941,7 +11225,15 @@
         <w:t>✔</w:t>
       </w:r>
       <w:r>
-        <w:t xml:space="preserve"> Add Vue Router for Single Page Application development? …</w:t>
+        <w:t xml:space="preserve"> Add </w:t>
+      </w:r>
+      <w:proofErr w:type="spellStart"/>
+      <w:r>
+        <w:t>Vue</w:t>
+      </w:r>
+      <w:proofErr w:type="spellEnd"/>
+      <w:r>
+        <w:t xml:space="preserve"> Router for Single Page Application development? …</w:t>
       </w:r>
     </w:p>
     <w:p>
@@ -9987,7 +11279,15 @@
         <w:t>✔</w:t>
       </w:r>
       <w:r>
-        <w:t xml:space="preserve"> Add Pinia for state management? …</w:t>
+        <w:t xml:space="preserve"> Add </w:t>
+      </w:r>
+      <w:proofErr w:type="spellStart"/>
+      <w:r>
+        <w:t>Pinia</w:t>
+      </w:r>
+      <w:proofErr w:type="spellEnd"/>
+      <w:r>
+        <w:t xml:space="preserve"> for state management? …</w:t>
       </w:r>
     </w:p>
     <w:p>
@@ -10033,7 +11333,15 @@
         <w:t>✔</w:t>
       </w:r>
       <w:r>
-        <w:t xml:space="preserve"> Add Vitest for Unit testing? …</w:t>
+        <w:t xml:space="preserve"> Add </w:t>
+      </w:r>
+      <w:proofErr w:type="spellStart"/>
+      <w:r>
+        <w:t>Vitest</w:t>
+      </w:r>
+      <w:proofErr w:type="spellEnd"/>
+      <w:r>
+        <w:t xml:space="preserve"> for Unit testing? …</w:t>
       </w:r>
     </w:p>
     <w:p>
@@ -10125,7 +11433,15 @@
         <w:t>✔</w:t>
       </w:r>
       <w:r>
-        <w:t xml:space="preserve"> Add ESLint for code quality? …</w:t>
+        <w:t xml:space="preserve"> Add </w:t>
+      </w:r>
+      <w:proofErr w:type="spellStart"/>
+      <w:r>
+        <w:t>ESLint</w:t>
+      </w:r>
+      <w:proofErr w:type="spellEnd"/>
+      <w:r>
+        <w:t xml:space="preserve"> for code quality? …</w:t>
       </w:r>
     </w:p>
     <w:p>
@@ -10219,17 +11535,42 @@
           <w:rFonts w:ascii="Courier New" w:hAnsi="Courier New" w:cs="Courier New"/>
           <w:sz w:val="20"/>
         </w:rPr>
-        <w:t>Scaffolding project in ./&lt;</w:t>
+        <w:t xml:space="preserve">Scaffolding project </w:t>
+      </w:r>
+      <w:proofErr w:type="gramStart"/>
+      <w:r>
+        <w:rPr>
+          <w:rFonts w:ascii="Courier New" w:hAnsi="Courier New" w:cs="Courier New"/>
+          <w:sz w:val="20"/>
+        </w:rPr>
+        <w:t>in ./</w:t>
+      </w:r>
+      <w:proofErr w:type="gramEnd"/>
+      <w:r>
+        <w:rPr>
+          <w:rFonts w:ascii="Courier New" w:hAnsi="Courier New" w:cs="Courier New"/>
+          <w:sz w:val="20"/>
+        </w:rPr>
+        <w:t>&lt;</w:t>
       </w:r>
       <w:r>
         <w:t xml:space="preserve"> </w:t>
       </w:r>
-      <w:r>
-        <w:rPr>
-          <w:rFonts w:ascii="Courier New" w:hAnsi="Courier New" w:cs="Courier New"/>
-          <w:sz w:val="20"/>
-        </w:rPr>
-        <w:t>cjc-coronavirus-pulse&gt;...</w:t>
+      <w:proofErr w:type="spellStart"/>
+      <w:r>
+        <w:rPr>
+          <w:rFonts w:ascii="Courier New" w:hAnsi="Courier New" w:cs="Courier New"/>
+          <w:sz w:val="20"/>
+        </w:rPr>
+        <w:t>cjc</w:t>
+      </w:r>
+      <w:proofErr w:type="spellEnd"/>
+      <w:r>
+        <w:rPr>
+          <w:rFonts w:ascii="Courier New" w:hAnsi="Courier New" w:cs="Courier New"/>
+          <w:sz w:val="20"/>
+        </w:rPr>
+        <w:t>-coronavirus-pulse&gt;...</w:t>
       </w:r>
     </w:p>
     <w:p>
@@ -10277,7 +11618,25 @@
           <w:sz w:val="20"/>
           <w:szCs w:val="24"/>
         </w:rPr>
-        <w:t>cd ./cjc-coronavirus-pulse</w:t>
+        <w:t>cd ./</w:t>
+      </w:r>
+      <w:proofErr w:type="spellStart"/>
+      <w:r>
+        <w:rPr>
+          <w:rFonts w:ascii="Courier New" w:hAnsi="Courier New" w:cs="Courier New"/>
+          <w:sz w:val="20"/>
+          <w:szCs w:val="24"/>
+        </w:rPr>
+        <w:t>cjc</w:t>
+      </w:r>
+      <w:proofErr w:type="spellEnd"/>
+      <w:r>
+        <w:rPr>
+          <w:rFonts w:ascii="Courier New" w:hAnsi="Courier New" w:cs="Courier New"/>
+          <w:sz w:val="20"/>
+          <w:szCs w:val="24"/>
+        </w:rPr>
+        <w:t>-coronavirus-pulse</w:t>
       </w:r>
     </w:p>
     <w:p>
@@ -10295,7 +11654,15 @@
         <w:t>Tailwind -</w:t>
       </w:r>
       <w:r>
-        <w:t xml:space="preserve"> It is a utility-first framework of CSS that is parceled with classes, enabling faster development of the frontend layer. Other than the time-saving procedure of Tailwind during the development process, it also provides other benefits such as symmetrical layouts, high productivity, and efficiency of the development of the COVID Pulse web application.</w:t>
+        <w:t xml:space="preserve"> It is a utility-first framework of CSS that is </w:t>
+      </w:r>
+      <w:proofErr w:type="spellStart"/>
+      <w:r>
+        <w:t>parceled</w:t>
+      </w:r>
+      <w:proofErr w:type="spellEnd"/>
+      <w:r>
+        <w:t xml:space="preserve"> with classes, enabling faster development of the frontend layer. Other than the time-saving procedure of Tailwind during the development process, it also provides other benefits such as symmetrical layouts, high productivity, and efficiency of the development of the COVID Pulse web application.</w:t>
       </w:r>
     </w:p>
     <w:p>
@@ -10307,7 +11674,15 @@
         <w:jc w:val="both"/>
       </w:pPr>
       <w:r>
-        <w:t>Tailwind CSS installation via pnpm:</w:t>
+        <w:t xml:space="preserve">Tailwind CSS installation via </w:t>
+      </w:r>
+      <w:proofErr w:type="spellStart"/>
+      <w:r>
+        <w:t>pnpm</w:t>
+      </w:r>
+      <w:proofErr w:type="spellEnd"/>
+      <w:r>
+        <w:t>:</w:t>
       </w:r>
     </w:p>
     <w:p>
@@ -10332,7 +11707,43 @@
           <w:sz w:val="20"/>
           <w:szCs w:val="20"/>
         </w:rPr>
-        <w:t>cd ./aidrecabrera/cjc-coronavirus-pulse</w:t>
+        <w:t>cd ./</w:t>
+      </w:r>
+      <w:proofErr w:type="spellStart"/>
+      <w:r>
+        <w:rPr>
+          <w:rFonts w:ascii="Courier New" w:hAnsi="Courier New" w:cs="Courier New"/>
+          <w:sz w:val="20"/>
+          <w:szCs w:val="20"/>
+        </w:rPr>
+        <w:t>aidrecabrera</w:t>
+      </w:r>
+      <w:proofErr w:type="spellEnd"/>
+      <w:r>
+        <w:rPr>
+          <w:rFonts w:ascii="Courier New" w:hAnsi="Courier New" w:cs="Courier New"/>
+          <w:sz w:val="20"/>
+          <w:szCs w:val="20"/>
+        </w:rPr>
+        <w:t>/</w:t>
+      </w:r>
+      <w:proofErr w:type="spellStart"/>
+      <w:r>
+        <w:rPr>
+          <w:rFonts w:ascii="Courier New" w:hAnsi="Courier New" w:cs="Courier New"/>
+          <w:sz w:val="20"/>
+          <w:szCs w:val="20"/>
+        </w:rPr>
+        <w:t>cjc</w:t>
+      </w:r>
+      <w:proofErr w:type="spellEnd"/>
+      <w:r>
+        <w:rPr>
+          <w:rFonts w:ascii="Courier New" w:hAnsi="Courier New" w:cs="Courier New"/>
+          <w:sz w:val="20"/>
+          <w:szCs w:val="20"/>
+        </w:rPr>
+        <w:t>-coronavirus-pulse</w:t>
       </w:r>
     </w:p>
     <w:p>
@@ -10351,14 +11762,34 @@
           <w:szCs w:val="24"/>
         </w:rPr>
       </w:pPr>
+      <w:proofErr w:type="spellStart"/>
       <w:r>
         <w:rPr>
           <w:rFonts w:ascii="Courier New" w:hAnsi="Courier New" w:cs="Courier New"/>
           <w:sz w:val="20"/>
           <w:szCs w:val="24"/>
         </w:rPr>
-        <w:t>pnpm install -D tailwindcss</w:t>
-      </w:r>
+        <w:t>pnpm</w:t>
+      </w:r>
+      <w:proofErr w:type="spellEnd"/>
+      <w:r>
+        <w:rPr>
+          <w:rFonts w:ascii="Courier New" w:hAnsi="Courier New" w:cs="Courier New"/>
+          <w:sz w:val="20"/>
+          <w:szCs w:val="24"/>
+        </w:rPr>
+        <w:t xml:space="preserve"> install -D </w:t>
+      </w:r>
+      <w:proofErr w:type="spellStart"/>
+      <w:r>
+        <w:rPr>
+          <w:rFonts w:ascii="Courier New" w:hAnsi="Courier New" w:cs="Courier New"/>
+          <w:sz w:val="20"/>
+          <w:szCs w:val="24"/>
+        </w:rPr>
+        <w:t>tailwindcss</w:t>
+      </w:r>
+      <w:proofErr w:type="spellEnd"/>
     </w:p>
     <w:p>
       <w:pPr>
@@ -10376,14 +11807,52 @@
           <w:szCs w:val="24"/>
         </w:rPr>
       </w:pPr>
+      <w:proofErr w:type="spellStart"/>
       <w:r>
         <w:rPr>
           <w:rFonts w:ascii="Courier New" w:hAnsi="Courier New" w:cs="Courier New"/>
           <w:sz w:val="20"/>
           <w:szCs w:val="24"/>
         </w:rPr>
-        <w:t>pnpx tailwindcss init</w:t>
-      </w:r>
+        <w:t>pnpx</w:t>
+      </w:r>
+      <w:proofErr w:type="spellEnd"/>
+      <w:r>
+        <w:rPr>
+          <w:rFonts w:ascii="Courier New" w:hAnsi="Courier New" w:cs="Courier New"/>
+          <w:sz w:val="20"/>
+          <w:szCs w:val="24"/>
+        </w:rPr>
+        <w:t xml:space="preserve"> </w:t>
+      </w:r>
+      <w:proofErr w:type="spellStart"/>
+      <w:r>
+        <w:rPr>
+          <w:rFonts w:ascii="Courier New" w:hAnsi="Courier New" w:cs="Courier New"/>
+          <w:sz w:val="20"/>
+          <w:szCs w:val="24"/>
+        </w:rPr>
+        <w:t>tailwindcss</w:t>
+      </w:r>
+      <w:proofErr w:type="spellEnd"/>
+      <w:r>
+        <w:rPr>
+          <w:rFonts w:ascii="Courier New" w:hAnsi="Courier New" w:cs="Courier New"/>
+          <w:sz w:val="20"/>
+          <w:szCs w:val="24"/>
+        </w:rPr>
+        <w:t xml:space="preserve"> </w:t>
+      </w:r>
+      <w:proofErr w:type="spellStart"/>
+      <w:r>
+        <w:rPr>
+          <w:rFonts w:ascii="Courier New" w:hAnsi="Courier New" w:cs="Courier New"/>
+          <w:sz w:val="20"/>
+          <w:szCs w:val="24"/>
+        </w:rPr>
+        <w:t>init</w:t>
+      </w:r>
+      <w:proofErr w:type="spellEnd"/>
     </w:p>
     <w:p>
       <w:pPr>
@@ -10425,7 +11894,23 @@
         <w:jc w:val="both"/>
       </w:pPr>
       <w:r>
-        <w:t xml:space="preserve">Chart.js and vue-chartjs wrapper installation via pnpm: </w:t>
+        <w:t xml:space="preserve">Chart.js and </w:t>
+      </w:r>
+      <w:proofErr w:type="spellStart"/>
+      <w:r>
+        <w:t>vue-chartjs</w:t>
+      </w:r>
+      <w:proofErr w:type="spellEnd"/>
+      <w:r>
+        <w:t xml:space="preserve"> wrapper installation via </w:t>
+      </w:r>
+      <w:proofErr w:type="spellStart"/>
+      <w:r>
+        <w:t>pnpm</w:t>
+      </w:r>
+      <w:proofErr w:type="spellEnd"/>
+      <w:r>
+        <w:t xml:space="preserve">: </w:t>
       </w:r>
     </w:p>
     <w:p>
@@ -10450,7 +11935,43 @@
           <w:sz w:val="20"/>
           <w:szCs w:val="20"/>
         </w:rPr>
-        <w:t>cd ./aidrecabrera/cjc-coronavirus-pulse</w:t>
+        <w:t>cd ./</w:t>
+      </w:r>
+      <w:proofErr w:type="spellStart"/>
+      <w:r>
+        <w:rPr>
+          <w:rFonts w:ascii="Courier New" w:hAnsi="Courier New" w:cs="Courier New"/>
+          <w:sz w:val="20"/>
+          <w:szCs w:val="20"/>
+        </w:rPr>
+        <w:t>aidrecabrera</w:t>
+      </w:r>
+      <w:proofErr w:type="spellEnd"/>
+      <w:r>
+        <w:rPr>
+          <w:rFonts w:ascii="Courier New" w:hAnsi="Courier New" w:cs="Courier New"/>
+          <w:sz w:val="20"/>
+          <w:szCs w:val="20"/>
+        </w:rPr>
+        <w:t>/</w:t>
+      </w:r>
+      <w:proofErr w:type="spellStart"/>
+      <w:r>
+        <w:rPr>
+          <w:rFonts w:ascii="Courier New" w:hAnsi="Courier New" w:cs="Courier New"/>
+          <w:sz w:val="20"/>
+          <w:szCs w:val="20"/>
+        </w:rPr>
+        <w:t>cjc</w:t>
+      </w:r>
+      <w:proofErr w:type="spellEnd"/>
+      <w:r>
+        <w:rPr>
+          <w:rFonts w:ascii="Courier New" w:hAnsi="Courier New" w:cs="Courier New"/>
+          <w:sz w:val="20"/>
+          <w:szCs w:val="20"/>
+        </w:rPr>
+        <w:t>-coronavirus-pulse</w:t>
       </w:r>
     </w:p>
     <w:p>
@@ -10469,12 +11990,37 @@
           <w:sz w:val="20"/>
         </w:rPr>
       </w:pPr>
-      <w:r>
-        <w:rPr>
-          <w:rFonts w:ascii="Courier New" w:hAnsi="Courier New" w:cs="Courier New"/>
-          <w:sz w:val="20"/>
-        </w:rPr>
-        <w:t>npm install vue-chartjs chart.js</w:t>
+      <w:proofErr w:type="spellStart"/>
+      <w:r>
+        <w:rPr>
+          <w:rFonts w:ascii="Courier New" w:hAnsi="Courier New" w:cs="Courier New"/>
+          <w:sz w:val="20"/>
+        </w:rPr>
+        <w:t>npm</w:t>
+      </w:r>
+      <w:proofErr w:type="spellEnd"/>
+      <w:r>
+        <w:rPr>
+          <w:rFonts w:ascii="Courier New" w:hAnsi="Courier New" w:cs="Courier New"/>
+          <w:sz w:val="20"/>
+        </w:rPr>
+        <w:t xml:space="preserve"> install </w:t>
+      </w:r>
+      <w:proofErr w:type="spellStart"/>
+      <w:r>
+        <w:rPr>
+          <w:rFonts w:ascii="Courier New" w:hAnsi="Courier New" w:cs="Courier New"/>
+          <w:sz w:val="20"/>
+        </w:rPr>
+        <w:t>vue-chartjs</w:t>
+      </w:r>
+      <w:proofErr w:type="spellEnd"/>
+      <w:r>
+        <w:rPr>
+          <w:rFonts w:ascii="Courier New" w:hAnsi="Courier New" w:cs="Courier New"/>
+          <w:sz w:val="20"/>
+        </w:rPr>
+        <w:t xml:space="preserve"> chart.js</w:t>
       </w:r>
     </w:p>
     <w:p>
@@ -10486,7 +12032,15 @@
         <w:jc w:val="both"/>
       </w:pPr>
       <w:r>
-        <w:t>Integration of Chart.js to Vue integration:</w:t>
+        <w:t xml:space="preserve">Integration of Chart.js to </w:t>
+      </w:r>
+      <w:proofErr w:type="spellStart"/>
+      <w:r>
+        <w:t>Vue</w:t>
+      </w:r>
+      <w:proofErr w:type="spellEnd"/>
+      <w:r>
+        <w:t xml:space="preserve"> integration:</w:t>
       </w:r>
     </w:p>
     <w:p>
@@ -10541,7 +12095,15 @@
         <w:jc w:val="both"/>
       </w:pPr>
       <w:r>
-        <w:t>Installation of Firebase via pnpm:</w:t>
+        <w:t xml:space="preserve">Installation of Firebase via </w:t>
+      </w:r>
+      <w:proofErr w:type="spellStart"/>
+      <w:r>
+        <w:t>pnpm</w:t>
+      </w:r>
+      <w:proofErr w:type="spellEnd"/>
+      <w:r>
+        <w:t>:</w:t>
       </w:r>
     </w:p>
     <w:p>
@@ -10561,7 +12123,25 @@
           <w:rFonts w:ascii="Courier New" w:hAnsi="Courier New" w:cs="Courier New"/>
           <w:sz w:val="20"/>
         </w:rPr>
-        <w:t>$ pnpm install firebase-tools</w:t>
+        <w:t xml:space="preserve">$ </w:t>
+      </w:r>
+      <w:proofErr w:type="spellStart"/>
+      <w:proofErr w:type="gramStart"/>
+      <w:r>
+        <w:rPr>
+          <w:rFonts w:ascii="Courier New" w:hAnsi="Courier New" w:cs="Courier New"/>
+          <w:sz w:val="20"/>
+        </w:rPr>
+        <w:t>pnpm</w:t>
+      </w:r>
+      <w:proofErr w:type="spellEnd"/>
+      <w:proofErr w:type="gramEnd"/>
+      <w:r>
+        <w:rPr>
+          <w:rFonts w:ascii="Courier New" w:hAnsi="Courier New" w:cs="Courier New"/>
+          <w:sz w:val="20"/>
+        </w:rPr>
+        <w:t xml:space="preserve"> install firebase-tools</w:t>
       </w:r>
     </w:p>
     <w:p>
@@ -10581,7 +12161,25 @@
           <w:rFonts w:ascii="Courier New" w:hAnsi="Courier New" w:cs="Courier New"/>
           <w:sz w:val="20"/>
         </w:rPr>
-        <w:t>$ pnpm install firebase</w:t>
+        <w:t xml:space="preserve">$ </w:t>
+      </w:r>
+      <w:proofErr w:type="spellStart"/>
+      <w:proofErr w:type="gramStart"/>
+      <w:r>
+        <w:rPr>
+          <w:rFonts w:ascii="Courier New" w:hAnsi="Courier New" w:cs="Courier New"/>
+          <w:sz w:val="20"/>
+        </w:rPr>
+        <w:t>pnpm</w:t>
+      </w:r>
+      <w:proofErr w:type="spellEnd"/>
+      <w:proofErr w:type="gramEnd"/>
+      <w:r>
+        <w:rPr>
+          <w:rFonts w:ascii="Courier New" w:hAnsi="Courier New" w:cs="Courier New"/>
+          <w:sz w:val="20"/>
+        </w:rPr>
+        <w:t xml:space="preserve"> install firebase</w:t>
       </w:r>
     </w:p>
     <w:p>
@@ -10613,7 +12211,23 @@
           <w:rFonts w:ascii="Courier New" w:hAnsi="Courier New" w:cs="Courier New"/>
           <w:sz w:val="20"/>
         </w:rPr>
-        <w:t>$ firebase login</w:t>
+        <w:t xml:space="preserve">$ </w:t>
+      </w:r>
+      <w:proofErr w:type="gramStart"/>
+      <w:r>
+        <w:rPr>
+          <w:rFonts w:ascii="Courier New" w:hAnsi="Courier New" w:cs="Courier New"/>
+          <w:sz w:val="20"/>
+        </w:rPr>
+        <w:t>firebase</w:t>
+      </w:r>
+      <w:proofErr w:type="gramEnd"/>
+      <w:r>
+        <w:rPr>
+          <w:rFonts w:ascii="Courier New" w:hAnsi="Courier New" w:cs="Courier New"/>
+          <w:sz w:val="20"/>
+        </w:rPr>
+        <w:t xml:space="preserve"> login</w:t>
       </w:r>
     </w:p>
     <w:p>
@@ -10633,8 +12247,33 @@
           <w:rFonts w:ascii="Courier New" w:hAnsi="Courier New" w:cs="Courier New"/>
           <w:sz w:val="20"/>
         </w:rPr>
-        <w:t>$ firebase init</w:t>
-      </w:r>
+        <w:t xml:space="preserve">$ </w:t>
+      </w:r>
+      <w:proofErr w:type="gramStart"/>
+      <w:r>
+        <w:rPr>
+          <w:rFonts w:ascii="Courier New" w:hAnsi="Courier New" w:cs="Courier New"/>
+          <w:sz w:val="20"/>
+        </w:rPr>
+        <w:t>firebase</w:t>
+      </w:r>
+      <w:proofErr w:type="gramEnd"/>
+      <w:r>
+        <w:rPr>
+          <w:rFonts w:ascii="Courier New" w:hAnsi="Courier New" w:cs="Courier New"/>
+          <w:sz w:val="20"/>
+        </w:rPr>
+        <w:t xml:space="preserve"> </w:t>
+      </w:r>
+      <w:proofErr w:type="spellStart"/>
+      <w:r>
+        <w:rPr>
+          <w:rFonts w:ascii="Courier New" w:hAnsi="Courier New" w:cs="Courier New"/>
+          <w:sz w:val="20"/>
+        </w:rPr>
+        <w:t>init</w:t>
+      </w:r>
+      <w:proofErr w:type="spellEnd"/>
     </w:p>
     <w:p>
       <w:pPr>
@@ -10664,7 +12303,23 @@
           <w:rFonts w:ascii="Courier New" w:hAnsi="Courier New" w:cs="Courier New"/>
           <w:sz w:val="20"/>
         </w:rPr>
-        <w:t>$ firebase deploy</w:t>
+        <w:t xml:space="preserve">$ </w:t>
+      </w:r>
+      <w:proofErr w:type="gramStart"/>
+      <w:r>
+        <w:rPr>
+          <w:rFonts w:ascii="Courier New" w:hAnsi="Courier New" w:cs="Courier New"/>
+          <w:sz w:val="20"/>
+        </w:rPr>
+        <w:t>firebase</w:t>
+      </w:r>
+      <w:proofErr w:type="gramEnd"/>
+      <w:r>
+        <w:rPr>
+          <w:rFonts w:ascii="Courier New" w:hAnsi="Courier New" w:cs="Courier New"/>
+          <w:sz w:val="20"/>
+        </w:rPr>
+        <w:t xml:space="preserve"> deploy</w:t>
       </w:r>
     </w:p>
     <w:p>
@@ -10682,7 +12337,23 @@
         <w:t xml:space="preserve">Cypress - </w:t>
       </w:r>
       <w:r>
-        <w:t xml:space="preserve">It is a frontend end-to-end testing tool. This framework will be used for the testing stage of the COVID Pulse application. Cypress was picked as the testing tool for the project since it has major advantages when it comes to simplicity and acquiring quick, consistent, and reliable testing process. Cypress has features that enables the researcher to take snapshots during the testing process. It also has debugability that allows debugging process more quick. Additionally, unlike the other testing tools, it has Automatic Waiting, where Cypress does not need any programmatic asynchronous promises. In addition, it has a documentation feature which allows the researcher to take screenshots and record the duration of the testing process automatically. When it comes to consistency, it has an architecture that allows the teesting to quick, consistent, and reliable. Hence, Cypress will be used as a tool for testing the COVID Pulse web application since it allows the researcher to execute automated web application debugging and testing of COVID Pulse project.  </w:t>
+        <w:t xml:space="preserve">It is a frontend end-to-end testing tool. This framework will be used for the testing stage of the COVID Pulse application. Cypress was picked as the testing tool for the project since it has major advantages when it comes to simplicity and acquiring quick, consistent, and reliable testing process. Cypress has features that enables the researcher to take snapshots during the testing process. It also has </w:t>
+      </w:r>
+      <w:proofErr w:type="spellStart"/>
+      <w:r>
+        <w:t>debugability</w:t>
+      </w:r>
+      <w:proofErr w:type="spellEnd"/>
+      <w:r>
+        <w:t xml:space="preserve"> that allows debugging process more quick. Additionally, unlike the other testing tools, it has Automatic Waiting, where Cypress does not need any programmatic asynchronous promises. In addition, it has a documentation feature which allows the researcher to take screenshots and record the duration of the testing process automatically. When it comes to consistency, it has an architecture that allows the </w:t>
+      </w:r>
+      <w:proofErr w:type="spellStart"/>
+      <w:r>
+        <w:t>teesting</w:t>
+      </w:r>
+      <w:proofErr w:type="spellEnd"/>
+      <w:r>
+        <w:t xml:space="preserve"> to quick, consistent, and reliable. Hence, Cypress will be used as a tool for testing the COVID Pulse web application since it allows the researcher to execute automated web application debugging and testing of COVID Pulse project.  </w:t>
       </w:r>
     </w:p>
     <w:p>
@@ -10694,7 +12365,15 @@
         <w:jc w:val="both"/>
       </w:pPr>
       <w:r>
-        <w:t>Installation of Cypress through pnpm:</w:t>
+        <w:t xml:space="preserve">Installation of Cypress through </w:t>
+      </w:r>
+      <w:proofErr w:type="spellStart"/>
+      <w:r>
+        <w:t>pnpm</w:t>
+      </w:r>
+      <w:proofErr w:type="spellEnd"/>
+      <w:r>
+        <w:t>:</w:t>
       </w:r>
     </w:p>
     <w:p>
@@ -10719,7 +12398,43 @@
           <w:sz w:val="20"/>
           <w:szCs w:val="20"/>
         </w:rPr>
-        <w:t>cd ./aidrecabrera/cjc-coronavirus-pulse</w:t>
+        <w:t>cd ./</w:t>
+      </w:r>
+      <w:proofErr w:type="spellStart"/>
+      <w:r>
+        <w:rPr>
+          <w:rFonts w:ascii="Courier New" w:hAnsi="Courier New" w:cs="Courier New"/>
+          <w:sz w:val="20"/>
+          <w:szCs w:val="20"/>
+        </w:rPr>
+        <w:t>aidrecabrera</w:t>
+      </w:r>
+      <w:proofErr w:type="spellEnd"/>
+      <w:r>
+        <w:rPr>
+          <w:rFonts w:ascii="Courier New" w:hAnsi="Courier New" w:cs="Courier New"/>
+          <w:sz w:val="20"/>
+          <w:szCs w:val="20"/>
+        </w:rPr>
+        <w:t>/</w:t>
+      </w:r>
+      <w:proofErr w:type="spellStart"/>
+      <w:r>
+        <w:rPr>
+          <w:rFonts w:ascii="Courier New" w:hAnsi="Courier New" w:cs="Courier New"/>
+          <w:sz w:val="20"/>
+          <w:szCs w:val="20"/>
+        </w:rPr>
+        <w:t>cjc</w:t>
+      </w:r>
+      <w:proofErr w:type="spellEnd"/>
+      <w:r>
+        <w:rPr>
+          <w:rFonts w:ascii="Courier New" w:hAnsi="Courier New" w:cs="Courier New"/>
+          <w:sz w:val="20"/>
+          <w:szCs w:val="20"/>
+        </w:rPr>
+        <w:t>-coronavirus-pulse</w:t>
       </w:r>
     </w:p>
     <w:p>
@@ -10738,13 +12453,23 @@
           <w:szCs w:val="20"/>
         </w:rPr>
       </w:pPr>
+      <w:proofErr w:type="spellStart"/>
       <w:r>
         <w:rPr>
           <w:rFonts w:ascii="Courier New" w:hAnsi="Courier New" w:cs="Courier New"/>
           <w:sz w:val="20"/>
           <w:szCs w:val="20"/>
         </w:rPr>
-        <w:t>pnpm install cypress --save-dev</w:t>
+        <w:t>pnpm</w:t>
+      </w:r>
+      <w:proofErr w:type="spellEnd"/>
+      <w:r>
+        <w:rPr>
+          <w:rFonts w:ascii="Courier New" w:hAnsi="Courier New" w:cs="Courier New"/>
+          <w:sz w:val="20"/>
+          <w:szCs w:val="20"/>
+        </w:rPr>
+        <w:t xml:space="preserve"> install cypress --save-dev</w:t>
       </w:r>
     </w:p>
     <w:p>
@@ -10763,14 +12488,70 @@
           <w:szCs w:val="20"/>
         </w:rPr>
       </w:pPr>
+      <w:proofErr w:type="spellStart"/>
       <w:r>
         <w:rPr>
           <w:rFonts w:ascii="Courier New" w:hAnsi="Courier New" w:cs="Courier New"/>
           <w:sz w:val="20"/>
           <w:szCs w:val="20"/>
         </w:rPr>
-        <w:t>pnpm i -D @cypress/webpack-dev-server @cypress/vue</w:t>
-      </w:r>
+        <w:t>pnpm</w:t>
+      </w:r>
+      <w:proofErr w:type="spellEnd"/>
+      <w:r>
+        <w:rPr>
+          <w:rFonts w:ascii="Courier New" w:hAnsi="Courier New" w:cs="Courier New"/>
+          <w:sz w:val="20"/>
+          <w:szCs w:val="20"/>
+        </w:rPr>
+        <w:t xml:space="preserve"> </w:t>
+      </w:r>
+      <w:proofErr w:type="spellStart"/>
+      <w:r>
+        <w:rPr>
+          <w:rFonts w:ascii="Courier New" w:hAnsi="Courier New" w:cs="Courier New"/>
+          <w:sz w:val="20"/>
+          <w:szCs w:val="20"/>
+        </w:rPr>
+        <w:t>i</w:t>
+      </w:r>
+      <w:proofErr w:type="spellEnd"/>
+      <w:r>
+        <w:rPr>
+          <w:rFonts w:ascii="Courier New" w:hAnsi="Courier New" w:cs="Courier New"/>
+          <w:sz w:val="20"/>
+          <w:szCs w:val="20"/>
+        </w:rPr>
+        <w:t xml:space="preserve"> -D @cypress/</w:t>
+      </w:r>
+      <w:proofErr w:type="spellStart"/>
+      <w:r>
+        <w:rPr>
+          <w:rFonts w:ascii="Courier New" w:hAnsi="Courier New" w:cs="Courier New"/>
+          <w:sz w:val="20"/>
+          <w:szCs w:val="20"/>
+        </w:rPr>
+        <w:t>webpack</w:t>
+      </w:r>
+      <w:proofErr w:type="spellEnd"/>
+      <w:r>
+        <w:rPr>
+          <w:rFonts w:ascii="Courier New" w:hAnsi="Courier New" w:cs="Courier New"/>
+          <w:sz w:val="20"/>
+          <w:szCs w:val="20"/>
+        </w:rPr>
+        <w:t>-dev-server @cypress/</w:t>
+      </w:r>
+      <w:proofErr w:type="spellStart"/>
+      <w:r>
+        <w:rPr>
+          <w:rFonts w:ascii="Courier New" w:hAnsi="Courier New" w:cs="Courier New"/>
+          <w:sz w:val="20"/>
+          <w:szCs w:val="20"/>
+        </w:rPr>
+        <w:t>vue</w:t>
+      </w:r>
+      <w:proofErr w:type="spellEnd"/>
     </w:p>
     <w:p>
       <w:pPr>
@@ -10799,7 +12580,15 @@
         <w:jc w:val="both"/>
       </w:pPr>
       <w:r>
-        <w:t>Installation of Lighthouse through pnpm:</w:t>
+        <w:t xml:space="preserve">Installation of Lighthouse through </w:t>
+      </w:r>
+      <w:proofErr w:type="spellStart"/>
+      <w:r>
+        <w:t>pnpm</w:t>
+      </w:r>
+      <w:proofErr w:type="spellEnd"/>
+      <w:r>
+        <w:t>:</w:t>
       </w:r>
     </w:p>
     <w:p>
@@ -10824,7 +12613,43 @@
           <w:sz w:val="20"/>
           <w:szCs w:val="20"/>
         </w:rPr>
-        <w:t>cd ./aidrecabrera/cjc-coronavirus-pulse</w:t>
+        <w:t>cd ./</w:t>
+      </w:r>
+      <w:proofErr w:type="spellStart"/>
+      <w:r>
+        <w:rPr>
+          <w:rFonts w:ascii="Courier New" w:hAnsi="Courier New" w:cs="Courier New"/>
+          <w:sz w:val="20"/>
+          <w:szCs w:val="20"/>
+        </w:rPr>
+        <w:t>aidrecabrera</w:t>
+      </w:r>
+      <w:proofErr w:type="spellEnd"/>
+      <w:r>
+        <w:rPr>
+          <w:rFonts w:ascii="Courier New" w:hAnsi="Courier New" w:cs="Courier New"/>
+          <w:sz w:val="20"/>
+          <w:szCs w:val="20"/>
+        </w:rPr>
+        <w:t>/</w:t>
+      </w:r>
+      <w:proofErr w:type="spellStart"/>
+      <w:r>
+        <w:rPr>
+          <w:rFonts w:ascii="Courier New" w:hAnsi="Courier New" w:cs="Courier New"/>
+          <w:sz w:val="20"/>
+          <w:szCs w:val="20"/>
+        </w:rPr>
+        <w:t>cjc</w:t>
+      </w:r>
+      <w:proofErr w:type="spellEnd"/>
+      <w:r>
+        <w:rPr>
+          <w:rFonts w:ascii="Courier New" w:hAnsi="Courier New" w:cs="Courier New"/>
+          <w:sz w:val="20"/>
+          <w:szCs w:val="20"/>
+        </w:rPr>
+        <w:t>-coronavirus-pulse</w:t>
       </w:r>
     </w:p>
     <w:p>
@@ -10843,13 +12668,23 @@
           <w:szCs w:val="20"/>
         </w:rPr>
       </w:pPr>
+      <w:proofErr w:type="spellStart"/>
       <w:r>
         <w:rPr>
           <w:rFonts w:ascii="Courier New" w:hAnsi="Courier New" w:cs="Courier New"/>
           <w:sz w:val="20"/>
           <w:szCs w:val="20"/>
         </w:rPr>
-        <w:t>pnpm install lighthouse -g</w:t>
+        <w:t>pnpm</w:t>
+      </w:r>
+      <w:proofErr w:type="spellEnd"/>
+      <w:r>
+        <w:rPr>
+          <w:rFonts w:ascii="Courier New" w:hAnsi="Courier New" w:cs="Courier New"/>
+          <w:sz w:val="20"/>
+          <w:szCs w:val="20"/>
+        </w:rPr>
+        <w:t xml:space="preserve"> install lighthouse -g</w:t>
       </w:r>
     </w:p>
     <w:p>
@@ -10888,7 +12723,15 @@
         <w:t xml:space="preserve">JHU CSSE COVID-19 Data - </w:t>
       </w:r>
       <w:r>
-        <w:t>It is a COVID-19 data repository collected, provided, and operated by the Center for Systems Science and Engineering from Johns Hopkins University. It is publicly available for everyone to be accessed from the GitHub JHU CSSE repository.</w:t>
+        <w:t xml:space="preserve">It is a COVID-19 data repository collected, provided, and operated by the </w:t>
+      </w:r>
+      <w:proofErr w:type="spellStart"/>
+      <w:r>
+        <w:t>Center</w:t>
+      </w:r>
+      <w:proofErr w:type="spellEnd"/>
+      <w:r>
+        <w:t xml:space="preserve"> for Systems Science and Engineering from Johns Hopkins University. It is publicly available for everyone to be accessed from the GitHub JHU CSSE repository.</w:t>
       </w:r>
     </w:p>
     <w:p>
@@ -10941,7 +12784,21 @@
         <w:rPr>
           <w:b/>
         </w:rPr>
-        <w:t>List of installed dependencies and devDependencies:</w:t>
+        <w:t xml:space="preserve">List of installed dependencies and </w:t>
+      </w:r>
+      <w:proofErr w:type="spellStart"/>
+      <w:r>
+        <w:rPr>
+          <w:b/>
+        </w:rPr>
+        <w:t>devDependencies</w:t>
+      </w:r>
+      <w:proofErr w:type="spellEnd"/>
+      <w:r>
+        <w:rPr>
+          <w:b/>
+        </w:rPr>
+        <w:t>:</w:t>
       </w:r>
     </w:p>
     <w:p>
@@ -11264,7 +13121,23 @@
           <w:rFonts w:ascii="Courier New" w:hAnsi="Courier New" w:cs="Courier New"/>
           <w:sz w:val="20"/>
         </w:rPr>
-        <w:t>├── @tailwindcss/typography@0.5.2 -&gt; .\node_modules\.pnpm\@tailwindcss+typography@0.5.2_tailwindcss@3.0.24\node_modules\@tailwindcss\typography</w:t>
+        <w:t>├── @</w:t>
+      </w:r>
+      <w:proofErr w:type="spellStart"/>
+      <w:r>
+        <w:rPr>
+          <w:rFonts w:ascii="Courier New" w:hAnsi="Courier New" w:cs="Courier New"/>
+          <w:sz w:val="20"/>
+        </w:rPr>
+        <w:t>tailwindcss</w:t>
+      </w:r>
+      <w:proofErr w:type="spellEnd"/>
+      <w:r>
+        <w:rPr>
+          <w:rFonts w:ascii="Courier New" w:hAnsi="Courier New" w:cs="Courier New"/>
+          <w:sz w:val="20"/>
+        </w:rPr>
+        <w:t>/typography@0.5.2 -&gt; .\node_modules\.pnpm\@tailwindcss+typography@0.5.2_tailwindcss@3.0.24\node_modules\@tailwindcss\typography</w:t>
       </w:r>
     </w:p>
     <w:p>
@@ -11302,7 +13175,55 @@
           <w:rFonts w:ascii="Courier New" w:hAnsi="Courier New" w:cs="Courier New"/>
           <w:sz w:val="20"/>
         </w:rPr>
-        <w:t>├── @types/long@4.0.2 extraneous -&gt; .\node_modules\.pnpm\@types+long@4.0.2\node_modules\@types\long</w:t>
+        <w:t>├── @types/long@4.0.2 extraneous -&gt; .\</w:t>
+      </w:r>
+      <w:proofErr w:type="spellStart"/>
+      <w:r>
+        <w:rPr>
+          <w:rFonts w:ascii="Courier New" w:hAnsi="Courier New" w:cs="Courier New"/>
+          <w:sz w:val="20"/>
+        </w:rPr>
+        <w:t>node_modules</w:t>
+      </w:r>
+      <w:proofErr w:type="spellEnd"/>
+      <w:r>
+        <w:rPr>
+          <w:rFonts w:ascii="Courier New" w:hAnsi="Courier New" w:cs="Courier New"/>
+          <w:sz w:val="20"/>
+        </w:rPr>
+        <w:t>\.</w:t>
+      </w:r>
+      <w:proofErr w:type="spellStart"/>
+      <w:r>
+        <w:rPr>
+          <w:rFonts w:ascii="Courier New" w:hAnsi="Courier New" w:cs="Courier New"/>
+          <w:sz w:val="20"/>
+        </w:rPr>
+        <w:t>pnpm</w:t>
+      </w:r>
+      <w:proofErr w:type="spellEnd"/>
+      <w:r>
+        <w:rPr>
+          <w:rFonts w:ascii="Courier New" w:hAnsi="Courier New" w:cs="Courier New"/>
+          <w:sz w:val="20"/>
+        </w:rPr>
+        <w:t>\@types+long@4.0.2\</w:t>
+      </w:r>
+      <w:proofErr w:type="spellStart"/>
+      <w:r>
+        <w:rPr>
+          <w:rFonts w:ascii="Courier New" w:hAnsi="Courier New" w:cs="Courier New"/>
+          <w:sz w:val="20"/>
+        </w:rPr>
+        <w:t>node_modules</w:t>
+      </w:r>
+      <w:proofErr w:type="spellEnd"/>
+      <w:r>
+        <w:rPr>
+          <w:rFonts w:ascii="Courier New" w:hAnsi="Courier New" w:cs="Courier New"/>
+          <w:sz w:val="20"/>
+        </w:rPr>
+        <w:t>\@types\long</w:t>
       </w:r>
     </w:p>
     <w:p>
@@ -11378,7 +13299,23 @@
           <w:rFonts w:ascii="Courier New" w:hAnsi="Courier New" w:cs="Courier New"/>
           <w:sz w:val="20"/>
         </w:rPr>
-        <w:t>├── @vitejs/plugin-vue@2.3.1 -&gt; .\node_modules\.pnpm\@vitejs+plugin-vue@2.3.1_vite@2.9.6+vue@3.2.33\node_modules\@vitejs\plugin-vue</w:t>
+        <w:t>├── @</w:t>
+      </w:r>
+      <w:proofErr w:type="spellStart"/>
+      <w:r>
+        <w:rPr>
+          <w:rFonts w:ascii="Courier New" w:hAnsi="Courier New" w:cs="Courier New"/>
+          <w:sz w:val="20"/>
+        </w:rPr>
+        <w:t>vitejs</w:t>
+      </w:r>
+      <w:proofErr w:type="spellEnd"/>
+      <w:r>
+        <w:rPr>
+          <w:rFonts w:ascii="Courier New" w:hAnsi="Courier New" w:cs="Courier New"/>
+          <w:sz w:val="20"/>
+        </w:rPr>
+        <w:t>/plugin-vue@2.3.1 -&gt; .\node_modules\.pnpm\@vitejs+plugin-vue@2.3.1_vite@2.9.6+vue@3.2.33\node_modules\@vitejs\plugin-vue</w:t>
       </w:r>
     </w:p>
     <w:p>
@@ -11397,7 +13334,71 @@
           <w:rFonts w:ascii="Courier New" w:hAnsi="Courier New" w:cs="Courier New"/>
           <w:sz w:val="20"/>
         </w:rPr>
-        <w:t>├── ast-types@0.13.4 extraneous -&gt; .\node_modules\.pnpm\ast-types@0.13.4\node_modules\ast-types</w:t>
+        <w:t>├── ast-types@0.13.4 extraneous -&gt; .\</w:t>
+      </w:r>
+      <w:proofErr w:type="spellStart"/>
+      <w:r>
+        <w:rPr>
+          <w:rFonts w:ascii="Courier New" w:hAnsi="Courier New" w:cs="Courier New"/>
+          <w:sz w:val="20"/>
+        </w:rPr>
+        <w:t>node_modules</w:t>
+      </w:r>
+      <w:proofErr w:type="spellEnd"/>
+      <w:r>
+        <w:rPr>
+          <w:rFonts w:ascii="Courier New" w:hAnsi="Courier New" w:cs="Courier New"/>
+          <w:sz w:val="20"/>
+        </w:rPr>
+        <w:t>\.</w:t>
+      </w:r>
+      <w:proofErr w:type="spellStart"/>
+      <w:r>
+        <w:rPr>
+          <w:rFonts w:ascii="Courier New" w:hAnsi="Courier New" w:cs="Courier New"/>
+          <w:sz w:val="20"/>
+        </w:rPr>
+        <w:t>pnpm</w:t>
+      </w:r>
+      <w:proofErr w:type="spellEnd"/>
+      <w:r>
+        <w:rPr>
+          <w:rFonts w:ascii="Courier New" w:hAnsi="Courier New" w:cs="Courier New"/>
+          <w:sz w:val="20"/>
+        </w:rPr>
+        <w:t>\ast-types@0.13.4\</w:t>
+      </w:r>
+      <w:proofErr w:type="spellStart"/>
+      <w:r>
+        <w:rPr>
+          <w:rFonts w:ascii="Courier New" w:hAnsi="Courier New" w:cs="Courier New"/>
+          <w:sz w:val="20"/>
+        </w:rPr>
+        <w:t>node_modules</w:t>
+      </w:r>
+      <w:proofErr w:type="spellEnd"/>
+      <w:r>
+        <w:rPr>
+          <w:rFonts w:ascii="Courier New" w:hAnsi="Courier New" w:cs="Courier New"/>
+          <w:sz w:val="20"/>
+        </w:rPr>
+        <w:t>\</w:t>
+      </w:r>
+      <w:proofErr w:type="spellStart"/>
+      <w:r>
+        <w:rPr>
+          <w:rFonts w:ascii="Courier New" w:hAnsi="Courier New" w:cs="Courier New"/>
+          <w:sz w:val="20"/>
+        </w:rPr>
+        <w:t>ast</w:t>
+      </w:r>
+      <w:proofErr w:type="spellEnd"/>
+      <w:r>
+        <w:rPr>
+          <w:rFonts w:ascii="Courier New" w:hAnsi="Courier New" w:cs="Courier New"/>
+          <w:sz w:val="20"/>
+        </w:rPr>
+        <w:t>-types</w:t>
       </w:r>
     </w:p>
     <w:p>
@@ -11435,8 +13436,65 @@
           <w:rFonts w:ascii="Courier New" w:hAnsi="Courier New" w:cs="Courier New"/>
           <w:sz w:val="20"/>
         </w:rPr>
-        <w:t>├── axios@0.26.1 -&gt; .\node_modules\.pnpm\axios@0.26.1\node_modules\axios</w:t>
-      </w:r>
+        <w:t>├── axios@0.26.1 -&gt; .\</w:t>
+      </w:r>
+      <w:proofErr w:type="spellStart"/>
+      <w:r>
+        <w:rPr>
+          <w:rFonts w:ascii="Courier New" w:hAnsi="Courier New" w:cs="Courier New"/>
+          <w:sz w:val="20"/>
+        </w:rPr>
+        <w:t>node_modules</w:t>
+      </w:r>
+      <w:proofErr w:type="spellEnd"/>
+      <w:r>
+        <w:rPr>
+          <w:rFonts w:ascii="Courier New" w:hAnsi="Courier New" w:cs="Courier New"/>
+          <w:sz w:val="20"/>
+        </w:rPr>
+        <w:t>\.</w:t>
+      </w:r>
+      <w:proofErr w:type="spellStart"/>
+      <w:r>
+        <w:rPr>
+          <w:rFonts w:ascii="Courier New" w:hAnsi="Courier New" w:cs="Courier New"/>
+          <w:sz w:val="20"/>
+        </w:rPr>
+        <w:t>pnpm</w:t>
+      </w:r>
+      <w:proofErr w:type="spellEnd"/>
+      <w:r>
+        <w:rPr>
+          <w:rFonts w:ascii="Courier New" w:hAnsi="Courier New" w:cs="Courier New"/>
+          <w:sz w:val="20"/>
+        </w:rPr>
+        <w:t>\axios@0.26.1\</w:t>
+      </w:r>
+      <w:proofErr w:type="spellStart"/>
+      <w:r>
+        <w:rPr>
+          <w:rFonts w:ascii="Courier New" w:hAnsi="Courier New" w:cs="Courier New"/>
+          <w:sz w:val="20"/>
+        </w:rPr>
+        <w:t>node_modules</w:t>
+      </w:r>
+      <w:proofErr w:type="spellEnd"/>
+      <w:r>
+        <w:rPr>
+          <w:rFonts w:ascii="Courier New" w:hAnsi="Courier New" w:cs="Courier New"/>
+          <w:sz w:val="20"/>
+        </w:rPr>
+        <w:t>\</w:t>
+      </w:r>
+      <w:proofErr w:type="spellStart"/>
+      <w:r>
+        <w:rPr>
+          <w:rFonts w:ascii="Courier New" w:hAnsi="Courier New" w:cs="Courier New"/>
+          <w:sz w:val="20"/>
+        </w:rPr>
+        <w:t>axios</w:t>
+      </w:r>
+      <w:proofErr w:type="spellEnd"/>
     </w:p>
     <w:p>
       <w:pPr>
@@ -11454,7 +13512,55 @@
           <w:rFonts w:ascii="Courier New" w:hAnsi="Courier New" w:cs="Courier New"/>
           <w:sz w:val="20"/>
         </w:rPr>
-        <w:t>├── bootstrap@5.1.3 -&gt; .\node_modules\.pnpm\bootstrap@5.1.3\node_modules\bootstrap</w:t>
+        <w:t>├── bootstrap@5.1.3 -&gt; .\</w:t>
+      </w:r>
+      <w:proofErr w:type="spellStart"/>
+      <w:r>
+        <w:rPr>
+          <w:rFonts w:ascii="Courier New" w:hAnsi="Courier New" w:cs="Courier New"/>
+          <w:sz w:val="20"/>
+        </w:rPr>
+        <w:t>node_modules</w:t>
+      </w:r>
+      <w:proofErr w:type="spellEnd"/>
+      <w:r>
+        <w:rPr>
+          <w:rFonts w:ascii="Courier New" w:hAnsi="Courier New" w:cs="Courier New"/>
+          <w:sz w:val="20"/>
+        </w:rPr>
+        <w:t>\.</w:t>
+      </w:r>
+      <w:proofErr w:type="spellStart"/>
+      <w:r>
+        <w:rPr>
+          <w:rFonts w:ascii="Courier New" w:hAnsi="Courier New" w:cs="Courier New"/>
+          <w:sz w:val="20"/>
+        </w:rPr>
+        <w:t>pnpm</w:t>
+      </w:r>
+      <w:proofErr w:type="spellEnd"/>
+      <w:r>
+        <w:rPr>
+          <w:rFonts w:ascii="Courier New" w:hAnsi="Courier New" w:cs="Courier New"/>
+          <w:sz w:val="20"/>
+        </w:rPr>
+        <w:t>\bootstrap@5.1.3\</w:t>
+      </w:r>
+      <w:proofErr w:type="spellStart"/>
+      <w:r>
+        <w:rPr>
+          <w:rFonts w:ascii="Courier New" w:hAnsi="Courier New" w:cs="Courier New"/>
+          <w:sz w:val="20"/>
+        </w:rPr>
+        <w:t>node_modules</w:t>
+      </w:r>
+      <w:proofErr w:type="spellEnd"/>
+      <w:r>
+        <w:rPr>
+          <w:rFonts w:ascii="Courier New" w:hAnsi="Courier New" w:cs="Courier New"/>
+          <w:sz w:val="20"/>
+        </w:rPr>
+        <w:t>\bootstrap</w:t>
       </w:r>
     </w:p>
     <w:p>
@@ -11473,7 +13579,55 @@
           <w:rFonts w:ascii="Courier New" w:hAnsi="Courier New" w:cs="Courier New"/>
           <w:sz w:val="20"/>
         </w:rPr>
-        <w:t>├── chart.js@3.7.1 -&gt; .\node_modules\.pnpm\chart.js@3.7.1\node_modules\chart.js</w:t>
+        <w:t>├── chart.js@3.7.1 -&gt; .\</w:t>
+      </w:r>
+      <w:proofErr w:type="spellStart"/>
+      <w:r>
+        <w:rPr>
+          <w:rFonts w:ascii="Courier New" w:hAnsi="Courier New" w:cs="Courier New"/>
+          <w:sz w:val="20"/>
+        </w:rPr>
+        <w:t>node_modules</w:t>
+      </w:r>
+      <w:proofErr w:type="spellEnd"/>
+      <w:r>
+        <w:rPr>
+          <w:rFonts w:ascii="Courier New" w:hAnsi="Courier New" w:cs="Courier New"/>
+          <w:sz w:val="20"/>
+        </w:rPr>
+        <w:t>\.</w:t>
+      </w:r>
+      <w:proofErr w:type="spellStart"/>
+      <w:r>
+        <w:rPr>
+          <w:rFonts w:ascii="Courier New" w:hAnsi="Courier New" w:cs="Courier New"/>
+          <w:sz w:val="20"/>
+        </w:rPr>
+        <w:t>pnpm</w:t>
+      </w:r>
+      <w:proofErr w:type="spellEnd"/>
+      <w:r>
+        <w:rPr>
+          <w:rFonts w:ascii="Courier New" w:hAnsi="Courier New" w:cs="Courier New"/>
+          <w:sz w:val="20"/>
+        </w:rPr>
+        <w:t>\chart.js@3.7.1\</w:t>
+      </w:r>
+      <w:proofErr w:type="spellStart"/>
+      <w:r>
+        <w:rPr>
+          <w:rFonts w:ascii="Courier New" w:hAnsi="Courier New" w:cs="Courier New"/>
+          <w:sz w:val="20"/>
+        </w:rPr>
+        <w:t>node_modules</w:t>
+      </w:r>
+      <w:proofErr w:type="spellEnd"/>
+      <w:r>
+        <w:rPr>
+          <w:rFonts w:ascii="Courier New" w:hAnsi="Courier New" w:cs="Courier New"/>
+          <w:sz w:val="20"/>
+        </w:rPr>
+        <w:t>\chart.js</w:t>
       </w:r>
     </w:p>
     <w:p>
@@ -11511,7 +13665,55 @@
           <w:rFonts w:ascii="Courier New" w:hAnsi="Courier New" w:cs="Courier New"/>
           <w:sz w:val="20"/>
         </w:rPr>
-        <w:t>├── cypress@9.6.0 -&gt; .\node_modules\.pnpm\cypress@9.6.0\node_modules\cypress</w:t>
+        <w:t>├── cypress@9.6.0 -&gt; .\</w:t>
+      </w:r>
+      <w:proofErr w:type="spellStart"/>
+      <w:r>
+        <w:rPr>
+          <w:rFonts w:ascii="Courier New" w:hAnsi="Courier New" w:cs="Courier New"/>
+          <w:sz w:val="20"/>
+        </w:rPr>
+        <w:t>node_modules</w:t>
+      </w:r>
+      <w:proofErr w:type="spellEnd"/>
+      <w:r>
+        <w:rPr>
+          <w:rFonts w:ascii="Courier New" w:hAnsi="Courier New" w:cs="Courier New"/>
+          <w:sz w:val="20"/>
+        </w:rPr>
+        <w:t>\.</w:t>
+      </w:r>
+      <w:proofErr w:type="spellStart"/>
+      <w:r>
+        <w:rPr>
+          <w:rFonts w:ascii="Courier New" w:hAnsi="Courier New" w:cs="Courier New"/>
+          <w:sz w:val="20"/>
+        </w:rPr>
+        <w:t>pnpm</w:t>
+      </w:r>
+      <w:proofErr w:type="spellEnd"/>
+      <w:r>
+        <w:rPr>
+          <w:rFonts w:ascii="Courier New" w:hAnsi="Courier New" w:cs="Courier New"/>
+          <w:sz w:val="20"/>
+        </w:rPr>
+        <w:t>\cypress@9.6.0\</w:t>
+      </w:r>
+      <w:proofErr w:type="spellStart"/>
+      <w:r>
+        <w:rPr>
+          <w:rFonts w:ascii="Courier New" w:hAnsi="Courier New" w:cs="Courier New"/>
+          <w:sz w:val="20"/>
+        </w:rPr>
+        <w:t>node_modules</w:t>
+      </w:r>
+      <w:proofErr w:type="spellEnd"/>
+      <w:r>
+        <w:rPr>
+          <w:rFonts w:ascii="Courier New" w:hAnsi="Courier New" w:cs="Courier New"/>
+          <w:sz w:val="20"/>
+        </w:rPr>
+        <w:t>\cypress</w:t>
       </w:r>
     </w:p>
     <w:p>
@@ -11530,8 +13732,65 @@
           <w:rFonts w:ascii="Courier New" w:hAnsi="Courier New" w:cs="Courier New"/>
           <w:sz w:val="20"/>
         </w:rPr>
-        <w:t>├── dayjs@1.11.1 -&gt; .\node_modules\.pnpm\dayjs@1.11.1\node_modules\dayjs</w:t>
-      </w:r>
+        <w:t>├── dayjs@1.11.1 -&gt; .\</w:t>
+      </w:r>
+      <w:proofErr w:type="spellStart"/>
+      <w:r>
+        <w:rPr>
+          <w:rFonts w:ascii="Courier New" w:hAnsi="Courier New" w:cs="Courier New"/>
+          <w:sz w:val="20"/>
+        </w:rPr>
+        <w:t>node_modules</w:t>
+      </w:r>
+      <w:proofErr w:type="spellEnd"/>
+      <w:r>
+        <w:rPr>
+          <w:rFonts w:ascii="Courier New" w:hAnsi="Courier New" w:cs="Courier New"/>
+          <w:sz w:val="20"/>
+        </w:rPr>
+        <w:t>\.</w:t>
+      </w:r>
+      <w:proofErr w:type="spellStart"/>
+      <w:r>
+        <w:rPr>
+          <w:rFonts w:ascii="Courier New" w:hAnsi="Courier New" w:cs="Courier New"/>
+          <w:sz w:val="20"/>
+        </w:rPr>
+        <w:t>pnpm</w:t>
+      </w:r>
+      <w:proofErr w:type="spellEnd"/>
+      <w:r>
+        <w:rPr>
+          <w:rFonts w:ascii="Courier New" w:hAnsi="Courier New" w:cs="Courier New"/>
+          <w:sz w:val="20"/>
+        </w:rPr>
+        <w:t>\dayjs@1.11.1\</w:t>
+      </w:r>
+      <w:proofErr w:type="spellStart"/>
+      <w:r>
+        <w:rPr>
+          <w:rFonts w:ascii="Courier New" w:hAnsi="Courier New" w:cs="Courier New"/>
+          <w:sz w:val="20"/>
+        </w:rPr>
+        <w:t>node_modules</w:t>
+      </w:r>
+      <w:proofErr w:type="spellEnd"/>
+      <w:r>
+        <w:rPr>
+          <w:rFonts w:ascii="Courier New" w:hAnsi="Courier New" w:cs="Courier New"/>
+          <w:sz w:val="20"/>
+        </w:rPr>
+        <w:t>\</w:t>
+      </w:r>
+      <w:proofErr w:type="spellStart"/>
+      <w:r>
+        <w:rPr>
+          <w:rFonts w:ascii="Courier New" w:hAnsi="Courier New" w:cs="Courier New"/>
+          <w:sz w:val="20"/>
+        </w:rPr>
+        <w:t>dayjs</w:t>
+      </w:r>
+      <w:proofErr w:type="spellEnd"/>
     </w:p>
     <w:p>
       <w:pPr>
@@ -11568,7 +13827,55 @@
           <w:rFonts w:ascii="Courier New" w:hAnsi="Courier New" w:cs="Courier New"/>
           <w:sz w:val="20"/>
         </w:rPr>
-        <w:t>├── firebase@9.7.0 -&gt; .\node_modules\.pnpm\firebase@9.7.0\node_modules\firebase</w:t>
+        <w:t>├── firebase@9.7.0 -&gt; .\</w:t>
+      </w:r>
+      <w:proofErr w:type="spellStart"/>
+      <w:r>
+        <w:rPr>
+          <w:rFonts w:ascii="Courier New" w:hAnsi="Courier New" w:cs="Courier New"/>
+          <w:sz w:val="20"/>
+        </w:rPr>
+        <w:t>node_modules</w:t>
+      </w:r>
+      <w:proofErr w:type="spellEnd"/>
+      <w:r>
+        <w:rPr>
+          <w:rFonts w:ascii="Courier New" w:hAnsi="Courier New" w:cs="Courier New"/>
+          <w:sz w:val="20"/>
+        </w:rPr>
+        <w:t>\.</w:t>
+      </w:r>
+      <w:proofErr w:type="spellStart"/>
+      <w:r>
+        <w:rPr>
+          <w:rFonts w:ascii="Courier New" w:hAnsi="Courier New" w:cs="Courier New"/>
+          <w:sz w:val="20"/>
+        </w:rPr>
+        <w:t>pnpm</w:t>
+      </w:r>
+      <w:proofErr w:type="spellEnd"/>
+      <w:r>
+        <w:rPr>
+          <w:rFonts w:ascii="Courier New" w:hAnsi="Courier New" w:cs="Courier New"/>
+          <w:sz w:val="20"/>
+        </w:rPr>
+        <w:t>\firebase@9.7.0\</w:t>
+      </w:r>
+      <w:proofErr w:type="spellStart"/>
+      <w:r>
+        <w:rPr>
+          <w:rFonts w:ascii="Courier New" w:hAnsi="Courier New" w:cs="Courier New"/>
+          <w:sz w:val="20"/>
+        </w:rPr>
+        <w:t>node_modules</w:t>
+      </w:r>
+      <w:proofErr w:type="spellEnd"/>
+      <w:r>
+        <w:rPr>
+          <w:rFonts w:ascii="Courier New" w:hAnsi="Courier New" w:cs="Courier New"/>
+          <w:sz w:val="20"/>
+        </w:rPr>
+        <w:t>\firebase</w:t>
       </w:r>
     </w:p>
     <w:p>
@@ -11587,8 +13894,65 @@
           <w:rFonts w:ascii="Courier New" w:hAnsi="Courier New" w:cs="Courier New"/>
           <w:sz w:val="20"/>
         </w:rPr>
-        <w:t>├── jquery@3.6.0 -&gt; .\node_modules\.pnpm\jquery@3.6.0\node_modules\jquery</w:t>
-      </w:r>
+        <w:t>├── jquery@3.6.0 -&gt; .\</w:t>
+      </w:r>
+      <w:proofErr w:type="spellStart"/>
+      <w:r>
+        <w:rPr>
+          <w:rFonts w:ascii="Courier New" w:hAnsi="Courier New" w:cs="Courier New"/>
+          <w:sz w:val="20"/>
+        </w:rPr>
+        <w:t>node_modules</w:t>
+      </w:r>
+      <w:proofErr w:type="spellEnd"/>
+      <w:r>
+        <w:rPr>
+          <w:rFonts w:ascii="Courier New" w:hAnsi="Courier New" w:cs="Courier New"/>
+          <w:sz w:val="20"/>
+        </w:rPr>
+        <w:t>\.</w:t>
+      </w:r>
+      <w:proofErr w:type="spellStart"/>
+      <w:r>
+        <w:rPr>
+          <w:rFonts w:ascii="Courier New" w:hAnsi="Courier New" w:cs="Courier New"/>
+          <w:sz w:val="20"/>
+        </w:rPr>
+        <w:t>pnpm</w:t>
+      </w:r>
+      <w:proofErr w:type="spellEnd"/>
+      <w:r>
+        <w:rPr>
+          <w:rFonts w:ascii="Courier New" w:hAnsi="Courier New" w:cs="Courier New"/>
+          <w:sz w:val="20"/>
+        </w:rPr>
+        <w:t>\jquery@3.6.0\</w:t>
+      </w:r>
+      <w:proofErr w:type="spellStart"/>
+      <w:r>
+        <w:rPr>
+          <w:rFonts w:ascii="Courier New" w:hAnsi="Courier New" w:cs="Courier New"/>
+          <w:sz w:val="20"/>
+        </w:rPr>
+        <w:t>node_modules</w:t>
+      </w:r>
+      <w:proofErr w:type="spellEnd"/>
+      <w:r>
+        <w:rPr>
+          <w:rFonts w:ascii="Courier New" w:hAnsi="Courier New" w:cs="Courier New"/>
+          <w:sz w:val="20"/>
+        </w:rPr>
+        <w:t>\</w:t>
+      </w:r>
+      <w:proofErr w:type="spellStart"/>
+      <w:r>
+        <w:rPr>
+          <w:rFonts w:ascii="Courier New" w:hAnsi="Courier New" w:cs="Courier New"/>
+          <w:sz w:val="20"/>
+        </w:rPr>
+        <w:t>jquery</w:t>
+      </w:r>
+      <w:proofErr w:type="spellEnd"/>
     </w:p>
     <w:p>
       <w:pPr>
@@ -11625,8 +13989,65 @@
           <w:rFonts w:ascii="Courier New" w:hAnsi="Courier New" w:cs="Courier New"/>
           <w:sz w:val="20"/>
         </w:rPr>
-        <w:t>├── newsapi@2.4.1 -&gt; .\node_modules\.pnpm\newsapi@2.4.1\node_modules\newsapi</w:t>
-      </w:r>
+        <w:t>├── newsapi@2.4.1 -&gt; .\</w:t>
+      </w:r>
+      <w:proofErr w:type="spellStart"/>
+      <w:r>
+        <w:rPr>
+          <w:rFonts w:ascii="Courier New" w:hAnsi="Courier New" w:cs="Courier New"/>
+          <w:sz w:val="20"/>
+        </w:rPr>
+        <w:t>node_modules</w:t>
+      </w:r>
+      <w:proofErr w:type="spellEnd"/>
+      <w:r>
+        <w:rPr>
+          <w:rFonts w:ascii="Courier New" w:hAnsi="Courier New" w:cs="Courier New"/>
+          <w:sz w:val="20"/>
+        </w:rPr>
+        <w:t>\.</w:t>
+      </w:r>
+      <w:proofErr w:type="spellStart"/>
+      <w:r>
+        <w:rPr>
+          <w:rFonts w:ascii="Courier New" w:hAnsi="Courier New" w:cs="Courier New"/>
+          <w:sz w:val="20"/>
+        </w:rPr>
+        <w:t>pnpm</w:t>
+      </w:r>
+      <w:proofErr w:type="spellEnd"/>
+      <w:r>
+        <w:rPr>
+          <w:rFonts w:ascii="Courier New" w:hAnsi="Courier New" w:cs="Courier New"/>
+          <w:sz w:val="20"/>
+        </w:rPr>
+        <w:t>\newsapi@2.4.1\</w:t>
+      </w:r>
+      <w:proofErr w:type="spellStart"/>
+      <w:r>
+        <w:rPr>
+          <w:rFonts w:ascii="Courier New" w:hAnsi="Courier New" w:cs="Courier New"/>
+          <w:sz w:val="20"/>
+        </w:rPr>
+        <w:t>node_modules</w:t>
+      </w:r>
+      <w:proofErr w:type="spellEnd"/>
+      <w:r>
+        <w:rPr>
+          <w:rFonts w:ascii="Courier New" w:hAnsi="Courier New" w:cs="Courier New"/>
+          <w:sz w:val="20"/>
+        </w:rPr>
+        <w:t>\</w:t>
+      </w:r>
+      <w:proofErr w:type="spellStart"/>
+      <w:r>
+        <w:rPr>
+          <w:rFonts w:ascii="Courier New" w:hAnsi="Courier New" w:cs="Courier New"/>
+          <w:sz w:val="20"/>
+        </w:rPr>
+        <w:t>newsapi</w:t>
+      </w:r>
+      <w:proofErr w:type="spellEnd"/>
     </w:p>
     <w:p>
       <w:pPr>
@@ -11644,8 +14065,65 @@
           <w:rFonts w:ascii="Courier New" w:hAnsi="Courier New" w:cs="Courier New"/>
           <w:sz w:val="20"/>
         </w:rPr>
-        <w:t>├── postcss@8.4.12 -&gt; .\node_modules\.pnpm\postcss@8.4.12\node_modules\postcss</w:t>
-      </w:r>
+        <w:t>├── postcss@8.4.12 -&gt; .\</w:t>
+      </w:r>
+      <w:proofErr w:type="spellStart"/>
+      <w:r>
+        <w:rPr>
+          <w:rFonts w:ascii="Courier New" w:hAnsi="Courier New" w:cs="Courier New"/>
+          <w:sz w:val="20"/>
+        </w:rPr>
+        <w:t>node_modules</w:t>
+      </w:r>
+      <w:proofErr w:type="spellEnd"/>
+      <w:r>
+        <w:rPr>
+          <w:rFonts w:ascii="Courier New" w:hAnsi="Courier New" w:cs="Courier New"/>
+          <w:sz w:val="20"/>
+        </w:rPr>
+        <w:t>\.</w:t>
+      </w:r>
+      <w:proofErr w:type="spellStart"/>
+      <w:r>
+        <w:rPr>
+          <w:rFonts w:ascii="Courier New" w:hAnsi="Courier New" w:cs="Courier New"/>
+          <w:sz w:val="20"/>
+        </w:rPr>
+        <w:t>pnpm</w:t>
+      </w:r>
+      <w:proofErr w:type="spellEnd"/>
+      <w:r>
+        <w:rPr>
+          <w:rFonts w:ascii="Courier New" w:hAnsi="Courier New" w:cs="Courier New"/>
+          <w:sz w:val="20"/>
+        </w:rPr>
+        <w:t>\postcss@8.4.12\</w:t>
+      </w:r>
+      <w:proofErr w:type="spellStart"/>
+      <w:r>
+        <w:rPr>
+          <w:rFonts w:ascii="Courier New" w:hAnsi="Courier New" w:cs="Courier New"/>
+          <w:sz w:val="20"/>
+        </w:rPr>
+        <w:t>node_modules</w:t>
+      </w:r>
+      <w:proofErr w:type="spellEnd"/>
+      <w:r>
+        <w:rPr>
+          <w:rFonts w:ascii="Courier New" w:hAnsi="Courier New" w:cs="Courier New"/>
+          <w:sz w:val="20"/>
+        </w:rPr>
+        <w:t>\</w:t>
+      </w:r>
+      <w:proofErr w:type="spellStart"/>
+      <w:r>
+        <w:rPr>
+          <w:rFonts w:ascii="Courier New" w:hAnsi="Courier New" w:cs="Courier New"/>
+          <w:sz w:val="20"/>
+        </w:rPr>
+        <w:t>postcss</w:t>
+      </w:r>
+      <w:proofErr w:type="spellEnd"/>
     </w:p>
     <w:p>
       <w:pPr>
@@ -11701,8 +14179,65 @@
           <w:rFonts w:ascii="Courier New" w:hAnsi="Courier New" w:cs="Courier New"/>
           <w:sz w:val="20"/>
         </w:rPr>
-        <w:t>├── tailwindcss@3.0.24 -&gt; .\node_modules\.pnpm\tailwindcss@3.0.24\node_modules\tailwindcss</w:t>
-      </w:r>
+        <w:t>├── tailwindcss@3.0.24 -&gt; .\</w:t>
+      </w:r>
+      <w:proofErr w:type="spellStart"/>
+      <w:r>
+        <w:rPr>
+          <w:rFonts w:ascii="Courier New" w:hAnsi="Courier New" w:cs="Courier New"/>
+          <w:sz w:val="20"/>
+        </w:rPr>
+        <w:t>node_modules</w:t>
+      </w:r>
+      <w:proofErr w:type="spellEnd"/>
+      <w:r>
+        <w:rPr>
+          <w:rFonts w:ascii="Courier New" w:hAnsi="Courier New" w:cs="Courier New"/>
+          <w:sz w:val="20"/>
+        </w:rPr>
+        <w:t>\.</w:t>
+      </w:r>
+      <w:proofErr w:type="spellStart"/>
+      <w:r>
+        <w:rPr>
+          <w:rFonts w:ascii="Courier New" w:hAnsi="Courier New" w:cs="Courier New"/>
+          <w:sz w:val="20"/>
+        </w:rPr>
+        <w:t>pnpm</w:t>
+      </w:r>
+      <w:proofErr w:type="spellEnd"/>
+      <w:r>
+        <w:rPr>
+          <w:rFonts w:ascii="Courier New" w:hAnsi="Courier New" w:cs="Courier New"/>
+          <w:sz w:val="20"/>
+        </w:rPr>
+        <w:t>\tailwindcss@3.0.24\</w:t>
+      </w:r>
+      <w:proofErr w:type="spellStart"/>
+      <w:r>
+        <w:rPr>
+          <w:rFonts w:ascii="Courier New" w:hAnsi="Courier New" w:cs="Courier New"/>
+          <w:sz w:val="20"/>
+        </w:rPr>
+        <w:t>node_modules</w:t>
+      </w:r>
+      <w:proofErr w:type="spellEnd"/>
+      <w:r>
+        <w:rPr>
+          <w:rFonts w:ascii="Courier New" w:hAnsi="Courier New" w:cs="Courier New"/>
+          <w:sz w:val="20"/>
+        </w:rPr>
+        <w:t>\</w:t>
+      </w:r>
+      <w:proofErr w:type="spellStart"/>
+      <w:r>
+        <w:rPr>
+          <w:rFonts w:ascii="Courier New" w:hAnsi="Courier New" w:cs="Courier New"/>
+          <w:sz w:val="20"/>
+        </w:rPr>
+        <w:t>tailwindcss</w:t>
+      </w:r>
+      <w:proofErr w:type="spellEnd"/>
     </w:p>
     <w:p>
       <w:pPr>
@@ -11720,7 +14255,55 @@
           <w:rFonts w:ascii="Courier New" w:hAnsi="Courier New" w:cs="Courier New"/>
           <w:sz w:val="20"/>
         </w:rPr>
-        <w:t>├── title-case@3.0.3 -&gt; .\node_modules\.pnpm\title-case@3.0.3\node_modules\title-case</w:t>
+        <w:t>├── title-case@3.0.3 -&gt; .\</w:t>
+      </w:r>
+      <w:proofErr w:type="spellStart"/>
+      <w:r>
+        <w:rPr>
+          <w:rFonts w:ascii="Courier New" w:hAnsi="Courier New" w:cs="Courier New"/>
+          <w:sz w:val="20"/>
+        </w:rPr>
+        <w:t>node_modules</w:t>
+      </w:r>
+      <w:proofErr w:type="spellEnd"/>
+      <w:r>
+        <w:rPr>
+          <w:rFonts w:ascii="Courier New" w:hAnsi="Courier New" w:cs="Courier New"/>
+          <w:sz w:val="20"/>
+        </w:rPr>
+        <w:t>\.</w:t>
+      </w:r>
+      <w:proofErr w:type="spellStart"/>
+      <w:r>
+        <w:rPr>
+          <w:rFonts w:ascii="Courier New" w:hAnsi="Courier New" w:cs="Courier New"/>
+          <w:sz w:val="20"/>
+        </w:rPr>
+        <w:t>pnpm</w:t>
+      </w:r>
+      <w:proofErr w:type="spellEnd"/>
+      <w:r>
+        <w:rPr>
+          <w:rFonts w:ascii="Courier New" w:hAnsi="Courier New" w:cs="Courier New"/>
+          <w:sz w:val="20"/>
+        </w:rPr>
+        <w:t>\title-case@3.0.3\</w:t>
+      </w:r>
+      <w:proofErr w:type="spellStart"/>
+      <w:r>
+        <w:rPr>
+          <w:rFonts w:ascii="Courier New" w:hAnsi="Courier New" w:cs="Courier New"/>
+          <w:sz w:val="20"/>
+        </w:rPr>
+        <w:t>node_modules</w:t>
+      </w:r>
+      <w:proofErr w:type="spellEnd"/>
+      <w:r>
+        <w:rPr>
+          <w:rFonts w:ascii="Courier New" w:hAnsi="Courier New" w:cs="Courier New"/>
+          <w:sz w:val="20"/>
+        </w:rPr>
+        <w:t>\title-case</w:t>
       </w:r>
     </w:p>
     <w:p>
@@ -11739,8 +14322,65 @@
           <w:rFonts w:ascii="Courier New" w:hAnsi="Courier New" w:cs="Courier New"/>
           <w:sz w:val="20"/>
         </w:rPr>
-        <w:t>├── vite@2.9.6 -&gt; .\node_modules\.pnpm\vite@2.9.6\node_modules\vite</w:t>
-      </w:r>
+        <w:t>├── vite@2.9.6 -&gt; .\</w:t>
+      </w:r>
+      <w:proofErr w:type="spellStart"/>
+      <w:r>
+        <w:rPr>
+          <w:rFonts w:ascii="Courier New" w:hAnsi="Courier New" w:cs="Courier New"/>
+          <w:sz w:val="20"/>
+        </w:rPr>
+        <w:t>node_modules</w:t>
+      </w:r>
+      <w:proofErr w:type="spellEnd"/>
+      <w:r>
+        <w:rPr>
+          <w:rFonts w:ascii="Courier New" w:hAnsi="Courier New" w:cs="Courier New"/>
+          <w:sz w:val="20"/>
+        </w:rPr>
+        <w:t>\.</w:t>
+      </w:r>
+      <w:proofErr w:type="spellStart"/>
+      <w:r>
+        <w:rPr>
+          <w:rFonts w:ascii="Courier New" w:hAnsi="Courier New" w:cs="Courier New"/>
+          <w:sz w:val="20"/>
+        </w:rPr>
+        <w:t>pnpm</w:t>
+      </w:r>
+      <w:proofErr w:type="spellEnd"/>
+      <w:r>
+        <w:rPr>
+          <w:rFonts w:ascii="Courier New" w:hAnsi="Courier New" w:cs="Courier New"/>
+          <w:sz w:val="20"/>
+        </w:rPr>
+        <w:t>\vite@2.9.6\</w:t>
+      </w:r>
+      <w:proofErr w:type="spellStart"/>
+      <w:r>
+        <w:rPr>
+          <w:rFonts w:ascii="Courier New" w:hAnsi="Courier New" w:cs="Courier New"/>
+          <w:sz w:val="20"/>
+        </w:rPr>
+        <w:t>node_modules</w:t>
+      </w:r>
+      <w:proofErr w:type="spellEnd"/>
+      <w:r>
+        <w:rPr>
+          <w:rFonts w:ascii="Courier New" w:hAnsi="Courier New" w:cs="Courier New"/>
+          <w:sz w:val="20"/>
+        </w:rPr>
+        <w:t>\</w:t>
+      </w:r>
+      <w:proofErr w:type="spellStart"/>
+      <w:r>
+        <w:rPr>
+          <w:rFonts w:ascii="Courier New" w:hAnsi="Courier New" w:cs="Courier New"/>
+          <w:sz w:val="20"/>
+        </w:rPr>
+        <w:t>vite</w:t>
+      </w:r>
+      <w:proofErr w:type="spellEnd"/>
     </w:p>
     <w:p>
       <w:pPr>
@@ -11815,8 +14455,65 @@
           <w:rFonts w:ascii="Courier New" w:hAnsi="Courier New" w:cs="Courier New"/>
           <w:sz w:val="20"/>
         </w:rPr>
-        <w:t>└── vue@3.2.33 -&gt; .\node_modules\.pnpm\vue@3.2.33\node_modules\vue</w:t>
-      </w:r>
+        <w:t>└── vue@3.2.33 -&gt; .\</w:t>
+      </w:r>
+      <w:proofErr w:type="spellStart"/>
+      <w:r>
+        <w:rPr>
+          <w:rFonts w:ascii="Courier New" w:hAnsi="Courier New" w:cs="Courier New"/>
+          <w:sz w:val="20"/>
+        </w:rPr>
+        <w:t>node_modules</w:t>
+      </w:r>
+      <w:proofErr w:type="spellEnd"/>
+      <w:r>
+        <w:rPr>
+          <w:rFonts w:ascii="Courier New" w:hAnsi="Courier New" w:cs="Courier New"/>
+          <w:sz w:val="20"/>
+        </w:rPr>
+        <w:t>\.</w:t>
+      </w:r>
+      <w:proofErr w:type="spellStart"/>
+      <w:r>
+        <w:rPr>
+          <w:rFonts w:ascii="Courier New" w:hAnsi="Courier New" w:cs="Courier New"/>
+          <w:sz w:val="20"/>
+        </w:rPr>
+        <w:t>pnpm</w:t>
+      </w:r>
+      <w:proofErr w:type="spellEnd"/>
+      <w:r>
+        <w:rPr>
+          <w:rFonts w:ascii="Courier New" w:hAnsi="Courier New" w:cs="Courier New"/>
+          <w:sz w:val="20"/>
+        </w:rPr>
+        <w:t>\vue@3.2.33\</w:t>
+      </w:r>
+      <w:proofErr w:type="spellStart"/>
+      <w:r>
+        <w:rPr>
+          <w:rFonts w:ascii="Courier New" w:hAnsi="Courier New" w:cs="Courier New"/>
+          <w:sz w:val="20"/>
+        </w:rPr>
+        <w:t>node_modules</w:t>
+      </w:r>
+      <w:proofErr w:type="spellEnd"/>
+      <w:r>
+        <w:rPr>
+          <w:rFonts w:ascii="Courier New" w:hAnsi="Courier New" w:cs="Courier New"/>
+          <w:sz w:val="20"/>
+        </w:rPr>
+        <w:t>\</w:t>
+      </w:r>
+      <w:proofErr w:type="spellStart"/>
+      <w:r>
+        <w:rPr>
+          <w:rFonts w:ascii="Courier New" w:hAnsi="Courier New" w:cs="Courier New"/>
+          <w:sz w:val="20"/>
+        </w:rPr>
+        <w:t>vue</w:t>
+      </w:r>
+      <w:proofErr w:type="spellEnd"/>
     </w:p>
     <w:p>
       <w:pPr>
@@ -11829,195 +14526,531 @@
           <w:sz w:val="20"/>
         </w:rPr>
       </w:pPr>
+      <w:proofErr w:type="gramStart"/>
       <w:r>
         <w:rPr>
           <w:rFonts w:ascii="Courier New" w:hAnsi="Courier New" w:cs="Courier New"/>
           <w:b/>
           <w:sz w:val="20"/>
         </w:rPr>
-        <w:t>dependencies:</w:t>
-      </w:r>
-    </w:p>
-    <w:p>
-      <w:pPr>
-        <w:keepLines/>
-        <w:suppressLineNumbers/>
-        <w:suppressAutoHyphens/>
-        <w:rPr>
-          <w:rFonts w:ascii="Courier New" w:hAnsi="Courier New" w:cs="Courier New"/>
-          <w:sz w:val="20"/>
-        </w:rPr>
-      </w:pPr>
-      <w:r>
-        <w:rPr>
-          <w:rFonts w:ascii="Courier New" w:hAnsi="Courier New" w:cs="Courier New"/>
-          <w:sz w:val="20"/>
-        </w:rPr>
-        <w:t>axios 0.26.1                dayjs 1.11.1                jquery 3.6.0                title-case 3.0.3            vue-number-animation 1.1.2</w:t>
-      </w:r>
-    </w:p>
-    <w:p>
-      <w:pPr>
-        <w:keepLines/>
-        <w:suppressLineNumbers/>
-        <w:suppressAutoHyphens/>
-        <w:rPr>
-          <w:rFonts w:ascii="Courier New" w:hAnsi="Courier New" w:cs="Courier New"/>
-          <w:sz w:val="20"/>
-        </w:rPr>
-      </w:pPr>
-      <w:r>
-        <w:rPr>
-          <w:rFonts w:ascii="Courier New" w:hAnsi="Courier New" w:cs="Courier New"/>
-          <w:sz w:val="20"/>
-        </w:rPr>
-        <w:t>bootstrap 5.1.3             firebase 9.7.0              newsapi 2.4.1               vue 3.2.33                  vue-router 4.0.14</w:t>
-      </w:r>
-    </w:p>
-    <w:p>
-      <w:pPr>
-        <w:keepLines/>
-        <w:suppressLineNumbers/>
-        <w:suppressAutoHyphens/>
-        <w:rPr>
-          <w:rFonts w:ascii="Courier New" w:hAnsi="Courier New" w:cs="Courier New"/>
-          <w:sz w:val="20"/>
-        </w:rPr>
-      </w:pPr>
-      <w:r>
-        <w:rPr>
-          <w:rFonts w:ascii="Courier New" w:hAnsi="Courier New" w:cs="Courier New"/>
-          <w:sz w:val="20"/>
-        </w:rPr>
-        <w:t>chart.js 3.7.1              firebase-tools 10.7.2       vue-chartjs 4.0.7</w:t>
-      </w:r>
-    </w:p>
-    <w:p>
-      <w:pPr>
-        <w:keepLines/>
-        <w:suppressLineNumbers/>
-        <w:suppressAutoHyphens/>
+        <w:t>dependencies</w:t>
+      </w:r>
+      <w:proofErr w:type="gramEnd"/>
+      <w:r>
         <w:rPr>
           <w:rFonts w:ascii="Courier New" w:hAnsi="Courier New" w:cs="Courier New"/>
           <w:b/>
           <w:sz w:val="20"/>
         </w:rPr>
-      </w:pPr>
-      <w:r>
+        <w:t>:</w:t>
+      </w:r>
+    </w:p>
+    <w:p>
+      <w:pPr>
+        <w:keepLines/>
+        <w:suppressLineNumbers/>
+        <w:suppressAutoHyphens/>
+        <w:rPr>
+          <w:rFonts w:ascii="Courier New" w:hAnsi="Courier New" w:cs="Courier New"/>
+          <w:sz w:val="20"/>
+        </w:rPr>
+      </w:pPr>
+      <w:proofErr w:type="spellStart"/>
+      <w:proofErr w:type="gramStart"/>
+      <w:r>
+        <w:rPr>
+          <w:rFonts w:ascii="Courier New" w:hAnsi="Courier New" w:cs="Courier New"/>
+          <w:sz w:val="20"/>
+        </w:rPr>
+        <w:t>axios</w:t>
+      </w:r>
+      <w:proofErr w:type="spellEnd"/>
+      <w:proofErr w:type="gramEnd"/>
+      <w:r>
+        <w:rPr>
+          <w:rFonts w:ascii="Courier New" w:hAnsi="Courier New" w:cs="Courier New"/>
+          <w:sz w:val="20"/>
+        </w:rPr>
+        <w:t xml:space="preserve"> 0.26.1                </w:t>
+      </w:r>
+      <w:proofErr w:type="spellStart"/>
+      <w:r>
+        <w:rPr>
+          <w:rFonts w:ascii="Courier New" w:hAnsi="Courier New" w:cs="Courier New"/>
+          <w:sz w:val="20"/>
+        </w:rPr>
+        <w:t>dayjs</w:t>
+      </w:r>
+      <w:proofErr w:type="spellEnd"/>
+      <w:r>
+        <w:rPr>
+          <w:rFonts w:ascii="Courier New" w:hAnsi="Courier New" w:cs="Courier New"/>
+          <w:sz w:val="20"/>
+        </w:rPr>
+        <w:t xml:space="preserve"> 1.11.1                </w:t>
+      </w:r>
+      <w:proofErr w:type="spellStart"/>
+      <w:r>
+        <w:rPr>
+          <w:rFonts w:ascii="Courier New" w:hAnsi="Courier New" w:cs="Courier New"/>
+          <w:sz w:val="20"/>
+        </w:rPr>
+        <w:t>jquery</w:t>
+      </w:r>
+      <w:proofErr w:type="spellEnd"/>
+      <w:r>
+        <w:rPr>
+          <w:rFonts w:ascii="Courier New" w:hAnsi="Courier New" w:cs="Courier New"/>
+          <w:sz w:val="20"/>
+        </w:rPr>
+        <w:t xml:space="preserve"> 3.6.0                title-case 3.0.3            </w:t>
+      </w:r>
+      <w:proofErr w:type="spellStart"/>
+      <w:r>
+        <w:rPr>
+          <w:rFonts w:ascii="Courier New" w:hAnsi="Courier New" w:cs="Courier New"/>
+          <w:sz w:val="20"/>
+        </w:rPr>
+        <w:t>vue</w:t>
+      </w:r>
+      <w:proofErr w:type="spellEnd"/>
+      <w:r>
+        <w:rPr>
+          <w:rFonts w:ascii="Courier New" w:hAnsi="Courier New" w:cs="Courier New"/>
+          <w:sz w:val="20"/>
+        </w:rPr>
+        <w:t>-number-animation 1.1.2</w:t>
+      </w:r>
+    </w:p>
+    <w:p>
+      <w:pPr>
+        <w:keepLines/>
+        <w:suppressLineNumbers/>
+        <w:suppressAutoHyphens/>
+        <w:rPr>
+          <w:rFonts w:ascii="Courier New" w:hAnsi="Courier New" w:cs="Courier New"/>
+          <w:sz w:val="20"/>
+        </w:rPr>
+      </w:pPr>
+      <w:proofErr w:type="gramStart"/>
+      <w:r>
+        <w:rPr>
+          <w:rFonts w:ascii="Courier New" w:hAnsi="Courier New" w:cs="Courier New"/>
+          <w:sz w:val="20"/>
+        </w:rPr>
+        <w:t>bootstrap</w:t>
+      </w:r>
+      <w:proofErr w:type="gramEnd"/>
+      <w:r>
+        <w:rPr>
+          <w:rFonts w:ascii="Courier New" w:hAnsi="Courier New" w:cs="Courier New"/>
+          <w:sz w:val="20"/>
+        </w:rPr>
+        <w:t xml:space="preserve"> 5.1.3             firebase 9.7.0              </w:t>
+      </w:r>
+      <w:proofErr w:type="spellStart"/>
+      <w:r>
+        <w:rPr>
+          <w:rFonts w:ascii="Courier New" w:hAnsi="Courier New" w:cs="Courier New"/>
+          <w:sz w:val="20"/>
+        </w:rPr>
+        <w:t>newsapi</w:t>
+      </w:r>
+      <w:proofErr w:type="spellEnd"/>
+      <w:r>
+        <w:rPr>
+          <w:rFonts w:ascii="Courier New" w:hAnsi="Courier New" w:cs="Courier New"/>
+          <w:sz w:val="20"/>
+        </w:rPr>
+        <w:t xml:space="preserve"> 2.4.1               </w:t>
+      </w:r>
+      <w:proofErr w:type="spellStart"/>
+      <w:r>
+        <w:rPr>
+          <w:rFonts w:ascii="Courier New" w:hAnsi="Courier New" w:cs="Courier New"/>
+          <w:sz w:val="20"/>
+        </w:rPr>
+        <w:t>vue</w:t>
+      </w:r>
+      <w:proofErr w:type="spellEnd"/>
+      <w:r>
+        <w:rPr>
+          <w:rFonts w:ascii="Courier New" w:hAnsi="Courier New" w:cs="Courier New"/>
+          <w:sz w:val="20"/>
+        </w:rPr>
+        <w:t xml:space="preserve"> 3.2.33                  </w:t>
+      </w:r>
+      <w:proofErr w:type="spellStart"/>
+      <w:r>
+        <w:rPr>
+          <w:rFonts w:ascii="Courier New" w:hAnsi="Courier New" w:cs="Courier New"/>
+          <w:sz w:val="20"/>
+        </w:rPr>
+        <w:t>vue</w:t>
+      </w:r>
+      <w:proofErr w:type="spellEnd"/>
+      <w:r>
+        <w:rPr>
+          <w:rFonts w:ascii="Courier New" w:hAnsi="Courier New" w:cs="Courier New"/>
+          <w:sz w:val="20"/>
+        </w:rPr>
+        <w:t>-router 4.0.14</w:t>
+      </w:r>
+    </w:p>
+    <w:p>
+      <w:pPr>
+        <w:keepLines/>
+        <w:suppressLineNumbers/>
+        <w:suppressAutoHyphens/>
+        <w:rPr>
+          <w:rFonts w:ascii="Courier New" w:hAnsi="Courier New" w:cs="Courier New"/>
+          <w:sz w:val="20"/>
+        </w:rPr>
+      </w:pPr>
+      <w:r>
+        <w:rPr>
+          <w:rFonts w:ascii="Courier New" w:hAnsi="Courier New" w:cs="Courier New"/>
+          <w:sz w:val="20"/>
+        </w:rPr>
+        <w:t xml:space="preserve">chart.js 3.7.1              firebase-tools 10.7.2       </w:t>
+      </w:r>
+      <w:proofErr w:type="spellStart"/>
+      <w:r>
+        <w:rPr>
+          <w:rFonts w:ascii="Courier New" w:hAnsi="Courier New" w:cs="Courier New"/>
+          <w:sz w:val="20"/>
+        </w:rPr>
+        <w:t>vue-chartjs</w:t>
+      </w:r>
+      <w:proofErr w:type="spellEnd"/>
+      <w:r>
+        <w:rPr>
+          <w:rFonts w:ascii="Courier New" w:hAnsi="Courier New" w:cs="Courier New"/>
+          <w:sz w:val="20"/>
+        </w:rPr>
+        <w:t xml:space="preserve"> 4.0.7</w:t>
+      </w:r>
+    </w:p>
+    <w:p>
+      <w:pPr>
+        <w:keepLines/>
+        <w:suppressLineNumbers/>
+        <w:suppressAutoHyphens/>
         <w:rPr>
           <w:rFonts w:ascii="Courier New" w:hAnsi="Courier New" w:cs="Courier New"/>
           <w:b/>
           <w:sz w:val="20"/>
         </w:rPr>
-        <w:t>devDependencies:</w:t>
-      </w:r>
-    </w:p>
-    <w:p>
-      <w:pPr>
-        <w:keepLines/>
-        <w:suppressLineNumbers/>
-        <w:suppressAutoHyphens/>
-        <w:rPr>
-          <w:rFonts w:ascii="Courier New" w:hAnsi="Courier New" w:cs="Courier New"/>
-          <w:sz w:val="20"/>
-        </w:rPr>
-      </w:pPr>
-      <w:r>
-        <w:rPr>
-          <w:rFonts w:ascii="Courier New" w:hAnsi="Courier New" w:cs="Courier New"/>
-          <w:sz w:val="20"/>
-        </w:rPr>
-        <w:t>@cypress/vite-dev-server 2.2.2     @tailwindcss/typography 0.5.2</w:t>
-      </w:r>
-    </w:p>
-    <w:p>
-      <w:pPr>
-        <w:keepLines/>
-        <w:suppressLineNumbers/>
-        <w:suppressAutoHyphens/>
-        <w:rPr>
-          <w:rFonts w:ascii="Courier New" w:hAnsi="Courier New" w:cs="Courier New"/>
-          <w:sz w:val="20"/>
-        </w:rPr>
-      </w:pPr>
-      <w:r>
-        <w:rPr>
-          <w:rFonts w:ascii="Courier New" w:hAnsi="Courier New" w:cs="Courier New"/>
-          <w:sz w:val="20"/>
-        </w:rPr>
-        <w:t>cypress 9.6.0                      tailwindcss 3.0.24</w:t>
-      </w:r>
-    </w:p>
-    <w:p>
-      <w:pPr>
-        <w:keepLines/>
-        <w:suppressLineNumbers/>
-        <w:suppressAutoHyphens/>
-        <w:rPr>
-          <w:rFonts w:ascii="Courier New" w:hAnsi="Courier New" w:cs="Courier New"/>
-          <w:sz w:val="20"/>
-        </w:rPr>
-      </w:pPr>
-      <w:r>
-        <w:rPr>
-          <w:rFonts w:ascii="Courier New" w:hAnsi="Courier New" w:cs="Courier New"/>
-          <w:sz w:val="20"/>
-        </w:rPr>
-        <w:t>@cypress/vue 3.1.1                 @vitejs/plugin-vue 2.3.1</w:t>
-      </w:r>
-    </w:p>
-    <w:p>
-      <w:pPr>
-        <w:keepLines/>
-        <w:suppressLineNumbers/>
-        <w:suppressAutoHyphens/>
-        <w:rPr>
-          <w:rFonts w:ascii="Courier New" w:hAnsi="Courier New" w:cs="Courier New"/>
-          <w:sz w:val="20"/>
-        </w:rPr>
-      </w:pPr>
-      <w:r>
-        <w:rPr>
-          <w:rFonts w:ascii="Courier New" w:hAnsi="Courier New" w:cs="Courier New"/>
-          <w:sz w:val="20"/>
-        </w:rPr>
-        <w:t>postcss 8.4.12                     vite 2.9.6</w:t>
-      </w:r>
-    </w:p>
-    <w:p>
-      <w:pPr>
-        <w:keepLines/>
-        <w:suppressLineNumbers/>
-        <w:suppressAutoHyphens/>
-        <w:rPr>
-          <w:rFonts w:ascii="Courier New" w:hAnsi="Courier New" w:cs="Courier New"/>
-          <w:sz w:val="20"/>
-        </w:rPr>
-      </w:pPr>
-      <w:r>
-        <w:rPr>
-          <w:rFonts w:ascii="Courier New" w:hAnsi="Courier New" w:cs="Courier New"/>
-          <w:sz w:val="20"/>
-        </w:rPr>
-        <w:t>@cypress/webpack-dev-server 1.8.4  autoprefixer 10.4.5</w:t>
-      </w:r>
-    </w:p>
-    <w:p>
-      <w:pPr>
-        <w:keepLines/>
-        <w:suppressLineNumbers/>
-        <w:suppressAutoHyphens/>
-        <w:rPr>
-          <w:rFonts w:ascii="Courier New" w:hAnsi="Courier New" w:cs="Courier New"/>
-          <w:sz w:val="20"/>
-        </w:rPr>
-      </w:pPr>
-      <w:r>
-        <w:rPr>
-          <w:rFonts w:ascii="Courier New" w:hAnsi="Courier New" w:cs="Courier New"/>
-          <w:sz w:val="20"/>
-        </w:rPr>
-        <w:t>start-server-and-test 1.14.0</w:t>
+      </w:pPr>
+      <w:proofErr w:type="spellStart"/>
+      <w:proofErr w:type="gramStart"/>
+      <w:r>
+        <w:rPr>
+          <w:rFonts w:ascii="Courier New" w:hAnsi="Courier New" w:cs="Courier New"/>
+          <w:b/>
+          <w:sz w:val="20"/>
+        </w:rPr>
+        <w:t>devDependencies</w:t>
+      </w:r>
+      <w:proofErr w:type="spellEnd"/>
+      <w:proofErr w:type="gramEnd"/>
+      <w:r>
+        <w:rPr>
+          <w:rFonts w:ascii="Courier New" w:hAnsi="Courier New" w:cs="Courier New"/>
+          <w:b/>
+          <w:sz w:val="20"/>
+        </w:rPr>
+        <w:t>:</w:t>
+      </w:r>
+    </w:p>
+    <w:p>
+      <w:pPr>
+        <w:keepLines/>
+        <w:suppressLineNumbers/>
+        <w:suppressAutoHyphens/>
+        <w:rPr>
+          <w:rFonts w:ascii="Courier New" w:hAnsi="Courier New" w:cs="Courier New"/>
+          <w:sz w:val="20"/>
+        </w:rPr>
+      </w:pPr>
+      <w:r>
+        <w:rPr>
+          <w:rFonts w:ascii="Courier New" w:hAnsi="Courier New" w:cs="Courier New"/>
+          <w:sz w:val="20"/>
+        </w:rPr>
+        <w:t>@cypress/</w:t>
+      </w:r>
+      <w:proofErr w:type="spellStart"/>
+      <w:r>
+        <w:rPr>
+          <w:rFonts w:ascii="Courier New" w:hAnsi="Courier New" w:cs="Courier New"/>
+          <w:sz w:val="20"/>
+        </w:rPr>
+        <w:t>vite</w:t>
+      </w:r>
+      <w:proofErr w:type="spellEnd"/>
+      <w:r>
+        <w:rPr>
+          <w:rFonts w:ascii="Courier New" w:hAnsi="Courier New" w:cs="Courier New"/>
+          <w:sz w:val="20"/>
+        </w:rPr>
+        <w:t>-dev-server 2.2.2     @</w:t>
+      </w:r>
+      <w:proofErr w:type="spellStart"/>
+      <w:r>
+        <w:rPr>
+          <w:rFonts w:ascii="Courier New" w:hAnsi="Courier New" w:cs="Courier New"/>
+          <w:sz w:val="20"/>
+        </w:rPr>
+        <w:t>tailwindcss</w:t>
+      </w:r>
+      <w:proofErr w:type="spellEnd"/>
+      <w:r>
+        <w:rPr>
+          <w:rFonts w:ascii="Courier New" w:hAnsi="Courier New" w:cs="Courier New"/>
+          <w:sz w:val="20"/>
+        </w:rPr>
+        <w:t>/typography 0.5.2</w:t>
+      </w:r>
+    </w:p>
+    <w:p>
+      <w:pPr>
+        <w:keepLines/>
+        <w:suppressLineNumbers/>
+        <w:suppressAutoHyphens/>
+        <w:rPr>
+          <w:rFonts w:ascii="Courier New" w:hAnsi="Courier New" w:cs="Courier New"/>
+          <w:sz w:val="20"/>
+        </w:rPr>
+      </w:pPr>
+      <w:proofErr w:type="gramStart"/>
+      <w:r>
+        <w:rPr>
+          <w:rFonts w:ascii="Courier New" w:hAnsi="Courier New" w:cs="Courier New"/>
+          <w:sz w:val="20"/>
+        </w:rPr>
+        <w:t>cypress</w:t>
+      </w:r>
+      <w:proofErr w:type="gramEnd"/>
+      <w:r>
+        <w:rPr>
+          <w:rFonts w:ascii="Courier New" w:hAnsi="Courier New" w:cs="Courier New"/>
+          <w:sz w:val="20"/>
+        </w:rPr>
+        <w:t xml:space="preserve"> 9.6.0                      </w:t>
+      </w:r>
+      <w:proofErr w:type="spellStart"/>
+      <w:r>
+        <w:rPr>
+          <w:rFonts w:ascii="Courier New" w:hAnsi="Courier New" w:cs="Courier New"/>
+          <w:sz w:val="20"/>
+        </w:rPr>
+        <w:t>tailwindcss</w:t>
+      </w:r>
+      <w:proofErr w:type="spellEnd"/>
+      <w:r>
+        <w:rPr>
+          <w:rFonts w:ascii="Courier New" w:hAnsi="Courier New" w:cs="Courier New"/>
+          <w:sz w:val="20"/>
+        </w:rPr>
+        <w:t xml:space="preserve"> 3.0.24</w:t>
+      </w:r>
+    </w:p>
+    <w:p>
+      <w:pPr>
+        <w:keepLines/>
+        <w:suppressLineNumbers/>
+        <w:suppressAutoHyphens/>
+        <w:rPr>
+          <w:rFonts w:ascii="Courier New" w:hAnsi="Courier New" w:cs="Courier New"/>
+          <w:sz w:val="20"/>
+        </w:rPr>
+      </w:pPr>
+      <w:r>
+        <w:rPr>
+          <w:rFonts w:ascii="Courier New" w:hAnsi="Courier New" w:cs="Courier New"/>
+          <w:sz w:val="20"/>
+        </w:rPr>
+        <w:t>@cypress/</w:t>
+      </w:r>
+      <w:proofErr w:type="spellStart"/>
+      <w:r>
+        <w:rPr>
+          <w:rFonts w:ascii="Courier New" w:hAnsi="Courier New" w:cs="Courier New"/>
+          <w:sz w:val="20"/>
+        </w:rPr>
+        <w:t>vue</w:t>
+      </w:r>
+      <w:proofErr w:type="spellEnd"/>
+      <w:r>
+        <w:rPr>
+          <w:rFonts w:ascii="Courier New" w:hAnsi="Courier New" w:cs="Courier New"/>
+          <w:sz w:val="20"/>
+        </w:rPr>
+        <w:t xml:space="preserve"> 3.1.1                 @</w:t>
+      </w:r>
+      <w:proofErr w:type="spellStart"/>
+      <w:r>
+        <w:rPr>
+          <w:rFonts w:ascii="Courier New" w:hAnsi="Courier New" w:cs="Courier New"/>
+          <w:sz w:val="20"/>
+        </w:rPr>
+        <w:t>vitejs</w:t>
+      </w:r>
+      <w:proofErr w:type="spellEnd"/>
+      <w:r>
+        <w:rPr>
+          <w:rFonts w:ascii="Courier New" w:hAnsi="Courier New" w:cs="Courier New"/>
+          <w:sz w:val="20"/>
+        </w:rPr>
+        <w:t>/plugin-</w:t>
+      </w:r>
+      <w:proofErr w:type="spellStart"/>
+      <w:r>
+        <w:rPr>
+          <w:rFonts w:ascii="Courier New" w:hAnsi="Courier New" w:cs="Courier New"/>
+          <w:sz w:val="20"/>
+        </w:rPr>
+        <w:t>vue</w:t>
+      </w:r>
+      <w:proofErr w:type="spellEnd"/>
+      <w:r>
+        <w:rPr>
+          <w:rFonts w:ascii="Courier New" w:hAnsi="Courier New" w:cs="Courier New"/>
+          <w:sz w:val="20"/>
+        </w:rPr>
+        <w:t xml:space="preserve"> 2.3.1</w:t>
+      </w:r>
+    </w:p>
+    <w:p>
+      <w:pPr>
+        <w:keepLines/>
+        <w:suppressLineNumbers/>
+        <w:suppressAutoHyphens/>
+        <w:rPr>
+          <w:rFonts w:ascii="Courier New" w:hAnsi="Courier New" w:cs="Courier New"/>
+          <w:sz w:val="20"/>
+        </w:rPr>
+      </w:pPr>
+      <w:proofErr w:type="spellStart"/>
+      <w:proofErr w:type="gramStart"/>
+      <w:r>
+        <w:rPr>
+          <w:rFonts w:ascii="Courier New" w:hAnsi="Courier New" w:cs="Courier New"/>
+          <w:sz w:val="20"/>
+        </w:rPr>
+        <w:t>postcss</w:t>
+      </w:r>
+      <w:proofErr w:type="spellEnd"/>
+      <w:proofErr w:type="gramEnd"/>
+      <w:r>
+        <w:rPr>
+          <w:rFonts w:ascii="Courier New" w:hAnsi="Courier New" w:cs="Courier New"/>
+          <w:sz w:val="20"/>
+        </w:rPr>
+        <w:t xml:space="preserve"> 8.4.12                     </w:t>
+      </w:r>
+      <w:proofErr w:type="spellStart"/>
+      <w:r>
+        <w:rPr>
+          <w:rFonts w:ascii="Courier New" w:hAnsi="Courier New" w:cs="Courier New"/>
+          <w:sz w:val="20"/>
+        </w:rPr>
+        <w:t>vite</w:t>
+      </w:r>
+      <w:proofErr w:type="spellEnd"/>
+      <w:r>
+        <w:rPr>
+          <w:rFonts w:ascii="Courier New" w:hAnsi="Courier New" w:cs="Courier New"/>
+          <w:sz w:val="20"/>
+        </w:rPr>
+        <w:t xml:space="preserve"> 2.9.6</w:t>
+      </w:r>
+    </w:p>
+    <w:p>
+      <w:pPr>
+        <w:keepLines/>
+        <w:suppressLineNumbers/>
+        <w:suppressAutoHyphens/>
+        <w:rPr>
+          <w:rFonts w:ascii="Courier New" w:hAnsi="Courier New" w:cs="Courier New"/>
+          <w:sz w:val="20"/>
+        </w:rPr>
+      </w:pPr>
+      <w:r>
+        <w:rPr>
+          <w:rFonts w:ascii="Courier New" w:hAnsi="Courier New" w:cs="Courier New"/>
+          <w:sz w:val="20"/>
+        </w:rPr>
+        <w:t>@cypress/</w:t>
+      </w:r>
+      <w:proofErr w:type="spellStart"/>
+      <w:r>
+        <w:rPr>
+          <w:rFonts w:ascii="Courier New" w:hAnsi="Courier New" w:cs="Courier New"/>
+          <w:sz w:val="20"/>
+        </w:rPr>
+        <w:t>webpack</w:t>
+      </w:r>
+      <w:proofErr w:type="spellEnd"/>
+      <w:r>
+        <w:rPr>
+          <w:rFonts w:ascii="Courier New" w:hAnsi="Courier New" w:cs="Courier New"/>
+          <w:sz w:val="20"/>
+        </w:rPr>
+        <w:t xml:space="preserve">-dev-server </w:t>
+      </w:r>
+      <w:proofErr w:type="gramStart"/>
+      <w:r>
+        <w:rPr>
+          <w:rFonts w:ascii="Courier New" w:hAnsi="Courier New" w:cs="Courier New"/>
+          <w:sz w:val="20"/>
+        </w:rPr>
+        <w:t xml:space="preserve">1.8.4  </w:t>
+      </w:r>
+      <w:proofErr w:type="spellStart"/>
+      <w:r>
+        <w:rPr>
+          <w:rFonts w:ascii="Courier New" w:hAnsi="Courier New" w:cs="Courier New"/>
+          <w:sz w:val="20"/>
+        </w:rPr>
+        <w:t>autoprefixer</w:t>
+      </w:r>
+      <w:proofErr w:type="spellEnd"/>
+      <w:proofErr w:type="gramEnd"/>
+      <w:r>
+        <w:rPr>
+          <w:rFonts w:ascii="Courier New" w:hAnsi="Courier New" w:cs="Courier New"/>
+          <w:sz w:val="20"/>
+        </w:rPr>
+        <w:t xml:space="preserve"> 10.4.5</w:t>
+      </w:r>
+    </w:p>
+    <w:p>
+      <w:pPr>
+        <w:keepLines/>
+        <w:suppressLineNumbers/>
+        <w:suppressAutoHyphens/>
+        <w:rPr>
+          <w:rFonts w:ascii="Courier New" w:hAnsi="Courier New" w:cs="Courier New"/>
+          <w:sz w:val="20"/>
+        </w:rPr>
+      </w:pPr>
+      <w:proofErr w:type="gramStart"/>
+      <w:r>
+        <w:rPr>
+          <w:rFonts w:ascii="Courier New" w:hAnsi="Courier New" w:cs="Courier New"/>
+          <w:sz w:val="20"/>
+        </w:rPr>
+        <w:t>start-server-and-test</w:t>
+      </w:r>
+      <w:proofErr w:type="gramEnd"/>
+      <w:r>
+        <w:rPr>
+          <w:rFonts w:ascii="Courier New" w:hAnsi="Courier New" w:cs="Courier New"/>
+          <w:sz w:val="20"/>
+        </w:rPr>
+        <w:t xml:space="preserve"> 1.14.0</w:t>
       </w:r>
     </w:p>
     <w:p>
@@ -12502,6 +15535,7 @@
           <w:szCs w:val="24"/>
         </w:rPr>
       </w:pPr>
+      <w:proofErr w:type="spellStart"/>
       <w:r>
         <w:rPr>
           <w:rFonts w:ascii="Times New Roman" w:hAnsi="Times New Roman" w:cs="Times New Roman"/>
@@ -12509,7 +15543,17 @@
           <w:sz w:val="24"/>
           <w:szCs w:val="24"/>
         </w:rPr>
-        <w:t>ESLint (Version 2.2.2)</w:t>
+        <w:t>ESLint</w:t>
+      </w:r>
+      <w:proofErr w:type="spellEnd"/>
+      <w:r>
+        <w:rPr>
+          <w:rFonts w:ascii="Times New Roman" w:hAnsi="Times New Roman" w:cs="Times New Roman"/>
+          <w:color w:val="000000" w:themeColor="text1"/>
+          <w:sz w:val="24"/>
+          <w:szCs w:val="24"/>
+        </w:rPr>
+        <w:t xml:space="preserve"> (Version 2.2.2)</w:t>
       </w:r>
     </w:p>
     <w:p>
@@ -12664,6 +15708,7 @@
           <w:szCs w:val="24"/>
         </w:rPr>
       </w:pPr>
+      <w:proofErr w:type="spellStart"/>
       <w:r>
         <w:rPr>
           <w:rFonts w:ascii="Times New Roman" w:hAnsi="Times New Roman" w:cs="Times New Roman"/>
@@ -12671,7 +15716,17 @@
           <w:sz w:val="24"/>
           <w:szCs w:val="24"/>
         </w:rPr>
-        <w:t>Figma (Latest version as of writing)</w:t>
+        <w:t>Figma</w:t>
+      </w:r>
+      <w:proofErr w:type="spellEnd"/>
+      <w:r>
+        <w:rPr>
+          <w:rFonts w:ascii="Times New Roman" w:hAnsi="Times New Roman" w:cs="Times New Roman"/>
+          <w:color w:val="000000" w:themeColor="text1"/>
+          <w:sz w:val="24"/>
+          <w:szCs w:val="24"/>
+        </w:rPr>
+        <w:t xml:space="preserve"> (Latest version as of writing)</w:t>
       </w:r>
     </w:p>
     <w:p>
@@ -13047,7 +16102,7 @@
       <w:rPr>
         <w:noProof/>
       </w:rPr>
-      <w:t>4</w:t>
+      <w:t>5</w:t>
     </w:r>
     <w:r>
       <w:fldChar w:fldCharType="end"/>
@@ -15681,7 +18736,7 @@
 </file>
 
 <file path=customXml/itemProps1.xml><?xml version="1.0" encoding="utf-8"?>
-<ds:datastoreItem xmlns:ds="http://schemas.openxmlformats.org/officeDocument/2006/customXml" ds:itemID="{A1315F4F-432F-44ED-B542-DCDAC728944E}">
+<ds:datastoreItem xmlns:ds="http://schemas.openxmlformats.org/officeDocument/2006/customXml" ds:itemID="{2E0C64D5-1F62-4587-81F9-0A1BE89DB741}">
   <ds:schemaRefs>
     <ds:schemaRef ds:uri="http://schemas.openxmlformats.org/officeDocument/2006/bibliography"/>
   </ds:schemaRefs>

</xml_diff>

<commit_message>
update 'Chapter 1 - Draft.docx' and 'Main Manuscript - APA 7th Document - COVID Pulse - A Realtime Web-Based Application for Inclusive Digos City COVID-19 Information Catalog and Tracking.docx'
</commit_message>
<xml_diff>
--- a/Main Manuscript - APA 7th Document - COVID Pulse - A Realtime Web-Based Application for Inclusive Digos City COVID-19 Information Catalog and Tracking.docx
+++ b/Main Manuscript - APA 7th Document - COVID Pulse - A Realtime Web-Based Application for Inclusive Digos City COVID-19 Information Catalog and Tracking.docx
@@ -488,7 +488,15 @@
         <w:jc w:val="center"/>
       </w:pPr>
       <w:r>
-        <w:t>In Partial Fulfillment of the Requirements in</w:t>
+        <w:t xml:space="preserve">In Partial </w:t>
+      </w:r>
+      <w:proofErr w:type="spellStart"/>
+      <w:r>
+        <w:t>Fulfillment</w:t>
+      </w:r>
+      <w:proofErr w:type="spellEnd"/>
+      <w:r>
+        <w:t xml:space="preserve"> of the Requirements in</w:t>
       </w:r>
     </w:p>
     <w:p>
@@ -523,9 +531,11 @@
         <w:spacing w:line="360" w:lineRule="auto"/>
         <w:jc w:val="center"/>
       </w:pPr>
+      <w:proofErr w:type="gramStart"/>
       <w:r>
         <w:t>by</w:t>
       </w:r>
+      <w:proofErr w:type="gramEnd"/>
     </w:p>
     <w:p>
       <w:pPr>
@@ -2298,139 +2308,6 @@
       </w:r>
       <w:bookmarkEnd w:id="2"/>
     </w:p>
-    <w:p/>
-    <w:p>
-      <w:pPr>
-        <w:pStyle w:val="ListParagraph"/>
-        <w:numPr>
-          <w:ilvl w:val="0"/>
-          <w:numId w:val="15"/>
-        </w:numPr>
-        <w:rPr>
-          <w:b/>
-        </w:rPr>
-      </w:pPr>
-      <w:r>
-        <w:rPr>
-          <w:b/>
-        </w:rPr>
-        <w:t>INTRODUCTION</w:t>
-      </w:r>
-    </w:p>
-    <w:p>
-      <w:pPr>
-        <w:pStyle w:val="ListParagraph"/>
-        <w:numPr>
-          <w:ilvl w:val="1"/>
-          <w:numId w:val="15"/>
-        </w:numPr>
-        <w:rPr>
-          <w:b/>
-        </w:rPr>
-      </w:pPr>
-      <w:r>
-        <w:t xml:space="preserve">Present the COVID-19 response </w:t>
-      </w:r>
-      <w:r>
-        <w:t xml:space="preserve">and management </w:t>
-      </w:r>
-      <w:r>
-        <w:t>challenges</w:t>
-      </w:r>
-      <w:r>
-        <w:t xml:space="preserve"> given</w:t>
-      </w:r>
-    </w:p>
-    <w:p>
-      <w:pPr>
-        <w:pStyle w:val="ListParagraph"/>
-        <w:numPr>
-          <w:ilvl w:val="1"/>
-          <w:numId w:val="15"/>
-        </w:numPr>
-        <w:rPr>
-          <w:b/>
-        </w:rPr>
-      </w:pPr>
-      <w:r>
-        <w:t>Describe the digital technology for COVID-19 challenge solutions</w:t>
-      </w:r>
-    </w:p>
-    <w:p>
-      <w:pPr>
-        <w:pStyle w:val="ListParagraph"/>
-        <w:numPr>
-          <w:ilvl w:val="1"/>
-          <w:numId w:val="15"/>
-        </w:numPr>
-        <w:rPr>
-          <w:b/>
-        </w:rPr>
-      </w:pPr>
-      <w:r>
-        <w:t>The inevitability of c</w:t>
-      </w:r>
-      <w:r>
-        <w:t>onventional use cases of digital solutions</w:t>
-      </w:r>
-      <w:r>
-        <w:t xml:space="preserve"> </w:t>
-      </w:r>
-    </w:p>
-    <w:p>
-      <w:pPr>
-        <w:pStyle w:val="ListParagraph"/>
-        <w:numPr>
-          <w:ilvl w:val="1"/>
-          <w:numId w:val="15"/>
-        </w:numPr>
-        <w:rPr>
-          <w:b/>
-        </w:rPr>
-      </w:pPr>
-      <w:r>
-        <w:t xml:space="preserve">The benefits of </w:t>
-      </w:r>
-      <w:r>
-        <w:t xml:space="preserve">the utilization of </w:t>
-      </w:r>
-      <w:r>
-        <w:t>COVID-19 digital solutions</w:t>
-      </w:r>
-    </w:p>
-    <w:p>
-      <w:pPr>
-        <w:pStyle w:val="ListParagraph"/>
-        <w:numPr>
-          <w:ilvl w:val="1"/>
-          <w:numId w:val="15"/>
-        </w:numPr>
-        <w:rPr>
-          <w:b/>
-        </w:rPr>
-      </w:pPr>
-      <w:r>
-        <w:t xml:space="preserve">Present the </w:t>
-      </w:r>
-      <w:r>
-        <w:t xml:space="preserve">digital </w:t>
-      </w:r>
-      <w:r>
-        <w:t>COVID-19 information and communication</w:t>
-      </w:r>
-    </w:p>
-    <w:p>
-      <w:pPr>
-        <w:pStyle w:val="ListParagraph"/>
-        <w:numPr>
-          <w:ilvl w:val="0"/>
-          <w:numId w:val="15"/>
-        </w:numPr>
-        <w:rPr>
-          <w:b/>
-        </w:rPr>
-      </w:pPr>
-    </w:p>
     <w:p>
       <w:pPr>
         <w:spacing w:line="276" w:lineRule="auto"/>
@@ -3100,7 +2977,13 @@
         <w:t xml:space="preserve">. </w:t>
       </w:r>
       <w:r>
-        <w:t xml:space="preserve">And presently, the JHU CSS COVID-19 data repository for the COVID-19 statistics has been </w:t>
+        <w:t>And</w:t>
+      </w:r>
+      <w:r>
+        <w:t xml:space="preserve"> until now</w:t>
+      </w:r>
+      <w:r>
+        <w:t xml:space="preserve">, the JHU CSS COVID-19 data repository for the COVID-19 statistics has been </w:t>
       </w:r>
       <w:r>
         <w:t xml:space="preserve">one of the de facto standard for </w:t>
@@ -3179,7 +3062,10 @@
         <w:t xml:space="preserve"> </w:t>
       </w:r>
       <w:r>
-        <w:t xml:space="preserve">By jurisdictions, </w:t>
+        <w:t>Additionally, b</w:t>
+      </w:r>
+      <w:r>
+        <w:t xml:space="preserve">y jurisdictions, </w:t>
       </w:r>
       <w:r>
         <w:t>a</w:t>
@@ -3218,7 +3104,13 @@
         <w:t>Since o</w:t>
       </w:r>
       <w:r>
-        <w:t xml:space="preserve">ne of the requirements in the COVID-19 crisis management the establishment of accessible and reliable COVID-19 information for promoting appropriate public health decision-making </w:t>
+        <w:t xml:space="preserve">ne of the requirements in the COVID-19 crisis management </w:t>
+      </w:r>
+      <w:r>
+        <w:t xml:space="preserve">is </w:t>
+      </w:r>
+      <w:r>
+        <w:t xml:space="preserve">the establishment of accessible and reliable COVID-19 information for promoting appropriate public health decision-making </w:t>
       </w:r>
       <w:r>
         <w:fldChar w:fldCharType="begin"/>
@@ -3239,7 +3131,10 @@
         <w:t xml:space="preserve">. So the improvement and development of a robust COVID-19 information system was necessary. </w:t>
       </w:r>
       <w:r>
-        <w:t>The COVID-19 pandemic is a turbulent situation, where the effort of response</w:t>
+        <w:t>However, t</w:t>
+      </w:r>
+      <w:r>
+        <w:t>he COVID-19 pandemic is a turbulent situation, where the effort of response</w:t>
       </w:r>
       <w:r>
         <w:t xml:space="preserve"> must be actionable and in real</w:t>
@@ -3275,10 +3170,22 @@
         <w:t xml:space="preserve"> adoption</w:t>
       </w:r>
       <w:r>
-        <w:t xml:space="preserve"> of technological innovation allowed the concept of </w:t>
-      </w:r>
-      <w:r>
-        <w:t>application digital technology for COVID-19 response</w:t>
+        <w:t xml:space="preserve"> of </w:t>
+      </w:r>
+      <w:r>
+        <w:t xml:space="preserve">digital technology allowed the conceptualization </w:t>
+      </w:r>
+      <w:r>
+        <w:t xml:space="preserve">of solutions </w:t>
+      </w:r>
+      <w:r>
+        <w:t xml:space="preserve">for </w:t>
+      </w:r>
+      <w:r>
+        <w:t xml:space="preserve">these demands </w:t>
+      </w:r>
+      <w:r>
+        <w:t>for COVID-19 response</w:t>
       </w:r>
       <w:r>
         <w:t>.</w:t>
@@ -3312,10 +3219,33 @@
         <w:t>y of stakeholders was pervasive. G</w:t>
       </w:r>
       <w:r>
-        <w:t xml:space="preserve">iven the high internet penetration, integration of digital technology with health information systems (Pan American Health Organization, 2020b), and the prevalence of web applications (Galea, 2020). COVID-19 dashboards developed by various international organizations (WHO COVID-19 Dashboard), academics (John Hopkins Coronavirus Resource Center), and industries are instances that go beyond national, regional, and local governments to show the value of data visualization. The Center for Systems Science and Engineering (CSSE) at Johns Hopkins University developed the first publicly accessible dashboard on January 2020 (Dong et al., 2020), two months prior to the declaration of the COVID-19 pandemic (World Health Organization, 2020a). </w:t>
-      </w:r>
-      <w:r>
-        <w:t>However, every COVID-19 dashboard released has its unique features but constitutes the same purpose.</w:t>
+        <w:t>iven the high internet penetration, integration of digital technology with health information systems (Pan American Health Organization, 2020b), and the prevalence of web applications (</w:t>
+      </w:r>
+      <w:proofErr w:type="spellStart"/>
+      <w:r>
+        <w:t>Galea</w:t>
+      </w:r>
+      <w:proofErr w:type="spellEnd"/>
+      <w:r>
+        <w:t xml:space="preserve">, 2020). COVID-19 dashboards developed by various international organizations (WHO COVID-19 Dashboard), academics (John Hopkins Coronavirus Resource Center), and industries are instances that go beyond national, regional, and local governments to show the value of data visualization. </w:t>
+      </w:r>
+      <w:r>
+        <w:t xml:space="preserve">However, </w:t>
+      </w:r>
+      <w:r>
+        <w:t xml:space="preserve">although </w:t>
+      </w:r>
+      <w:r>
+        <w:t>every COVID-19 dashboard</w:t>
+      </w:r>
+      <w:r>
+        <w:t xml:space="preserve"> that has been developed</w:t>
+      </w:r>
+      <w:r>
+        <w:t xml:space="preserve"> has its unique features, it still </w:t>
+      </w:r>
+      <w:r>
+        <w:t>constitutes the same purpose.</w:t>
       </w:r>
     </w:p>
     <w:p>
@@ -3345,7 +3275,13 @@
         <w:jc w:val="both"/>
       </w:pPr>
       <w:r>
-        <w:t>COVID-19 information systems are more critical than at any other time for handling data and information at the pace required by the ambiguity of the COVID-19 situation. Information systems allow quick, expeditious, and coordinated information accessibility and sharing, and they promote the prioritization of care, access, and response, particularly for individuals in contexts of susceptibility. With appropriately disaggregated COVID-19 insights, it is feasible to develop a mechanism that minimizes potential health disparities at all levels of care and facilitates the execution of initiatives to tackle such inefficiencies. So, integrating technology to promote advanced and digital health information became an option for improving a robust health information system. What is needed is an actionable expansion of the present COVID-19 information system to have an effective COVID-19 public communication.</w:t>
+        <w:t>COVID-19 information systems are more critical than at any other time for handling data and information at the pace required by the ambiguity of the COVID-19 situation. Information systems allow quick, expeditious, and coordinated information accessibility and sharing, and they promote the prioritization of care, access, and response, particularly for individuals in contexts of susceptibility. With appropriately disaggregated COVID-19 insights, it is feasible to develop a mechanism that minimizes potential health disparities at all levels of care and facilitates the execution of initiatives to tackle such inefficiencies. So, integrating technology to promote a</w:t>
+      </w:r>
+      <w:r>
+        <w:t xml:space="preserve">dvance </w:t>
+      </w:r>
+      <w:r>
+        <w:t>digital health information became an option for improving a robust health information system. What is needed is an actionable expansion of the present COVID-19 information system to have an effective COVID-19 public communication.</w:t>
       </w:r>
     </w:p>
     <w:p>
@@ -3355,7 +3291,40 @@
         <w:jc w:val="both"/>
       </w:pPr>
       <w:r>
-        <w:t>COVID-19 information systems can be expanded by implementing a web-based application, such as dashboards, that provides COVID-19 insights. It is apparent that COVID-19 dashboards are one of the essential ways to communicate the COVID-19 situation to the public effectively. Even though the Government Health Departments already has its COVID-19 data that is publicly accessible, organization and academic-based repositories, such as the JHU CSSE COVID-19 repository, became the de-facto standard. Not only that, despite the availability of these data, it needs to be extracted and processed to be displayed through dashboards. That is why real-time dashboard visualization of COVID-19 data became an effective technique to fulfill the public health needs for essential COVID-19-related information.</w:t>
+        <w:t xml:space="preserve">COVID-19 information systems can be expanded by implementing a web-based application, such as </w:t>
+      </w:r>
+      <w:r>
+        <w:t xml:space="preserve">platforms and </w:t>
+      </w:r>
+      <w:r>
+        <w:t>dashboards, which</w:t>
+      </w:r>
+      <w:r>
+        <w:t xml:space="preserve"> provides COVID-19 insights. It is apparent that COVID-19</w:t>
+      </w:r>
+      <w:r>
+        <w:t xml:space="preserve"> platforms</w:t>
+      </w:r>
+      <w:r>
+        <w:t xml:space="preserve"> are one of the essential ways to communicate the COVID-19 situation to the public effectively. Even though the Government Health Departments already has its COVID-19 data that is publicly accessible, organization and academic-based repositories, such as the JHU CSSE COV</w:t>
+      </w:r>
+      <w:r>
+        <w:t xml:space="preserve">ID-19 repository, became the de </w:t>
+      </w:r>
+      <w:r>
+        <w:t xml:space="preserve">facto standard. Not only that, despite the availability of these data, it needs to be extracted and processed to be displayed through dashboards. That is why </w:t>
+      </w:r>
+      <w:r>
+        <w:t xml:space="preserve">a platform that provides </w:t>
+      </w:r>
+      <w:r>
+        <w:t xml:space="preserve">real-time dashboard visualization of COVID-19 data became an effective technique to </w:t>
+      </w:r>
+      <w:r>
+        <w:t>fulfil</w:t>
+      </w:r>
+      <w:r>
+        <w:t xml:space="preserve"> the public health needs for essential COVID-19-related information.</w:t>
       </w:r>
     </w:p>
     <w:p>
@@ -3437,7 +3406,55 @@
         <w:jc w:val="both"/>
       </w:pPr>
       <w:r>
-        <w:t>This area of study is important since effective public health communication plays a crucial part in controlling the COVID-19 pandemic. As the COVID-19 virus continued to ravage the world, adequate, reliable, timely, and relevant information became a highly essential resource for people to be consistently informed. Fortunately, healthcare authorities could communicate to the public effectively by digitizing information systems (Bernardino &amp; Bacelar Nicolau, 2020). That is why COVID-19 information systems are more critical than at any other time for handling data and information at the pace required by the ambiguity of the COVID-19 situation. Consequently, many have developed approaches to improve and expand the COVID-19 information system and public communication (Clarke et al., 2021; World Health Organization &amp; Others, 2020). Health information systems were expanded at an unprecedented pace due to the urgency of the worldwide need for COVID-19 data and the widespread internet penetration (Ivanković et al., 2021; Max Roser &amp; Ortiz-Ospina, 2022). That is because COVID-19 information systems may support decision-making and help individuals adapt their health behaviors to the crisis.</w:t>
+        <w:t xml:space="preserve">This area of study is important since effective public health communication plays a crucial part in controlling the COVID-19 pandemic. As the COVID-19 virus continued to ravage the world, adequate, reliable, timely, and relevant information became a highly essential resource for people to be consistently informed. Fortunately, healthcare authorities could communicate to the public effectively by digitizing information systems (Bernardino &amp; </w:t>
+      </w:r>
+      <w:proofErr w:type="spellStart"/>
+      <w:r>
+        <w:t>Bacelar</w:t>
+      </w:r>
+      <w:proofErr w:type="spellEnd"/>
+      <w:r>
+        <w:t xml:space="preserve"> </w:t>
+      </w:r>
+      <w:proofErr w:type="spellStart"/>
+      <w:r>
+        <w:t>Nicolau</w:t>
+      </w:r>
+      <w:proofErr w:type="spellEnd"/>
+      <w:r>
+        <w:t>, 2020). That is why COVID-19 information systems are more critical than at any other time for handling data and information at the pace required by the ambiguity of the COVID-19 situation. Consequently, many have developed approaches to improve and expand the COVID-19 information system and public communication (Clarke et al., 2021; World Health Organization &amp; Others, 2020). Health information systems were expanded at an unprecedented pace due to the urgency of the worldwide need for COVID-19 data and the widespread internet penetration (</w:t>
+      </w:r>
+      <w:proofErr w:type="spellStart"/>
+      <w:r>
+        <w:t>Ivanković</w:t>
+      </w:r>
+      <w:proofErr w:type="spellEnd"/>
+      <w:r>
+        <w:t xml:space="preserve"> et al., 2021; Max </w:t>
+      </w:r>
+      <w:proofErr w:type="spellStart"/>
+      <w:r>
+        <w:t>Roser</w:t>
+      </w:r>
+      <w:proofErr w:type="spellEnd"/>
+      <w:r>
+        <w:t xml:space="preserve"> &amp; Ortiz-</w:t>
+      </w:r>
+      <w:proofErr w:type="spellStart"/>
+      <w:r>
+        <w:t>Ospina</w:t>
+      </w:r>
+      <w:proofErr w:type="spellEnd"/>
+      <w:r>
+        <w:t xml:space="preserve">, 2022). That is because COVID-19 information systems may support decision-making and help individuals adapt their health </w:t>
+      </w:r>
+      <w:proofErr w:type="spellStart"/>
+      <w:r>
+        <w:t>behaviors</w:t>
+      </w:r>
+      <w:proofErr w:type="spellEnd"/>
+      <w:r>
+        <w:t xml:space="preserve"> to the crisis.</w:t>
       </w:r>
     </w:p>
     <w:p>
@@ -3449,21 +3466,19 @@
       <w:r>
         <w:t xml:space="preserve">Contributing to the expanding of the </w:t>
       </w:r>
-      <w:bookmarkStart w:id="3" w:name="_GoBack"/>
+      <w:r>
+        <w:t>COVID-19 information systems make it easier to prioritize healthcare, access, and response for those most in need by making it possible to access and share data immediately, expeditiously, and in a coordinated manner (World Health Organization, 2020). Another way of expanding the information system is by adopting web-based COVID-19 dashboards as a medium for effective public communication of the data. Accessible web-based dashboards for COVID-19 data have become quite prominent and necessary. It provides essential empirical support for making the most informed decisions feasible and improving awareness of safety measures for Digoseños (World Health Organization, 2020). Hence, the primary rationale for the topic of interest is to provide an exclusive and area-specific data communication for Digoseños since there is a need for expansion of the Digos City COVID-19 Information System. Researching this topic and developing a COVID-19 dashboard that will contribute to the improvement of a robust information system in Digos city is necessary, if not, crucial as part of the effort to control the COVID-19 pandemic.</w:t>
+      </w:r>
+    </w:p>
+    <w:p>
+      <w:pPr>
+        <w:pStyle w:val="Heading2"/>
+      </w:pPr>
+      <w:bookmarkStart w:id="3" w:name="_Toc102415284"/>
+      <w:r>
+        <w:t>Theoretical and Conceptual Framework</w:t>
+      </w:r>
       <w:bookmarkEnd w:id="3"/>
-      <w:r>
-        <w:t>COVID-19 information systems make it easier to prioritize healthcare, access, and response for those most in need by making it possible to access and share data immediately, expeditiously, and in a coordinated manner (World Health Organization, 2020). Another way of expanding the information system is by adopting web-based COVID-19 dashboards as a medium for effective public communication of the data. Accessible web-based dashboards for COVID-19 data have become quite prominent and necessary. It provides essential empirical support for making the most informed decisions feasible and improving awareness of safety measures for Digoseños (World Health Organization, 2020). Hence, the primary rationale for the topic of interest is to provide an exclusive and area-specific data communication for Digoseños since there is a need for expansion of the Digos City COVID-19 Information System. Researching this topic and developing a COVID-19 dashboard that will contribute to the improvement of a robust information system in Digos city is necessary, if not, crucial as part of the effort to control the COVID-19 pandemic.</w:t>
-      </w:r>
-    </w:p>
-    <w:p>
-      <w:pPr>
-        <w:pStyle w:val="Heading2"/>
-      </w:pPr>
-      <w:bookmarkStart w:id="4" w:name="_Toc102415284"/>
-      <w:r>
-        <w:t>Theoretical and Conceptual Framework</w:t>
-      </w:r>
-      <w:bookmarkEnd w:id="4"/>
     </w:p>
     <w:p>
       <w:pPr>
@@ -3522,7 +3537,15 @@
         <w:t xml:space="preserve"> in this case, the COVID-19 pandemic. </w:t>
       </w:r>
       <w:r>
-        <w:t xml:space="preserve">The COVID-19 pandemic had catalyzed efforts in various nations for </w:t>
+        <w:t xml:space="preserve">The COVID-19 pandemic had </w:t>
+      </w:r>
+      <w:proofErr w:type="spellStart"/>
+      <w:r>
+        <w:t>catalyzed</w:t>
+      </w:r>
+      <w:proofErr w:type="spellEnd"/>
+      <w:r>
+        <w:t xml:space="preserve"> efforts in various nations for </w:t>
       </w:r>
       <w:r>
         <w:t xml:space="preserve">controlling and </w:t>
@@ -3787,7 +3810,7 @@
       <w:r>
         <w:t xml:space="preserve"> are mostly those who have digital applications integrated in their COVID-19 strategic plans. </w:t>
       </w:r>
-      <w:bookmarkStart w:id="5" w:name="LastEdit"/>
+      <w:bookmarkStart w:id="4" w:name="LastEdit"/>
       <w:r>
         <w:t>T</w:t>
       </w:r>
@@ -3821,7 +3844,7 @@
       <w:r>
         <w:t>.</w:t>
       </w:r>
-      <w:bookmarkEnd w:id="5"/>
+      <w:bookmarkEnd w:id="4"/>
     </w:p>
     <w:p>
       <w:pPr>
@@ -4202,6 +4225,8 @@
         <w:spacing w:line="240" w:lineRule="auto"/>
         <w:jc w:val="both"/>
       </w:pPr>
+      <w:bookmarkStart w:id="5" w:name="_GoBack"/>
+      <w:bookmarkEnd w:id="5"/>
     </w:p>
     <w:p>
       <w:pPr>
@@ -8082,10 +8107,13 @@
         <w:t>The name was inspired by the Official School Publication of Co</w:t>
       </w:r>
       <w:r>
-        <w:t xml:space="preserve">r Jesu College Basic Education  </w:t>
-      </w:r>
-      <w:r>
-        <w:t xml:space="preserve">Department called </w:t>
+        <w:t xml:space="preserve">r Jesu College Basic </w:t>
+      </w:r>
+      <w:r>
+        <w:t>Education Department</w:t>
+      </w:r>
+      <w:r>
+        <w:t xml:space="preserve"> called </w:t>
       </w:r>
       <w:r>
         <w:t>“Pulse”.</w:t>
@@ -8321,7 +8349,13 @@
         <w:t>Additionally, t</w:t>
       </w:r>
       <w:r>
-        <w:t xml:space="preserve">hese informations can come in a form of </w:t>
+        <w:t xml:space="preserve">hese </w:t>
+      </w:r>
+      <w:r>
+        <w:t>information</w:t>
+      </w:r>
+      <w:r>
+        <w:t xml:space="preserve"> can come in a form of </w:t>
       </w:r>
       <w:r>
         <w:t xml:space="preserve">news articles, updates, </w:t>
@@ -8377,7 +8411,13 @@
         <w:t xml:space="preserve">TRACKING. </w:t>
       </w:r>
       <w:r>
-        <w:t>It refers to the feature of the COVID Pulse web application that provides an realtime and up-to-date monitor of the COVID-19 active cases, recoveries, deaths, vaccination</w:t>
+        <w:t xml:space="preserve">It refers to the feature of the COVID Pulse web application that provides </w:t>
+      </w:r>
+      <w:r>
+        <w:t>a</w:t>
+      </w:r>
+      <w:r>
+        <w:t xml:space="preserve"> realtime and up-to-date monitor of the COVID-19 active cases, recoveries, deaths, vaccination</w:t>
       </w:r>
       <w:r>
         <w:t>, and the overall situation of the COVID-19 pandemic</w:t>
@@ -8890,7 +8930,15 @@
         <w:fldChar w:fldCharType="end"/>
       </w:r>
       <w:r>
-        <w:t xml:space="preserve"> for the knowledge and skills consideration. However, in some unforeseen circumstances where the requirements were beyond the researcher's aptitude, the researcher can adopt an alternative to fulfill the specific requirement. Thus, considering all of these, it is technically possible to develop the proposed project. From all the areas of TELOS, the project will be heavily scoped on the technical feasibility.</w:t>
+        <w:t xml:space="preserve"> for the knowledge and skills consideration. However, in some unforeseen circumstances where the requirements were beyond the researcher's aptitude, the researcher can adopt an alternative to </w:t>
+      </w:r>
+      <w:proofErr w:type="spellStart"/>
+      <w:r>
+        <w:t>fulfill</w:t>
+      </w:r>
+      <w:proofErr w:type="spellEnd"/>
+      <w:r>
+        <w:t xml:space="preserve"> the specific requirement. Thus, considering all of these, it is technically possible to develop the proposed project. From all the areas of TELOS, the project will be heavily scoped on the technical feasibility.</w:t>
       </w:r>
       <w:r>
         <w:rPr>
@@ -9607,8 +9655,13 @@
         <w:t xml:space="preserve"> </w:t>
       </w:r>
       <w:r>
-        <w:t>Envisioned COVID Pulse designed web architecture,</w:t>
-      </w:r>
+        <w:t>Envisioned COVID Pulse designed web architecture</w:t>
+      </w:r>
+      <w:proofErr w:type="gramStart"/>
+      <w:r>
+        <w:t>,</w:t>
+      </w:r>
+      <w:proofErr w:type="gramEnd"/>
       <w:r>
         <w:br/>
         <w:t>which consists of Frontend, Backend, and APIs</w:t>
@@ -9709,7 +9762,21 @@
         <w:rPr>
           <w:b/>
         </w:rPr>
-        <w:t>Hypertext Markup Language (HTML).</w:t>
+        <w:t xml:space="preserve">Hypertext </w:t>
+      </w:r>
+      <w:proofErr w:type="spellStart"/>
+      <w:r>
+        <w:rPr>
+          <w:b/>
+        </w:rPr>
+        <w:t>Markup</w:t>
+      </w:r>
+      <w:proofErr w:type="spellEnd"/>
+      <w:r>
+        <w:rPr>
+          <w:b/>
+        </w:rPr>
+        <w:t xml:space="preserve"> Language (HTML).</w:t>
       </w:r>
       <w:r>
         <w:t xml:space="preserve"> It is the fundamental building block of the webpage since it allows the researcher to define the structure and modules of web content. Therefore, HTML is crucial for the COVID Pulse web application since it will contain the websites' basic text and hypertext contents. However, HTML is always a tandem with CSS.</w:t>
@@ -9730,7 +9797,15 @@
         <w:t>Cascading Style Sheets (CSS).</w:t>
       </w:r>
       <w:r>
-        <w:t xml:space="preserve"> CSS will always coincide with HTML for the researcher to style and specify how the presentation of the User Interface will look (i.e., colors, fonts, and layout) and feel and how the primary contents of the COVID Pulse web application are presented to Digoseños.</w:t>
+        <w:t xml:space="preserve"> CSS will always coincide with HTML for the researcher to style and specify how the presentation of the User Interface will look (i.e., </w:t>
+      </w:r>
+      <w:proofErr w:type="spellStart"/>
+      <w:r>
+        <w:t>colors</w:t>
+      </w:r>
+      <w:proofErr w:type="spellEnd"/>
+      <w:r>
+        <w:t>, fonts, and layout) and feel and how the primary contents of the COVID Pulse web application are presented to Digoseños.</w:t>
       </w:r>
     </w:p>
     <w:p>
@@ -9826,8 +9901,23 @@
         <w:rPr>
           <w:color w:val="000000"/>
         </w:rPr>
-        <w:t xml:space="preserve">The dependencies and devDependencies that will be implemented in the COVID Pulse project can be found in the </w:t>
-      </w:r>
+        <w:t xml:space="preserve">The dependencies and </w:t>
+      </w:r>
+      <w:proofErr w:type="spellStart"/>
+      <w:r>
+        <w:rPr>
+          <w:color w:val="000000"/>
+        </w:rPr>
+        <w:t>devDependencies</w:t>
+      </w:r>
+      <w:proofErr w:type="spellEnd"/>
+      <w:r>
+        <w:rPr>
+          <w:color w:val="000000"/>
+        </w:rPr>
+        <w:t xml:space="preserve"> that will be implemented in the COVID Pulse project can be found in the </w:t>
+      </w:r>
+      <w:proofErr w:type="spellStart"/>
       <w:r>
         <w:rPr>
           <w:rFonts w:ascii="Courier New" w:hAnsi="Courier New" w:cs="Courier New"/>
@@ -9836,6 +9926,7 @@
         </w:rPr>
         <w:t>package.json</w:t>
       </w:r>
+      <w:proofErr w:type="spellEnd"/>
       <w:r>
         <w:rPr>
           <w:color w:val="000000"/>
@@ -9847,16 +9938,40 @@
         <w:rPr>
           <w:color w:val="000000"/>
         </w:rPr>
-        <w:t xml:space="preserve">file found in the repository. It contains the metadata relevant to the COVID Pulse project repository. It will be used for managing the COVID Pulse project's dependencies, devDependencies, scripts, and version.  Note that there are some packages such as </w:t>
-      </w:r>
-      <w:r>
-        <w:rPr>
-          <w:rFonts w:ascii="Courier New" w:hAnsi="Courier New" w:cs="Courier New"/>
-          <w:color w:val="000000"/>
-          <w:sz w:val="20"/>
-        </w:rPr>
-        <w:t>day.js and axios</w:t>
-      </w:r>
+        <w:t xml:space="preserve">file found in the repository. It contains the metadata relevant to the COVID Pulse project repository. It will be used for managing the COVID Pulse project's dependencies, </w:t>
+      </w:r>
+      <w:proofErr w:type="spellStart"/>
+      <w:r>
+        <w:rPr>
+          <w:color w:val="000000"/>
+        </w:rPr>
+        <w:t>devDependencies</w:t>
+      </w:r>
+      <w:proofErr w:type="spellEnd"/>
+      <w:r>
+        <w:rPr>
+          <w:color w:val="000000"/>
+        </w:rPr>
+        <w:t xml:space="preserve">, scripts, and version.  Note that there are some packages such as </w:t>
+      </w:r>
+      <w:r>
+        <w:rPr>
+          <w:rFonts w:ascii="Courier New" w:hAnsi="Courier New" w:cs="Courier New"/>
+          <w:color w:val="000000"/>
+          <w:sz w:val="20"/>
+        </w:rPr>
+        <w:t xml:space="preserve">day.js and </w:t>
+      </w:r>
+      <w:proofErr w:type="spellStart"/>
+      <w:r>
+        <w:rPr>
+          <w:rFonts w:ascii="Courier New" w:hAnsi="Courier New" w:cs="Courier New"/>
+          <w:color w:val="000000"/>
+          <w:sz w:val="20"/>
+        </w:rPr>
+        <w:t>axios</w:t>
+      </w:r>
+      <w:proofErr w:type="spellEnd"/>
       <w:r>
         <w:rPr>
           <w:color w:val="000000"/>
@@ -9912,7 +10027,43 @@
           <w:color w:val="000000"/>
           <w:sz w:val="20"/>
         </w:rPr>
-        <w:t xml:space="preserve">  "name": "coronaviruspulse-app",</w:t>
+        <w:t xml:space="preserve">  "</w:t>
+      </w:r>
+      <w:proofErr w:type="gramStart"/>
+      <w:r>
+        <w:rPr>
+          <w:rFonts w:ascii="Courier New" w:hAnsi="Courier New" w:cs="Courier New"/>
+          <w:color w:val="000000"/>
+          <w:sz w:val="20"/>
+        </w:rPr>
+        <w:t>name</w:t>
+      </w:r>
+      <w:proofErr w:type="gramEnd"/>
+      <w:r>
+        <w:rPr>
+          <w:rFonts w:ascii="Courier New" w:hAnsi="Courier New" w:cs="Courier New"/>
+          <w:color w:val="000000"/>
+          <w:sz w:val="20"/>
+        </w:rPr>
+        <w:t>": "</w:t>
+      </w:r>
+      <w:proofErr w:type="spellStart"/>
+      <w:r>
+        <w:rPr>
+          <w:rFonts w:ascii="Courier New" w:hAnsi="Courier New" w:cs="Courier New"/>
+          <w:color w:val="000000"/>
+          <w:sz w:val="20"/>
+        </w:rPr>
+        <w:t>coronaviruspulse</w:t>
+      </w:r>
+      <w:proofErr w:type="spellEnd"/>
+      <w:r>
+        <w:rPr>
+          <w:rFonts w:ascii="Courier New" w:hAnsi="Courier New" w:cs="Courier New"/>
+          <w:color w:val="000000"/>
+          <w:sz w:val="20"/>
+        </w:rPr>
+        <w:t>-app",</w:t>
       </w:r>
     </w:p>
     <w:p>
@@ -9934,7 +10085,25 @@
           <w:color w:val="000000"/>
           <w:sz w:val="20"/>
         </w:rPr>
-        <w:t xml:space="preserve">  "version": "0.0.0",</w:t>
+        <w:t xml:space="preserve">  "</w:t>
+      </w:r>
+      <w:proofErr w:type="gramStart"/>
+      <w:r>
+        <w:rPr>
+          <w:rFonts w:ascii="Courier New" w:hAnsi="Courier New" w:cs="Courier New"/>
+          <w:color w:val="000000"/>
+          <w:sz w:val="20"/>
+        </w:rPr>
+        <w:t>version</w:t>
+      </w:r>
+      <w:proofErr w:type="gramEnd"/>
+      <w:r>
+        <w:rPr>
+          <w:rFonts w:ascii="Courier New" w:hAnsi="Courier New" w:cs="Courier New"/>
+          <w:color w:val="000000"/>
+          <w:sz w:val="20"/>
+        </w:rPr>
+        <w:t>": "0.0.0",</w:t>
       </w:r>
     </w:p>
     <w:p>
@@ -9956,7 +10125,25 @@
           <w:color w:val="000000"/>
           <w:sz w:val="20"/>
         </w:rPr>
-        <w:t xml:space="preserve">  "scripts": {</w:t>
+        <w:t xml:space="preserve">  "</w:t>
+      </w:r>
+      <w:proofErr w:type="gramStart"/>
+      <w:r>
+        <w:rPr>
+          <w:rFonts w:ascii="Courier New" w:hAnsi="Courier New" w:cs="Courier New"/>
+          <w:color w:val="000000"/>
+          <w:sz w:val="20"/>
+        </w:rPr>
+        <w:t>scripts</w:t>
+      </w:r>
+      <w:proofErr w:type="gramEnd"/>
+      <w:r>
+        <w:rPr>
+          <w:rFonts w:ascii="Courier New" w:hAnsi="Courier New" w:cs="Courier New"/>
+          <w:color w:val="000000"/>
+          <w:sz w:val="20"/>
+        </w:rPr>
+        <w:t>": {</w:t>
       </w:r>
     </w:p>
     <w:p>
@@ -9978,7 +10165,43 @@
           <w:color w:val="000000"/>
           <w:sz w:val="20"/>
         </w:rPr>
-        <w:t xml:space="preserve">    "dev": "vite",</w:t>
+        <w:t xml:space="preserve">    "</w:t>
+      </w:r>
+      <w:proofErr w:type="gramStart"/>
+      <w:r>
+        <w:rPr>
+          <w:rFonts w:ascii="Courier New" w:hAnsi="Courier New" w:cs="Courier New"/>
+          <w:color w:val="000000"/>
+          <w:sz w:val="20"/>
+        </w:rPr>
+        <w:t>dev</w:t>
+      </w:r>
+      <w:proofErr w:type="gramEnd"/>
+      <w:r>
+        <w:rPr>
+          <w:rFonts w:ascii="Courier New" w:hAnsi="Courier New" w:cs="Courier New"/>
+          <w:color w:val="000000"/>
+          <w:sz w:val="20"/>
+        </w:rPr>
+        <w:t>": "</w:t>
+      </w:r>
+      <w:proofErr w:type="spellStart"/>
+      <w:r>
+        <w:rPr>
+          <w:rFonts w:ascii="Courier New" w:hAnsi="Courier New" w:cs="Courier New"/>
+          <w:color w:val="000000"/>
+          <w:sz w:val="20"/>
+        </w:rPr>
+        <w:t>vite</w:t>
+      </w:r>
+      <w:proofErr w:type="spellEnd"/>
+      <w:r>
+        <w:rPr>
+          <w:rFonts w:ascii="Courier New" w:hAnsi="Courier New" w:cs="Courier New"/>
+          <w:color w:val="000000"/>
+          <w:sz w:val="20"/>
+        </w:rPr>
+        <w:t>",</w:t>
       </w:r>
     </w:p>
     <w:p>
@@ -10000,7 +10223,43 @@
           <w:color w:val="000000"/>
           <w:sz w:val="20"/>
         </w:rPr>
-        <w:t xml:space="preserve">    "build": "vite build",</w:t>
+        <w:t xml:space="preserve">    "</w:t>
+      </w:r>
+      <w:proofErr w:type="gramStart"/>
+      <w:r>
+        <w:rPr>
+          <w:rFonts w:ascii="Courier New" w:hAnsi="Courier New" w:cs="Courier New"/>
+          <w:color w:val="000000"/>
+          <w:sz w:val="20"/>
+        </w:rPr>
+        <w:t>build</w:t>
+      </w:r>
+      <w:proofErr w:type="gramEnd"/>
+      <w:r>
+        <w:rPr>
+          <w:rFonts w:ascii="Courier New" w:hAnsi="Courier New" w:cs="Courier New"/>
+          <w:color w:val="000000"/>
+          <w:sz w:val="20"/>
+        </w:rPr>
+        <w:t>": "</w:t>
+      </w:r>
+      <w:proofErr w:type="spellStart"/>
+      <w:r>
+        <w:rPr>
+          <w:rFonts w:ascii="Courier New" w:hAnsi="Courier New" w:cs="Courier New"/>
+          <w:color w:val="000000"/>
+          <w:sz w:val="20"/>
+        </w:rPr>
+        <w:t>vite</w:t>
+      </w:r>
+      <w:proofErr w:type="spellEnd"/>
+      <w:r>
+        <w:rPr>
+          <w:rFonts w:ascii="Courier New" w:hAnsi="Courier New" w:cs="Courier New"/>
+          <w:color w:val="000000"/>
+          <w:sz w:val="20"/>
+        </w:rPr>
+        <w:t xml:space="preserve"> build",</w:t>
       </w:r>
     </w:p>
     <w:p>
@@ -10022,7 +10281,43 @@
           <w:color w:val="000000"/>
           <w:sz w:val="20"/>
         </w:rPr>
-        <w:t xml:space="preserve">    "preview": "vite preview --port 5050",</w:t>
+        <w:t xml:space="preserve">    "</w:t>
+      </w:r>
+      <w:proofErr w:type="gramStart"/>
+      <w:r>
+        <w:rPr>
+          <w:rFonts w:ascii="Courier New" w:hAnsi="Courier New" w:cs="Courier New"/>
+          <w:color w:val="000000"/>
+          <w:sz w:val="20"/>
+        </w:rPr>
+        <w:t>preview</w:t>
+      </w:r>
+      <w:proofErr w:type="gramEnd"/>
+      <w:r>
+        <w:rPr>
+          <w:rFonts w:ascii="Courier New" w:hAnsi="Courier New" w:cs="Courier New"/>
+          <w:color w:val="000000"/>
+          <w:sz w:val="20"/>
+        </w:rPr>
+        <w:t>": "</w:t>
+      </w:r>
+      <w:proofErr w:type="spellStart"/>
+      <w:r>
+        <w:rPr>
+          <w:rFonts w:ascii="Courier New" w:hAnsi="Courier New" w:cs="Courier New"/>
+          <w:color w:val="000000"/>
+          <w:sz w:val="20"/>
+        </w:rPr>
+        <w:t>vite</w:t>
+      </w:r>
+      <w:proofErr w:type="spellEnd"/>
+      <w:r>
+        <w:rPr>
+          <w:rFonts w:ascii="Courier New" w:hAnsi="Courier New" w:cs="Courier New"/>
+          <w:color w:val="000000"/>
+          <w:sz w:val="20"/>
+        </w:rPr>
+        <w:t xml:space="preserve"> preview --port 5050",</w:t>
       </w:r>
     </w:p>
     <w:p>
@@ -10044,7 +10339,25 @@
           <w:color w:val="000000"/>
           <w:sz w:val="20"/>
         </w:rPr>
-        <w:t xml:space="preserve">    "test:e2e": "start-server-and-test preview http://127.0.0.1:5050/ 'cypress open'",</w:t>
+        <w:t xml:space="preserve">    "</w:t>
+      </w:r>
+      <w:proofErr w:type="gramStart"/>
+      <w:r>
+        <w:rPr>
+          <w:rFonts w:ascii="Courier New" w:hAnsi="Courier New" w:cs="Courier New"/>
+          <w:color w:val="000000"/>
+          <w:sz w:val="20"/>
+        </w:rPr>
+        <w:t>test:</w:t>
+      </w:r>
+      <w:proofErr w:type="gramEnd"/>
+      <w:r>
+        <w:rPr>
+          <w:rFonts w:ascii="Courier New" w:hAnsi="Courier New" w:cs="Courier New"/>
+          <w:color w:val="000000"/>
+          <w:sz w:val="20"/>
+        </w:rPr>
+        <w:t>e2e": "start-server-and-test preview http://127.0.0.1:5050/ 'cypress open'",</w:t>
       </w:r>
     </w:p>
     <w:p>
@@ -10066,7 +10379,25 @@
           <w:color w:val="000000"/>
           <w:sz w:val="20"/>
         </w:rPr>
-        <w:t xml:space="preserve">    "test:e2e:ci": "start-server-and-test preview http://127.0.0.1:5050/ 'cypress run'",</w:t>
+        <w:t xml:space="preserve">    "</w:t>
+      </w:r>
+      <w:proofErr w:type="gramStart"/>
+      <w:r>
+        <w:rPr>
+          <w:rFonts w:ascii="Courier New" w:hAnsi="Courier New" w:cs="Courier New"/>
+          <w:color w:val="000000"/>
+          <w:sz w:val="20"/>
+        </w:rPr>
+        <w:t>test:</w:t>
+      </w:r>
+      <w:proofErr w:type="gramEnd"/>
+      <w:r>
+        <w:rPr>
+          <w:rFonts w:ascii="Courier New" w:hAnsi="Courier New" w:cs="Courier New"/>
+          <w:color w:val="000000"/>
+          <w:sz w:val="20"/>
+        </w:rPr>
+        <w:t>e2e:ci": "start-server-and-test preview http://127.0.0.1:5050/ 'cypress run'",</w:t>
       </w:r>
     </w:p>
     <w:p>
@@ -10088,7 +10419,53 @@
           <w:color w:val="000000"/>
           <w:sz w:val="20"/>
         </w:rPr>
-        <w:t xml:space="preserve">    "test:unit": "cypress open-ct",</w:t>
+        <w:t xml:space="preserve">    "</w:t>
+      </w:r>
+      <w:proofErr w:type="spellStart"/>
+      <w:proofErr w:type="gramStart"/>
+      <w:r>
+        <w:rPr>
+          <w:rFonts w:ascii="Courier New" w:hAnsi="Courier New" w:cs="Courier New"/>
+          <w:color w:val="000000"/>
+          <w:sz w:val="20"/>
+        </w:rPr>
+        <w:t>test:</w:t>
+      </w:r>
+      <w:proofErr w:type="gramEnd"/>
+      <w:r>
+        <w:rPr>
+          <w:rFonts w:ascii="Courier New" w:hAnsi="Courier New" w:cs="Courier New"/>
+          <w:color w:val="000000"/>
+          <w:sz w:val="20"/>
+        </w:rPr>
+        <w:t>unit</w:t>
+      </w:r>
+      <w:proofErr w:type="spellEnd"/>
+      <w:r>
+        <w:rPr>
+          <w:rFonts w:ascii="Courier New" w:hAnsi="Courier New" w:cs="Courier New"/>
+          <w:color w:val="000000"/>
+          <w:sz w:val="20"/>
+        </w:rPr>
+        <w:t>": "cypress open-</w:t>
+      </w:r>
+      <w:proofErr w:type="spellStart"/>
+      <w:r>
+        <w:rPr>
+          <w:rFonts w:ascii="Courier New" w:hAnsi="Courier New" w:cs="Courier New"/>
+          <w:color w:val="000000"/>
+          <w:sz w:val="20"/>
+        </w:rPr>
+        <w:t>ct</w:t>
+      </w:r>
+      <w:proofErr w:type="spellEnd"/>
+      <w:r>
+        <w:rPr>
+          <w:rFonts w:ascii="Courier New" w:hAnsi="Courier New" w:cs="Courier New"/>
+          <w:color w:val="000000"/>
+          <w:sz w:val="20"/>
+        </w:rPr>
+        <w:t>",</w:t>
       </w:r>
     </w:p>
     <w:p>
@@ -10110,7 +10487,53 @@
           <w:color w:val="000000"/>
           <w:sz w:val="20"/>
         </w:rPr>
-        <w:t xml:space="preserve">    "test:unit:ci": "cypress run-ct --quiet --reporter spec"</w:t>
+        <w:t xml:space="preserve">    "</w:t>
+      </w:r>
+      <w:proofErr w:type="spellStart"/>
+      <w:proofErr w:type="gramStart"/>
+      <w:r>
+        <w:rPr>
+          <w:rFonts w:ascii="Courier New" w:hAnsi="Courier New" w:cs="Courier New"/>
+          <w:color w:val="000000"/>
+          <w:sz w:val="20"/>
+        </w:rPr>
+        <w:t>test:</w:t>
+      </w:r>
+      <w:proofErr w:type="gramEnd"/>
+      <w:r>
+        <w:rPr>
+          <w:rFonts w:ascii="Courier New" w:hAnsi="Courier New" w:cs="Courier New"/>
+          <w:color w:val="000000"/>
+          <w:sz w:val="20"/>
+        </w:rPr>
+        <w:t>unit:ci</w:t>
+      </w:r>
+      <w:proofErr w:type="spellEnd"/>
+      <w:r>
+        <w:rPr>
+          <w:rFonts w:ascii="Courier New" w:hAnsi="Courier New" w:cs="Courier New"/>
+          <w:color w:val="000000"/>
+          <w:sz w:val="20"/>
+        </w:rPr>
+        <w:t>": "cypress run-</w:t>
+      </w:r>
+      <w:proofErr w:type="spellStart"/>
+      <w:r>
+        <w:rPr>
+          <w:rFonts w:ascii="Courier New" w:hAnsi="Courier New" w:cs="Courier New"/>
+          <w:color w:val="000000"/>
+          <w:sz w:val="20"/>
+        </w:rPr>
+        <w:t>ct</w:t>
+      </w:r>
+      <w:proofErr w:type="spellEnd"/>
+      <w:r>
+        <w:rPr>
+          <w:rFonts w:ascii="Courier New" w:hAnsi="Courier New" w:cs="Courier New"/>
+          <w:color w:val="000000"/>
+          <w:sz w:val="20"/>
+        </w:rPr>
+        <w:t xml:space="preserve"> --quiet --reporter spec"</w:t>
       </w:r>
     </w:p>
     <w:p>
@@ -10154,7 +10577,25 @@
           <w:color w:val="000000"/>
           <w:sz w:val="20"/>
         </w:rPr>
-        <w:t xml:space="preserve">  "dependencies": {</w:t>
+        <w:t xml:space="preserve">  "</w:t>
+      </w:r>
+      <w:proofErr w:type="gramStart"/>
+      <w:r>
+        <w:rPr>
+          <w:rFonts w:ascii="Courier New" w:hAnsi="Courier New" w:cs="Courier New"/>
+          <w:color w:val="000000"/>
+          <w:sz w:val="20"/>
+        </w:rPr>
+        <w:t>dependencies</w:t>
+      </w:r>
+      <w:proofErr w:type="gramEnd"/>
+      <w:r>
+        <w:rPr>
+          <w:rFonts w:ascii="Courier New" w:hAnsi="Courier New" w:cs="Courier New"/>
+          <w:color w:val="000000"/>
+          <w:sz w:val="20"/>
+        </w:rPr>
+        <w:t>": {</w:t>
       </w:r>
     </w:p>
     <w:p>
@@ -10176,7 +10617,27 @@
           <w:color w:val="000000"/>
           <w:sz w:val="20"/>
         </w:rPr>
-        <w:t xml:space="preserve">    "axios": "^0.26.1",</w:t>
+        <w:t xml:space="preserve">    "</w:t>
+      </w:r>
+      <w:proofErr w:type="spellStart"/>
+      <w:proofErr w:type="gramStart"/>
+      <w:r>
+        <w:rPr>
+          <w:rFonts w:ascii="Courier New" w:hAnsi="Courier New" w:cs="Courier New"/>
+          <w:color w:val="000000"/>
+          <w:sz w:val="20"/>
+        </w:rPr>
+        <w:t>axios</w:t>
+      </w:r>
+      <w:proofErr w:type="spellEnd"/>
+      <w:proofErr w:type="gramEnd"/>
+      <w:r>
+        <w:rPr>
+          <w:rFonts w:ascii="Courier New" w:hAnsi="Courier New" w:cs="Courier New"/>
+          <w:color w:val="000000"/>
+          <w:sz w:val="20"/>
+        </w:rPr>
+        <w:t>": "^0.26.1",</w:t>
       </w:r>
     </w:p>
     <w:p>
@@ -10198,7 +10659,25 @@
           <w:color w:val="000000"/>
           <w:sz w:val="20"/>
         </w:rPr>
-        <w:t xml:space="preserve">    "bootstrap": "^5.1.3",</w:t>
+        <w:t xml:space="preserve">    "</w:t>
+      </w:r>
+      <w:proofErr w:type="gramStart"/>
+      <w:r>
+        <w:rPr>
+          <w:rFonts w:ascii="Courier New" w:hAnsi="Courier New" w:cs="Courier New"/>
+          <w:color w:val="000000"/>
+          <w:sz w:val="20"/>
+        </w:rPr>
+        <w:t>bootstrap</w:t>
+      </w:r>
+      <w:proofErr w:type="gramEnd"/>
+      <w:r>
+        <w:rPr>
+          <w:rFonts w:ascii="Courier New" w:hAnsi="Courier New" w:cs="Courier New"/>
+          <w:color w:val="000000"/>
+          <w:sz w:val="20"/>
+        </w:rPr>
+        <w:t>": "^5.1.3",</w:t>
       </w:r>
     </w:p>
     <w:p>
@@ -10242,7 +10721,27 @@
           <w:color w:val="000000"/>
           <w:sz w:val="20"/>
         </w:rPr>
-        <w:t xml:space="preserve">    "dayjs": "^1.11.1",</w:t>
+        <w:t xml:space="preserve">    "</w:t>
+      </w:r>
+      <w:proofErr w:type="spellStart"/>
+      <w:proofErr w:type="gramStart"/>
+      <w:r>
+        <w:rPr>
+          <w:rFonts w:ascii="Courier New" w:hAnsi="Courier New" w:cs="Courier New"/>
+          <w:color w:val="000000"/>
+          <w:sz w:val="20"/>
+        </w:rPr>
+        <w:t>dayjs</w:t>
+      </w:r>
+      <w:proofErr w:type="spellEnd"/>
+      <w:proofErr w:type="gramEnd"/>
+      <w:r>
+        <w:rPr>
+          <w:rFonts w:ascii="Courier New" w:hAnsi="Courier New" w:cs="Courier New"/>
+          <w:color w:val="000000"/>
+          <w:sz w:val="20"/>
+        </w:rPr>
+        <w:t>": "^1.11.1",</w:t>
       </w:r>
     </w:p>
     <w:p>
@@ -10264,7 +10763,27 @@
           <w:color w:val="000000"/>
           <w:sz w:val="20"/>
         </w:rPr>
-        <w:t xml:space="preserve">    "jquery": "^3.6.0",</w:t>
+        <w:t xml:space="preserve">    "</w:t>
+      </w:r>
+      <w:proofErr w:type="spellStart"/>
+      <w:proofErr w:type="gramStart"/>
+      <w:r>
+        <w:rPr>
+          <w:rFonts w:ascii="Courier New" w:hAnsi="Courier New" w:cs="Courier New"/>
+          <w:color w:val="000000"/>
+          <w:sz w:val="20"/>
+        </w:rPr>
+        <w:t>jquery</w:t>
+      </w:r>
+      <w:proofErr w:type="spellEnd"/>
+      <w:proofErr w:type="gramEnd"/>
+      <w:r>
+        <w:rPr>
+          <w:rFonts w:ascii="Courier New" w:hAnsi="Courier New" w:cs="Courier New"/>
+          <w:color w:val="000000"/>
+          <w:sz w:val="20"/>
+        </w:rPr>
+        <w:t>": "^3.6.0",</w:t>
       </w:r>
     </w:p>
     <w:p>
@@ -10286,7 +10805,27 @@
           <w:color w:val="000000"/>
           <w:sz w:val="20"/>
         </w:rPr>
-        <w:t xml:space="preserve">    "newsapi": "^2.4.1",</w:t>
+        <w:t xml:space="preserve">    "</w:t>
+      </w:r>
+      <w:proofErr w:type="spellStart"/>
+      <w:proofErr w:type="gramStart"/>
+      <w:r>
+        <w:rPr>
+          <w:rFonts w:ascii="Courier New" w:hAnsi="Courier New" w:cs="Courier New"/>
+          <w:color w:val="000000"/>
+          <w:sz w:val="20"/>
+        </w:rPr>
+        <w:t>newsapi</w:t>
+      </w:r>
+      <w:proofErr w:type="spellEnd"/>
+      <w:proofErr w:type="gramEnd"/>
+      <w:r>
+        <w:rPr>
+          <w:rFonts w:ascii="Courier New" w:hAnsi="Courier New" w:cs="Courier New"/>
+          <w:color w:val="000000"/>
+          <w:sz w:val="20"/>
+        </w:rPr>
+        <w:t>": "^2.4.1",</w:t>
       </w:r>
     </w:p>
     <w:p>
@@ -10352,7 +10891,27 @@
           <w:color w:val="000000"/>
           <w:sz w:val="20"/>
         </w:rPr>
-        <w:t xml:space="preserve">    "vue": "^3.2.33",</w:t>
+        <w:t xml:space="preserve">    "</w:t>
+      </w:r>
+      <w:proofErr w:type="spellStart"/>
+      <w:proofErr w:type="gramStart"/>
+      <w:r>
+        <w:rPr>
+          <w:rFonts w:ascii="Courier New" w:hAnsi="Courier New" w:cs="Courier New"/>
+          <w:color w:val="000000"/>
+          <w:sz w:val="20"/>
+        </w:rPr>
+        <w:t>vue</w:t>
+      </w:r>
+      <w:proofErr w:type="spellEnd"/>
+      <w:proofErr w:type="gramEnd"/>
+      <w:r>
+        <w:rPr>
+          <w:rFonts w:ascii="Courier New" w:hAnsi="Courier New" w:cs="Courier New"/>
+          <w:color w:val="000000"/>
+          <w:sz w:val="20"/>
+        </w:rPr>
+        <w:t>": "^3.2.33",</w:t>
       </w:r>
     </w:p>
     <w:p>
@@ -10374,7 +10933,25 @@
           <w:color w:val="000000"/>
           <w:sz w:val="20"/>
         </w:rPr>
-        <w:t xml:space="preserve">    "vue-chartjs": "^4.0.7",</w:t>
+        <w:t xml:space="preserve">    "</w:t>
+      </w:r>
+      <w:proofErr w:type="spellStart"/>
+      <w:r>
+        <w:rPr>
+          <w:rFonts w:ascii="Courier New" w:hAnsi="Courier New" w:cs="Courier New"/>
+          <w:color w:val="000000"/>
+          <w:sz w:val="20"/>
+        </w:rPr>
+        <w:t>vue-chartjs</w:t>
+      </w:r>
+      <w:proofErr w:type="spellEnd"/>
+      <w:r>
+        <w:rPr>
+          <w:rFonts w:ascii="Courier New" w:hAnsi="Courier New" w:cs="Courier New"/>
+          <w:color w:val="000000"/>
+          <w:sz w:val="20"/>
+        </w:rPr>
+        <w:t>": "^4.0.7",</w:t>
       </w:r>
     </w:p>
     <w:p>
@@ -10396,7 +10973,25 @@
           <w:color w:val="000000"/>
           <w:sz w:val="20"/>
         </w:rPr>
-        <w:t xml:space="preserve">    "vue-number-animation": "^1.1.2",</w:t>
+        <w:t xml:space="preserve">    "</w:t>
+      </w:r>
+      <w:proofErr w:type="spellStart"/>
+      <w:r>
+        <w:rPr>
+          <w:rFonts w:ascii="Courier New" w:hAnsi="Courier New" w:cs="Courier New"/>
+          <w:color w:val="000000"/>
+          <w:sz w:val="20"/>
+        </w:rPr>
+        <w:t>vue</w:t>
+      </w:r>
+      <w:proofErr w:type="spellEnd"/>
+      <w:r>
+        <w:rPr>
+          <w:rFonts w:ascii="Courier New" w:hAnsi="Courier New" w:cs="Courier New"/>
+          <w:color w:val="000000"/>
+          <w:sz w:val="20"/>
+        </w:rPr>
+        <w:t>-number-animation": "^1.1.2",</w:t>
       </w:r>
     </w:p>
     <w:p>
@@ -10418,7 +11013,25 @@
           <w:color w:val="000000"/>
           <w:sz w:val="20"/>
         </w:rPr>
-        <w:t xml:space="preserve">    "vue-router": "^4.0.14"</w:t>
+        <w:t xml:space="preserve">    "</w:t>
+      </w:r>
+      <w:proofErr w:type="spellStart"/>
+      <w:r>
+        <w:rPr>
+          <w:rFonts w:ascii="Courier New" w:hAnsi="Courier New" w:cs="Courier New"/>
+          <w:color w:val="000000"/>
+          <w:sz w:val="20"/>
+        </w:rPr>
+        <w:t>vue</w:t>
+      </w:r>
+      <w:proofErr w:type="spellEnd"/>
+      <w:r>
+        <w:rPr>
+          <w:rFonts w:ascii="Courier New" w:hAnsi="Courier New" w:cs="Courier New"/>
+          <w:color w:val="000000"/>
+          <w:sz w:val="20"/>
+        </w:rPr>
+        <w:t>-router": "^4.0.14"</w:t>
       </w:r>
     </w:p>
     <w:p>
@@ -10462,7 +11075,27 @@
           <w:color w:val="000000"/>
           <w:sz w:val="20"/>
         </w:rPr>
-        <w:t xml:space="preserve">  "devDependencies": {</w:t>
+        <w:t xml:space="preserve">  "</w:t>
+      </w:r>
+      <w:proofErr w:type="spellStart"/>
+      <w:proofErr w:type="gramStart"/>
+      <w:r>
+        <w:rPr>
+          <w:rFonts w:ascii="Courier New" w:hAnsi="Courier New" w:cs="Courier New"/>
+          <w:color w:val="000000"/>
+          <w:sz w:val="20"/>
+        </w:rPr>
+        <w:t>devDependencies</w:t>
+      </w:r>
+      <w:proofErr w:type="spellEnd"/>
+      <w:proofErr w:type="gramEnd"/>
+      <w:r>
+        <w:rPr>
+          <w:rFonts w:ascii="Courier New" w:hAnsi="Courier New" w:cs="Courier New"/>
+          <w:color w:val="000000"/>
+          <w:sz w:val="20"/>
+        </w:rPr>
+        <w:t>": {</w:t>
       </w:r>
     </w:p>
     <w:p>
@@ -10484,7 +11117,25 @@
           <w:color w:val="000000"/>
           <w:sz w:val="20"/>
         </w:rPr>
-        <w:t xml:space="preserve">    "@cypress/vite-dev-server": "^2.2.2",</w:t>
+        <w:t xml:space="preserve">    "@cypress/</w:t>
+      </w:r>
+      <w:proofErr w:type="spellStart"/>
+      <w:r>
+        <w:rPr>
+          <w:rFonts w:ascii="Courier New" w:hAnsi="Courier New" w:cs="Courier New"/>
+          <w:color w:val="000000"/>
+          <w:sz w:val="20"/>
+        </w:rPr>
+        <w:t>vite</w:t>
+      </w:r>
+      <w:proofErr w:type="spellEnd"/>
+      <w:r>
+        <w:rPr>
+          <w:rFonts w:ascii="Courier New" w:hAnsi="Courier New" w:cs="Courier New"/>
+          <w:color w:val="000000"/>
+          <w:sz w:val="20"/>
+        </w:rPr>
+        <w:t>-dev-server": "^2.2.2",</w:t>
       </w:r>
     </w:p>
     <w:p>
@@ -10506,7 +11157,25 @@
           <w:color w:val="000000"/>
           <w:sz w:val="20"/>
         </w:rPr>
-        <w:t xml:space="preserve">    "@cypress/vue": "^3.1.1",</w:t>
+        <w:t xml:space="preserve">    "@cypress/</w:t>
+      </w:r>
+      <w:proofErr w:type="spellStart"/>
+      <w:r>
+        <w:rPr>
+          <w:rFonts w:ascii="Courier New" w:hAnsi="Courier New" w:cs="Courier New"/>
+          <w:color w:val="000000"/>
+          <w:sz w:val="20"/>
+        </w:rPr>
+        <w:t>vue</w:t>
+      </w:r>
+      <w:proofErr w:type="spellEnd"/>
+      <w:r>
+        <w:rPr>
+          <w:rFonts w:ascii="Courier New" w:hAnsi="Courier New" w:cs="Courier New"/>
+          <w:color w:val="000000"/>
+          <w:sz w:val="20"/>
+        </w:rPr>
+        <w:t>": "^3.1.1",</w:t>
       </w:r>
     </w:p>
     <w:p>
@@ -10528,7 +11197,25 @@
           <w:color w:val="000000"/>
           <w:sz w:val="20"/>
         </w:rPr>
-        <w:t xml:space="preserve">    "@tailwindcss/typography": "^0.5.2",</w:t>
+        <w:t xml:space="preserve">    "@</w:t>
+      </w:r>
+      <w:proofErr w:type="spellStart"/>
+      <w:r>
+        <w:rPr>
+          <w:rFonts w:ascii="Courier New" w:hAnsi="Courier New" w:cs="Courier New"/>
+          <w:color w:val="000000"/>
+          <w:sz w:val="20"/>
+        </w:rPr>
+        <w:t>tailwindcss</w:t>
+      </w:r>
+      <w:proofErr w:type="spellEnd"/>
+      <w:r>
+        <w:rPr>
+          <w:rFonts w:ascii="Courier New" w:hAnsi="Courier New" w:cs="Courier New"/>
+          <w:color w:val="000000"/>
+          <w:sz w:val="20"/>
+        </w:rPr>
+        <w:t>/typography": "^0.5.2",</w:t>
       </w:r>
     </w:p>
     <w:p>
@@ -10550,7 +11237,43 @@
           <w:color w:val="000000"/>
           <w:sz w:val="20"/>
         </w:rPr>
-        <w:t xml:space="preserve">    "@vitejs/plugin-vue": "^2.3.1",</w:t>
+        <w:t xml:space="preserve">    "@</w:t>
+      </w:r>
+      <w:proofErr w:type="spellStart"/>
+      <w:r>
+        <w:rPr>
+          <w:rFonts w:ascii="Courier New" w:hAnsi="Courier New" w:cs="Courier New"/>
+          <w:color w:val="000000"/>
+          <w:sz w:val="20"/>
+        </w:rPr>
+        <w:t>vitejs</w:t>
+      </w:r>
+      <w:proofErr w:type="spellEnd"/>
+      <w:r>
+        <w:rPr>
+          <w:rFonts w:ascii="Courier New" w:hAnsi="Courier New" w:cs="Courier New"/>
+          <w:color w:val="000000"/>
+          <w:sz w:val="20"/>
+        </w:rPr>
+        <w:t>/plugin-</w:t>
+      </w:r>
+      <w:proofErr w:type="spellStart"/>
+      <w:r>
+        <w:rPr>
+          <w:rFonts w:ascii="Courier New" w:hAnsi="Courier New" w:cs="Courier New"/>
+          <w:color w:val="000000"/>
+          <w:sz w:val="20"/>
+        </w:rPr>
+        <w:t>vue</w:t>
+      </w:r>
+      <w:proofErr w:type="spellEnd"/>
+      <w:r>
+        <w:rPr>
+          <w:rFonts w:ascii="Courier New" w:hAnsi="Courier New" w:cs="Courier New"/>
+          <w:color w:val="000000"/>
+          <w:sz w:val="20"/>
+        </w:rPr>
+        <w:t>": "^2.3.1",</w:t>
       </w:r>
     </w:p>
     <w:p>
@@ -10572,7 +11295,27 @@
           <w:color w:val="000000"/>
           <w:sz w:val="20"/>
         </w:rPr>
-        <w:t xml:space="preserve">    "autoprefixer": "^10.4.5",</w:t>
+        <w:t xml:space="preserve">    "</w:t>
+      </w:r>
+      <w:proofErr w:type="spellStart"/>
+      <w:proofErr w:type="gramStart"/>
+      <w:r>
+        <w:rPr>
+          <w:rFonts w:ascii="Courier New" w:hAnsi="Courier New" w:cs="Courier New"/>
+          <w:color w:val="000000"/>
+          <w:sz w:val="20"/>
+        </w:rPr>
+        <w:t>autoprefixer</w:t>
+      </w:r>
+      <w:proofErr w:type="spellEnd"/>
+      <w:proofErr w:type="gramEnd"/>
+      <w:r>
+        <w:rPr>
+          <w:rFonts w:ascii="Courier New" w:hAnsi="Courier New" w:cs="Courier New"/>
+          <w:color w:val="000000"/>
+          <w:sz w:val="20"/>
+        </w:rPr>
+        <w:t>": "^10.4.5",</w:t>
       </w:r>
     </w:p>
     <w:p>
@@ -10594,7 +11337,25 @@
           <w:color w:val="000000"/>
           <w:sz w:val="20"/>
         </w:rPr>
-        <w:t xml:space="preserve">    "cypress": "^9.6.0",</w:t>
+        <w:t xml:space="preserve">    "</w:t>
+      </w:r>
+      <w:proofErr w:type="gramStart"/>
+      <w:r>
+        <w:rPr>
+          <w:rFonts w:ascii="Courier New" w:hAnsi="Courier New" w:cs="Courier New"/>
+          <w:color w:val="000000"/>
+          <w:sz w:val="20"/>
+        </w:rPr>
+        <w:t>cypress</w:t>
+      </w:r>
+      <w:proofErr w:type="gramEnd"/>
+      <w:r>
+        <w:rPr>
+          <w:rFonts w:ascii="Courier New" w:hAnsi="Courier New" w:cs="Courier New"/>
+          <w:color w:val="000000"/>
+          <w:sz w:val="20"/>
+        </w:rPr>
+        <w:t>": "^9.6.0",</w:t>
       </w:r>
     </w:p>
     <w:p>
@@ -10616,7 +11377,27 @@
           <w:color w:val="000000"/>
           <w:sz w:val="20"/>
         </w:rPr>
-        <w:t xml:space="preserve">    "postcss": "^8.4.12",</w:t>
+        <w:t xml:space="preserve">    "</w:t>
+      </w:r>
+      <w:proofErr w:type="spellStart"/>
+      <w:proofErr w:type="gramStart"/>
+      <w:r>
+        <w:rPr>
+          <w:rFonts w:ascii="Courier New" w:hAnsi="Courier New" w:cs="Courier New"/>
+          <w:color w:val="000000"/>
+          <w:sz w:val="20"/>
+        </w:rPr>
+        <w:t>postcss</w:t>
+      </w:r>
+      <w:proofErr w:type="spellEnd"/>
+      <w:proofErr w:type="gramEnd"/>
+      <w:r>
+        <w:rPr>
+          <w:rFonts w:ascii="Courier New" w:hAnsi="Courier New" w:cs="Courier New"/>
+          <w:color w:val="000000"/>
+          <w:sz w:val="20"/>
+        </w:rPr>
+        <w:t>": "^8.4.12",</w:t>
       </w:r>
     </w:p>
     <w:p>
@@ -10660,7 +11441,27 @@
           <w:color w:val="000000"/>
           <w:sz w:val="20"/>
         </w:rPr>
-        <w:t xml:space="preserve">    "tailwindcss": "^3.0.24",</w:t>
+        <w:t xml:space="preserve">    "</w:t>
+      </w:r>
+      <w:proofErr w:type="spellStart"/>
+      <w:proofErr w:type="gramStart"/>
+      <w:r>
+        <w:rPr>
+          <w:rFonts w:ascii="Courier New" w:hAnsi="Courier New" w:cs="Courier New"/>
+          <w:color w:val="000000"/>
+          <w:sz w:val="20"/>
+        </w:rPr>
+        <w:t>tailwindcss</w:t>
+      </w:r>
+      <w:proofErr w:type="spellEnd"/>
+      <w:proofErr w:type="gramEnd"/>
+      <w:r>
+        <w:rPr>
+          <w:rFonts w:ascii="Courier New" w:hAnsi="Courier New" w:cs="Courier New"/>
+          <w:color w:val="000000"/>
+          <w:sz w:val="20"/>
+        </w:rPr>
+        <w:t>": "^3.0.24",</w:t>
       </w:r>
     </w:p>
     <w:p>
@@ -10682,7 +11483,27 @@
           <w:color w:val="000000"/>
           <w:sz w:val="20"/>
         </w:rPr>
-        <w:t xml:space="preserve">    "vite": "^2.9.6"</w:t>
+        <w:t xml:space="preserve">    "</w:t>
+      </w:r>
+      <w:proofErr w:type="spellStart"/>
+      <w:proofErr w:type="gramStart"/>
+      <w:r>
+        <w:rPr>
+          <w:rFonts w:ascii="Courier New" w:hAnsi="Courier New" w:cs="Courier New"/>
+          <w:color w:val="000000"/>
+          <w:sz w:val="20"/>
+        </w:rPr>
+        <w:t>vite</w:t>
+      </w:r>
+      <w:proofErr w:type="spellEnd"/>
+      <w:proofErr w:type="gramEnd"/>
+      <w:r>
+        <w:rPr>
+          <w:rFonts w:ascii="Courier New" w:hAnsi="Courier New" w:cs="Courier New"/>
+          <w:color w:val="000000"/>
+          <w:sz w:val="20"/>
+        </w:rPr>
+        <w:t>": "^2.9.6"</w:t>
       </w:r>
     </w:p>
     <w:p>
@@ -10747,7 +11568,23 @@
         <w:t>Node.js Installation</w:t>
       </w:r>
       <w:r>
-        <w:t xml:space="preserve"> – As of writing, the Node.js version that will be used in the development of the COVID Pulse will be version 16.14.2. The installation of Node.js and Node Package Manager is straightforward. The Windows Installer (.msi) node-v[version-here]-x64.msi was downloaded from the official Node.js website. </w:t>
+        <w:t xml:space="preserve"> – As of writing, the Node.js version that will be used in the development of the COVID Pulse will be version 16.14.2. The installation of Node.js and Node Package Manager is straightforward. The Windows Installer (.</w:t>
+      </w:r>
+      <w:proofErr w:type="spellStart"/>
+      <w:r>
+        <w:t>msi</w:t>
+      </w:r>
+      <w:proofErr w:type="spellEnd"/>
+      <w:r>
+        <w:t>) node-</w:t>
+      </w:r>
+      <w:proofErr w:type="gramStart"/>
+      <w:r>
+        <w:t>v[</w:t>
+      </w:r>
+      <w:proofErr w:type="gramEnd"/>
+      <w:r>
+        <w:t xml:space="preserve">version-here]-x64.msi was downloaded from the official Node.js website. </w:t>
       </w:r>
     </w:p>
     <w:p>
@@ -10862,14 +11699,80 @@
         <w:ind w:firstLine="720"/>
         <w:jc w:val="both"/>
       </w:pPr>
+      <w:proofErr w:type="spellStart"/>
+      <w:proofErr w:type="gramStart"/>
       <w:r>
         <w:rPr>
           <w:b/>
         </w:rPr>
-        <w:t xml:space="preserve">npm - </w:t>
-      </w:r>
-      <w:r>
-        <w:t>It is a package manager for the JavaScript programming language maintained by npm, Inc. npm is the default package manager for the JavaScript runtime environment Node.js. It consists of a command line client, also called npm, and an online database of public and paid-for private packages, called the npm registry. Note that the Node.js installation procedure comes with the Node Package Manager (npm). However, for the COVID Pulse project, the researcher further installed the alternative of npm, which is pnpm.</w:t>
+        <w:t>npm</w:t>
+      </w:r>
+      <w:proofErr w:type="spellEnd"/>
+      <w:proofErr w:type="gramEnd"/>
+      <w:r>
+        <w:rPr>
+          <w:b/>
+        </w:rPr>
+        <w:t xml:space="preserve"> - </w:t>
+      </w:r>
+      <w:r>
+        <w:t xml:space="preserve">It is a package manager for the JavaScript programming language maintained by </w:t>
+      </w:r>
+      <w:proofErr w:type="spellStart"/>
+      <w:r>
+        <w:t>npm</w:t>
+      </w:r>
+      <w:proofErr w:type="spellEnd"/>
+      <w:r>
+        <w:t xml:space="preserve">, Inc. </w:t>
+      </w:r>
+      <w:proofErr w:type="spellStart"/>
+      <w:r>
+        <w:t>npm</w:t>
+      </w:r>
+      <w:proofErr w:type="spellEnd"/>
+      <w:r>
+        <w:t xml:space="preserve"> is the default package manager for the JavaScript runtime environment Node.js. It consists of a command line client, also called </w:t>
+      </w:r>
+      <w:proofErr w:type="spellStart"/>
+      <w:r>
+        <w:t>npm</w:t>
+      </w:r>
+      <w:proofErr w:type="spellEnd"/>
+      <w:r>
+        <w:t xml:space="preserve">, and an online database of public and paid-for private packages, called the </w:t>
+      </w:r>
+      <w:proofErr w:type="spellStart"/>
+      <w:r>
+        <w:t>npm</w:t>
+      </w:r>
+      <w:proofErr w:type="spellEnd"/>
+      <w:r>
+        <w:t xml:space="preserve"> registry. Note that the Node.js installation procedure comes with the Node Package Manager (</w:t>
+      </w:r>
+      <w:proofErr w:type="spellStart"/>
+      <w:r>
+        <w:t>npm</w:t>
+      </w:r>
+      <w:proofErr w:type="spellEnd"/>
+      <w:r>
+        <w:t xml:space="preserve">). However, for the COVID Pulse project, the researcher further installed the alternative of </w:t>
+      </w:r>
+      <w:proofErr w:type="spellStart"/>
+      <w:r>
+        <w:t>npm</w:t>
+      </w:r>
+      <w:proofErr w:type="spellEnd"/>
+      <w:r>
+        <w:t xml:space="preserve">, which is </w:t>
+      </w:r>
+      <w:proofErr w:type="spellStart"/>
+      <w:r>
+        <w:t>pnpm</w:t>
+      </w:r>
+      <w:proofErr w:type="spellEnd"/>
+      <w:r>
+        <w:t>.</w:t>
       </w:r>
     </w:p>
     <w:p>
@@ -10881,7 +11784,25 @@
         <w:jc w:val="both"/>
       </w:pPr>
       <w:r>
-        <w:t>The package manager such as pnpm is essential in the setup and development process of the COVID Pulse project since it allows the researcher to install, update, and remove the packages that is involved during the development process. pnpm will be mainly used since it has major advantages compared to the default package manager of Node.js.</w:t>
+        <w:t xml:space="preserve">The package manager such as </w:t>
+      </w:r>
+      <w:proofErr w:type="spellStart"/>
+      <w:r>
+        <w:t>pnpm</w:t>
+      </w:r>
+      <w:proofErr w:type="spellEnd"/>
+      <w:r>
+        <w:t xml:space="preserve"> is essential in the setup and development process of the COVID Pulse project since it allows the researcher to install, update, and remove the packages that is involved during the development process. </w:t>
+      </w:r>
+      <w:proofErr w:type="spellStart"/>
+      <w:proofErr w:type="gramStart"/>
+      <w:r>
+        <w:t>pnpm</w:t>
+      </w:r>
+      <w:proofErr w:type="spellEnd"/>
+      <w:proofErr w:type="gramEnd"/>
+      <w:r>
+        <w:t xml:space="preserve"> will be mainly used since it has major advantages compared to the default package manager of Node.js.</w:t>
       </w:r>
     </w:p>
     <w:p>
@@ -10893,7 +11814,23 @@
         <w:jc w:val="both"/>
       </w:pPr>
       <w:r>
-        <w:t>Installation of pnpm via npm:</w:t>
+        <w:t xml:space="preserve">Installation of </w:t>
+      </w:r>
+      <w:proofErr w:type="spellStart"/>
+      <w:r>
+        <w:t>pnpm</w:t>
+      </w:r>
+      <w:proofErr w:type="spellEnd"/>
+      <w:r>
+        <w:t xml:space="preserve"> via </w:t>
+      </w:r>
+      <w:proofErr w:type="spellStart"/>
+      <w:r>
+        <w:t>npm</w:t>
+      </w:r>
+      <w:proofErr w:type="spellEnd"/>
+      <w:r>
+        <w:t>:</w:t>
       </w:r>
     </w:p>
     <w:p>
@@ -10918,7 +11855,43 @@
           <w:sz w:val="20"/>
           <w:szCs w:val="20"/>
         </w:rPr>
-        <w:t>cd ./aidrecabrera/cjc-coronavirus-pulse</w:t>
+        <w:t>cd ./</w:t>
+      </w:r>
+      <w:proofErr w:type="spellStart"/>
+      <w:r>
+        <w:rPr>
+          <w:rFonts w:ascii="Courier New" w:hAnsi="Courier New" w:cs="Courier New"/>
+          <w:sz w:val="20"/>
+          <w:szCs w:val="20"/>
+        </w:rPr>
+        <w:t>aidrecabrera</w:t>
+      </w:r>
+      <w:proofErr w:type="spellEnd"/>
+      <w:r>
+        <w:rPr>
+          <w:rFonts w:ascii="Courier New" w:hAnsi="Courier New" w:cs="Courier New"/>
+          <w:sz w:val="20"/>
+          <w:szCs w:val="20"/>
+        </w:rPr>
+        <w:t>/</w:t>
+      </w:r>
+      <w:proofErr w:type="spellStart"/>
+      <w:r>
+        <w:rPr>
+          <w:rFonts w:ascii="Courier New" w:hAnsi="Courier New" w:cs="Courier New"/>
+          <w:sz w:val="20"/>
+          <w:szCs w:val="20"/>
+        </w:rPr>
+        <w:t>cjc</w:t>
+      </w:r>
+      <w:proofErr w:type="spellEnd"/>
+      <w:r>
+        <w:rPr>
+          <w:rFonts w:ascii="Courier New" w:hAnsi="Courier New" w:cs="Courier New"/>
+          <w:sz w:val="20"/>
+          <w:szCs w:val="20"/>
+        </w:rPr>
+        <w:t>-coronavirus-pulse</w:t>
       </w:r>
     </w:p>
     <w:p>
@@ -10937,14 +11910,34 @@
           <w:szCs w:val="24"/>
         </w:rPr>
       </w:pPr>
+      <w:proofErr w:type="spellStart"/>
       <w:r>
         <w:rPr>
           <w:rFonts w:ascii="Courier New" w:hAnsi="Courier New" w:cs="Courier New"/>
           <w:sz w:val="20"/>
           <w:szCs w:val="24"/>
         </w:rPr>
-        <w:t>npm install -g pnpm</w:t>
-      </w:r>
+        <w:t>npm</w:t>
+      </w:r>
+      <w:proofErr w:type="spellEnd"/>
+      <w:r>
+        <w:rPr>
+          <w:rFonts w:ascii="Courier New" w:hAnsi="Courier New" w:cs="Courier New"/>
+          <w:sz w:val="20"/>
+          <w:szCs w:val="24"/>
+        </w:rPr>
+        <w:t xml:space="preserve"> install -g </w:t>
+      </w:r>
+      <w:proofErr w:type="spellStart"/>
+      <w:r>
+        <w:rPr>
+          <w:rFonts w:ascii="Courier New" w:hAnsi="Courier New" w:cs="Courier New"/>
+          <w:sz w:val="20"/>
+          <w:szCs w:val="24"/>
+        </w:rPr>
+        <w:t>pnpm</w:t>
+      </w:r>
+      <w:proofErr w:type="spellEnd"/>
       <w:r>
         <w:rPr>
           <w:rFonts w:ascii="Times New Roman" w:hAnsi="Times New Roman" w:cs="Times New Roman"/>
@@ -10969,7 +11962,23 @@
         <w:t xml:space="preserve">Vue.js - </w:t>
       </w:r>
       <w:r>
-        <w:t>The main JavaScript framework that will be utilized to build the COVID Pulse frontend user interface. Vue.js is anchored in the standard HTML, CSS, and Javascript while allowing the resesarcher to develop the project while integrating the declarative and reactive nature of the framework. Furthermore, it is a simple framework unlike Angular.js and React.js while allowing the COVID Project to progress and scale up overtime. Therefore, it is a progressive and save time during the development since it is a progressive JavaScript framework that allows the process to be smooth and easy with a shallow learning curve. Furthermore, it is chosen since it is a suitable lightweight, flexible, modular, and highly performant framework.</w:t>
+        <w:t xml:space="preserve">The main JavaScript framework that will be utilized to build the COVID Pulse frontend user interface. Vue.js is anchored in the standard HTML, CSS, and </w:t>
+      </w:r>
+      <w:proofErr w:type="spellStart"/>
+      <w:r>
+        <w:t>Javascript</w:t>
+      </w:r>
+      <w:proofErr w:type="spellEnd"/>
+      <w:r>
+        <w:t xml:space="preserve"> while allowing the </w:t>
+      </w:r>
+      <w:proofErr w:type="spellStart"/>
+      <w:r>
+        <w:t>resesarcher</w:t>
+      </w:r>
+      <w:proofErr w:type="spellEnd"/>
+      <w:r>
+        <w:t xml:space="preserve"> to develop the project while integrating the declarative and reactive nature of the framework. Furthermore, it is a simple framework unlike Angular.js and React.js while allowing the COVID Project to progress and scale up overtime. Therefore, it is a progressive and save time during the development since it is a progressive JavaScript framework that allows the process to be smooth and easy with a shallow learning curve. Furthermore, it is chosen since it is a suitable lightweight, flexible, modular, and highly performant framework.</w:t>
       </w:r>
     </w:p>
     <w:p>
@@ -10981,7 +11990,15 @@
         <w:jc w:val="both"/>
       </w:pPr>
       <w:r>
-        <w:t>Vue.js installation via pnpm:</w:t>
+        <w:t xml:space="preserve">Vue.js installation via </w:t>
+      </w:r>
+      <w:proofErr w:type="spellStart"/>
+      <w:r>
+        <w:t>pnpm</w:t>
+      </w:r>
+      <w:proofErr w:type="spellEnd"/>
+      <w:r>
+        <w:t>:</w:t>
       </w:r>
     </w:p>
     <w:p>
@@ -11006,7 +12023,43 @@
           <w:sz w:val="20"/>
           <w:szCs w:val="20"/>
         </w:rPr>
-        <w:t>cd ./aidrecabrera/cjc-coronavirus-pulse</w:t>
+        <w:t>cd ./</w:t>
+      </w:r>
+      <w:proofErr w:type="spellStart"/>
+      <w:r>
+        <w:rPr>
+          <w:rFonts w:ascii="Courier New" w:hAnsi="Courier New" w:cs="Courier New"/>
+          <w:sz w:val="20"/>
+          <w:szCs w:val="20"/>
+        </w:rPr>
+        <w:t>aidrecabrera</w:t>
+      </w:r>
+      <w:proofErr w:type="spellEnd"/>
+      <w:r>
+        <w:rPr>
+          <w:rFonts w:ascii="Courier New" w:hAnsi="Courier New" w:cs="Courier New"/>
+          <w:sz w:val="20"/>
+          <w:szCs w:val="20"/>
+        </w:rPr>
+        <w:t>/</w:t>
+      </w:r>
+      <w:proofErr w:type="spellStart"/>
+      <w:r>
+        <w:rPr>
+          <w:rFonts w:ascii="Courier New" w:hAnsi="Courier New" w:cs="Courier New"/>
+          <w:sz w:val="20"/>
+          <w:szCs w:val="20"/>
+        </w:rPr>
+        <w:t>cjc</w:t>
+      </w:r>
+      <w:proofErr w:type="spellEnd"/>
+      <w:r>
+        <w:rPr>
+          <w:rFonts w:ascii="Courier New" w:hAnsi="Courier New" w:cs="Courier New"/>
+          <w:sz w:val="20"/>
+          <w:szCs w:val="20"/>
+        </w:rPr>
+        <w:t>-coronavirus-pulse</w:t>
       </w:r>
     </w:p>
     <w:p>
@@ -11025,14 +12078,52 @@
           <w:szCs w:val="24"/>
         </w:rPr>
       </w:pPr>
+      <w:proofErr w:type="spellStart"/>
       <w:r>
         <w:rPr>
           <w:rFonts w:ascii="Courier New" w:hAnsi="Courier New" w:cs="Courier New"/>
           <w:sz w:val="20"/>
           <w:szCs w:val="24"/>
         </w:rPr>
-        <w:t>pnpm init vue@latest</w:t>
-      </w:r>
+        <w:t>pnpm</w:t>
+      </w:r>
+      <w:proofErr w:type="spellEnd"/>
+      <w:r>
+        <w:rPr>
+          <w:rFonts w:ascii="Courier New" w:hAnsi="Courier New" w:cs="Courier New"/>
+          <w:sz w:val="20"/>
+          <w:szCs w:val="24"/>
+        </w:rPr>
+        <w:t xml:space="preserve"> </w:t>
+      </w:r>
+      <w:proofErr w:type="spellStart"/>
+      <w:r>
+        <w:rPr>
+          <w:rFonts w:ascii="Courier New" w:hAnsi="Courier New" w:cs="Courier New"/>
+          <w:sz w:val="20"/>
+          <w:szCs w:val="24"/>
+        </w:rPr>
+        <w:t>init</w:t>
+      </w:r>
+      <w:proofErr w:type="spellEnd"/>
+      <w:r>
+        <w:rPr>
+          <w:rFonts w:ascii="Courier New" w:hAnsi="Courier New" w:cs="Courier New"/>
+          <w:sz w:val="20"/>
+          <w:szCs w:val="24"/>
+        </w:rPr>
+        <w:t xml:space="preserve"> </w:t>
+      </w:r>
+      <w:proofErr w:type="spellStart"/>
+      <w:r>
+        <w:rPr>
+          <w:rFonts w:ascii="Courier New" w:hAnsi="Courier New" w:cs="Courier New"/>
+          <w:sz w:val="20"/>
+          <w:szCs w:val="24"/>
+        </w:rPr>
+        <w:t>vue@latest</w:t>
+      </w:r>
+      <w:proofErr w:type="spellEnd"/>
     </w:p>
     <w:p>
       <w:pPr>
@@ -11065,14 +12156,25 @@
           <w:sz w:val="20"/>
           <w:szCs w:val="24"/>
         </w:rPr>
-        <w:t>create-vue</w:t>
-      </w:r>
-      <w:r>
-        <w:rPr>
-          <w:rFonts w:ascii="Courier New" w:hAnsi="Courier New" w:cs="Courier New"/>
+        <w:t>create-</w:t>
+      </w:r>
+      <w:proofErr w:type="spellStart"/>
+      <w:r>
+        <w:rPr>
+          <w:rFonts w:ascii="Courier New" w:hAnsi="Courier New" w:cs="Courier New"/>
+          <w:i/>
           <w:sz w:val="20"/>
           <w:szCs w:val="24"/>
         </w:rPr>
+        <w:t>vue</w:t>
+      </w:r>
+      <w:proofErr w:type="spellEnd"/>
+      <w:r>
+        <w:rPr>
+          <w:rFonts w:ascii="Courier New" w:hAnsi="Courier New" w:cs="Courier New"/>
+          <w:sz w:val="20"/>
+          <w:szCs w:val="24"/>
+        </w:rPr>
         <w:t>)</w:t>
       </w:r>
     </w:p>
@@ -11084,7 +12186,15 @@
         <w:jc w:val="both"/>
       </w:pPr>
       <w:r>
-        <w:t>Configuration of COVID Pulse project through Vue project scaffolding tool:</w:t>
+        <w:t xml:space="preserve">Configuration of COVID Pulse project through </w:t>
+      </w:r>
+      <w:proofErr w:type="spellStart"/>
+      <w:r>
+        <w:t>Vue</w:t>
+      </w:r>
+      <w:proofErr w:type="spellEnd"/>
+      <w:r>
+        <w:t xml:space="preserve"> project scaffolding tool:</w:t>
       </w:r>
     </w:p>
     <w:p>
@@ -11123,13 +12233,23 @@
           <w:szCs w:val="24"/>
         </w:rPr>
       </w:pPr>
+      <w:proofErr w:type="spellStart"/>
       <w:r>
         <w:rPr>
           <w:rFonts w:ascii="Courier New" w:hAnsi="Courier New" w:cs="Courier New"/>
           <w:sz w:val="20"/>
           <w:szCs w:val="24"/>
         </w:rPr>
-        <w:t>cjc-coronavirus-pulse</w:t>
+        <w:t>cjc</w:t>
+      </w:r>
+      <w:proofErr w:type="spellEnd"/>
+      <w:r>
+        <w:rPr>
+          <w:rFonts w:ascii="Courier New" w:hAnsi="Courier New" w:cs="Courier New"/>
+          <w:sz w:val="20"/>
+          <w:szCs w:val="24"/>
+        </w:rPr>
+        <w:t>-coronavirus-pulse</w:t>
       </w:r>
     </w:p>
     <w:p>
@@ -11147,7 +12267,15 @@
         <w:t>✔</w:t>
       </w:r>
       <w:r>
-        <w:t xml:space="preserve"> Add TypeScript? …</w:t>
+        <w:t xml:space="preserve"> Add </w:t>
+      </w:r>
+      <w:proofErr w:type="spellStart"/>
+      <w:r>
+        <w:t>TypeScript</w:t>
+      </w:r>
+      <w:proofErr w:type="spellEnd"/>
+      <w:r>
+        <w:t>? …</w:t>
       </w:r>
     </w:p>
     <w:p>
@@ -11241,7 +12369,15 @@
         <w:t>✔</w:t>
       </w:r>
       <w:r>
-        <w:t xml:space="preserve"> Add Vue Router for Single Page Application development? …</w:t>
+        <w:t xml:space="preserve"> Add </w:t>
+      </w:r>
+      <w:proofErr w:type="spellStart"/>
+      <w:r>
+        <w:t>Vue</w:t>
+      </w:r>
+      <w:proofErr w:type="spellEnd"/>
+      <w:r>
+        <w:t xml:space="preserve"> Router for Single Page Application development? …</w:t>
       </w:r>
     </w:p>
     <w:p>
@@ -11286,7 +12422,15 @@
         <w:t>✔</w:t>
       </w:r>
       <w:r>
-        <w:t xml:space="preserve"> Add Pinia for state management? …</w:t>
+        <w:t xml:space="preserve"> Add </w:t>
+      </w:r>
+      <w:proofErr w:type="spellStart"/>
+      <w:r>
+        <w:t>Pinia</w:t>
+      </w:r>
+      <w:proofErr w:type="spellEnd"/>
+      <w:r>
+        <w:t xml:space="preserve"> for state management? …</w:t>
       </w:r>
     </w:p>
     <w:p>
@@ -11331,7 +12475,15 @@
         <w:t>✔</w:t>
       </w:r>
       <w:r>
-        <w:t xml:space="preserve"> Add Vitest for Unit testing? …</w:t>
+        <w:t xml:space="preserve"> Add </w:t>
+      </w:r>
+      <w:proofErr w:type="spellStart"/>
+      <w:r>
+        <w:t>Vitest</w:t>
+      </w:r>
+      <w:proofErr w:type="spellEnd"/>
+      <w:r>
+        <w:t xml:space="preserve"> for Unit testing? …</w:t>
       </w:r>
     </w:p>
     <w:p>
@@ -11421,7 +12573,15 @@
         <w:t>✔</w:t>
       </w:r>
       <w:r>
-        <w:t xml:space="preserve"> Add ESLint for code quality? …</w:t>
+        <w:t xml:space="preserve"> Add </w:t>
+      </w:r>
+      <w:proofErr w:type="spellStart"/>
+      <w:r>
+        <w:t>ESLint</w:t>
+      </w:r>
+      <w:proofErr w:type="spellEnd"/>
+      <w:r>
+        <w:t xml:space="preserve"> for code quality? …</w:t>
       </w:r>
     </w:p>
     <w:p>
@@ -11513,17 +12673,42 @@
           <w:rFonts w:ascii="Courier New" w:hAnsi="Courier New" w:cs="Courier New"/>
           <w:sz w:val="20"/>
         </w:rPr>
-        <w:t>Scaffolding project in ./&lt;</w:t>
+        <w:t xml:space="preserve">Scaffolding project </w:t>
+      </w:r>
+      <w:proofErr w:type="gramStart"/>
+      <w:r>
+        <w:rPr>
+          <w:rFonts w:ascii="Courier New" w:hAnsi="Courier New" w:cs="Courier New"/>
+          <w:sz w:val="20"/>
+        </w:rPr>
+        <w:t>in ./</w:t>
+      </w:r>
+      <w:proofErr w:type="gramEnd"/>
+      <w:r>
+        <w:rPr>
+          <w:rFonts w:ascii="Courier New" w:hAnsi="Courier New" w:cs="Courier New"/>
+          <w:sz w:val="20"/>
+        </w:rPr>
+        <w:t>&lt;</w:t>
       </w:r>
       <w:r>
         <w:t xml:space="preserve"> </w:t>
       </w:r>
-      <w:r>
-        <w:rPr>
-          <w:rFonts w:ascii="Courier New" w:hAnsi="Courier New" w:cs="Courier New"/>
-          <w:sz w:val="20"/>
-        </w:rPr>
-        <w:t>cjc-coronavirus-pulse&gt;...</w:t>
+      <w:proofErr w:type="spellStart"/>
+      <w:r>
+        <w:rPr>
+          <w:rFonts w:ascii="Courier New" w:hAnsi="Courier New" w:cs="Courier New"/>
+          <w:sz w:val="20"/>
+        </w:rPr>
+        <w:t>cjc</w:t>
+      </w:r>
+      <w:proofErr w:type="spellEnd"/>
+      <w:r>
+        <w:rPr>
+          <w:rFonts w:ascii="Courier New" w:hAnsi="Courier New" w:cs="Courier New"/>
+          <w:sz w:val="20"/>
+        </w:rPr>
+        <w:t>-coronavirus-pulse&gt;...</w:t>
       </w:r>
     </w:p>
     <w:p>
@@ -11570,7 +12755,25 @@
           <w:sz w:val="20"/>
           <w:szCs w:val="24"/>
         </w:rPr>
-        <w:t>cd ./cjc-coronavirus-pulse</w:t>
+        <w:t>cd ./</w:t>
+      </w:r>
+      <w:proofErr w:type="spellStart"/>
+      <w:r>
+        <w:rPr>
+          <w:rFonts w:ascii="Courier New" w:hAnsi="Courier New" w:cs="Courier New"/>
+          <w:sz w:val="20"/>
+          <w:szCs w:val="24"/>
+        </w:rPr>
+        <w:t>cjc</w:t>
+      </w:r>
+      <w:proofErr w:type="spellEnd"/>
+      <w:r>
+        <w:rPr>
+          <w:rFonts w:ascii="Courier New" w:hAnsi="Courier New" w:cs="Courier New"/>
+          <w:sz w:val="20"/>
+          <w:szCs w:val="24"/>
+        </w:rPr>
+        <w:t>-coronavirus-pulse</w:t>
       </w:r>
     </w:p>
     <w:p>
@@ -11588,7 +12791,15 @@
         <w:t>Tailwind -</w:t>
       </w:r>
       <w:r>
-        <w:t xml:space="preserve"> It is a utility-first framework of CSS that is parceled with classes, enabling faster development of the frontend layer. Other than the time-saving procedure of Tailwind during the development process, it also provides other benefits such as symmetrical layouts, high productivity, and efficiency of the development of the COVID Pulse web application.</w:t>
+        <w:t xml:space="preserve"> It is a utility-first framework of CSS that is </w:t>
+      </w:r>
+      <w:proofErr w:type="spellStart"/>
+      <w:r>
+        <w:t>parceled</w:t>
+      </w:r>
+      <w:proofErr w:type="spellEnd"/>
+      <w:r>
+        <w:t xml:space="preserve"> with classes, enabling faster development of the frontend layer. Other than the time-saving procedure of Tailwind during the development process, it also provides other benefits such as symmetrical layouts, high productivity, and efficiency of the development of the COVID Pulse web application.</w:t>
       </w:r>
     </w:p>
     <w:p>
@@ -11600,7 +12811,15 @@
         <w:jc w:val="both"/>
       </w:pPr>
       <w:r>
-        <w:t>Tailwind CSS installation via pnpm:</w:t>
+        <w:t xml:space="preserve">Tailwind CSS installation via </w:t>
+      </w:r>
+      <w:proofErr w:type="spellStart"/>
+      <w:r>
+        <w:t>pnpm</w:t>
+      </w:r>
+      <w:proofErr w:type="spellEnd"/>
+      <w:r>
+        <w:t>:</w:t>
       </w:r>
     </w:p>
     <w:p>
@@ -11625,7 +12844,43 @@
           <w:sz w:val="20"/>
           <w:szCs w:val="20"/>
         </w:rPr>
-        <w:t>cd ./aidrecabrera/cjc-coronavirus-pulse</w:t>
+        <w:t>cd ./</w:t>
+      </w:r>
+      <w:proofErr w:type="spellStart"/>
+      <w:r>
+        <w:rPr>
+          <w:rFonts w:ascii="Courier New" w:hAnsi="Courier New" w:cs="Courier New"/>
+          <w:sz w:val="20"/>
+          <w:szCs w:val="20"/>
+        </w:rPr>
+        <w:t>aidrecabrera</w:t>
+      </w:r>
+      <w:proofErr w:type="spellEnd"/>
+      <w:r>
+        <w:rPr>
+          <w:rFonts w:ascii="Courier New" w:hAnsi="Courier New" w:cs="Courier New"/>
+          <w:sz w:val="20"/>
+          <w:szCs w:val="20"/>
+        </w:rPr>
+        <w:t>/</w:t>
+      </w:r>
+      <w:proofErr w:type="spellStart"/>
+      <w:r>
+        <w:rPr>
+          <w:rFonts w:ascii="Courier New" w:hAnsi="Courier New" w:cs="Courier New"/>
+          <w:sz w:val="20"/>
+          <w:szCs w:val="20"/>
+        </w:rPr>
+        <w:t>cjc</w:t>
+      </w:r>
+      <w:proofErr w:type="spellEnd"/>
+      <w:r>
+        <w:rPr>
+          <w:rFonts w:ascii="Courier New" w:hAnsi="Courier New" w:cs="Courier New"/>
+          <w:sz w:val="20"/>
+          <w:szCs w:val="20"/>
+        </w:rPr>
+        <w:t>-coronavirus-pulse</w:t>
       </w:r>
     </w:p>
     <w:p>
@@ -11644,14 +12899,34 @@
           <w:szCs w:val="24"/>
         </w:rPr>
       </w:pPr>
+      <w:proofErr w:type="spellStart"/>
       <w:r>
         <w:rPr>
           <w:rFonts w:ascii="Courier New" w:hAnsi="Courier New" w:cs="Courier New"/>
           <w:sz w:val="20"/>
           <w:szCs w:val="24"/>
         </w:rPr>
-        <w:t>pnpm install -D tailwindcss</w:t>
-      </w:r>
+        <w:t>pnpm</w:t>
+      </w:r>
+      <w:proofErr w:type="spellEnd"/>
+      <w:r>
+        <w:rPr>
+          <w:rFonts w:ascii="Courier New" w:hAnsi="Courier New" w:cs="Courier New"/>
+          <w:sz w:val="20"/>
+          <w:szCs w:val="24"/>
+        </w:rPr>
+        <w:t xml:space="preserve"> install -D </w:t>
+      </w:r>
+      <w:proofErr w:type="spellStart"/>
+      <w:r>
+        <w:rPr>
+          <w:rFonts w:ascii="Courier New" w:hAnsi="Courier New" w:cs="Courier New"/>
+          <w:sz w:val="20"/>
+          <w:szCs w:val="24"/>
+        </w:rPr>
+        <w:t>tailwindcss</w:t>
+      </w:r>
+      <w:proofErr w:type="spellEnd"/>
     </w:p>
     <w:p>
       <w:pPr>
@@ -11669,14 +12944,52 @@
           <w:szCs w:val="24"/>
         </w:rPr>
       </w:pPr>
+      <w:proofErr w:type="spellStart"/>
       <w:r>
         <w:rPr>
           <w:rFonts w:ascii="Courier New" w:hAnsi="Courier New" w:cs="Courier New"/>
           <w:sz w:val="20"/>
           <w:szCs w:val="24"/>
         </w:rPr>
-        <w:t>pnpx tailwindcss init</w:t>
-      </w:r>
+        <w:t>pnpx</w:t>
+      </w:r>
+      <w:proofErr w:type="spellEnd"/>
+      <w:r>
+        <w:rPr>
+          <w:rFonts w:ascii="Courier New" w:hAnsi="Courier New" w:cs="Courier New"/>
+          <w:sz w:val="20"/>
+          <w:szCs w:val="24"/>
+        </w:rPr>
+        <w:t xml:space="preserve"> </w:t>
+      </w:r>
+      <w:proofErr w:type="spellStart"/>
+      <w:r>
+        <w:rPr>
+          <w:rFonts w:ascii="Courier New" w:hAnsi="Courier New" w:cs="Courier New"/>
+          <w:sz w:val="20"/>
+          <w:szCs w:val="24"/>
+        </w:rPr>
+        <w:t>tailwindcss</w:t>
+      </w:r>
+      <w:proofErr w:type="spellEnd"/>
+      <w:r>
+        <w:rPr>
+          <w:rFonts w:ascii="Courier New" w:hAnsi="Courier New" w:cs="Courier New"/>
+          <w:sz w:val="20"/>
+          <w:szCs w:val="24"/>
+        </w:rPr>
+        <w:t xml:space="preserve"> </w:t>
+      </w:r>
+      <w:proofErr w:type="spellStart"/>
+      <w:r>
+        <w:rPr>
+          <w:rFonts w:ascii="Courier New" w:hAnsi="Courier New" w:cs="Courier New"/>
+          <w:sz w:val="20"/>
+          <w:szCs w:val="24"/>
+        </w:rPr>
+        <w:t>init</w:t>
+      </w:r>
+      <w:proofErr w:type="spellEnd"/>
     </w:p>
     <w:p>
       <w:pPr>
@@ -11718,7 +13031,23 @@
         <w:jc w:val="both"/>
       </w:pPr>
       <w:r>
-        <w:t xml:space="preserve">Chart.js and vue-chartjs wrapper installation via pnpm: </w:t>
+        <w:t xml:space="preserve">Chart.js and </w:t>
+      </w:r>
+      <w:proofErr w:type="spellStart"/>
+      <w:r>
+        <w:t>vue-chartjs</w:t>
+      </w:r>
+      <w:proofErr w:type="spellEnd"/>
+      <w:r>
+        <w:t xml:space="preserve"> wrapper installation via </w:t>
+      </w:r>
+      <w:proofErr w:type="spellStart"/>
+      <w:r>
+        <w:t>pnpm</w:t>
+      </w:r>
+      <w:proofErr w:type="spellEnd"/>
+      <w:r>
+        <w:t xml:space="preserve">: </w:t>
       </w:r>
     </w:p>
     <w:p>
@@ -11743,7 +13072,43 @@
           <w:sz w:val="20"/>
           <w:szCs w:val="20"/>
         </w:rPr>
-        <w:t>cd ./aidrecabrera/cjc-coronavirus-pulse</w:t>
+        <w:t>cd ./</w:t>
+      </w:r>
+      <w:proofErr w:type="spellStart"/>
+      <w:r>
+        <w:rPr>
+          <w:rFonts w:ascii="Courier New" w:hAnsi="Courier New" w:cs="Courier New"/>
+          <w:sz w:val="20"/>
+          <w:szCs w:val="20"/>
+        </w:rPr>
+        <w:t>aidrecabrera</w:t>
+      </w:r>
+      <w:proofErr w:type="spellEnd"/>
+      <w:r>
+        <w:rPr>
+          <w:rFonts w:ascii="Courier New" w:hAnsi="Courier New" w:cs="Courier New"/>
+          <w:sz w:val="20"/>
+          <w:szCs w:val="20"/>
+        </w:rPr>
+        <w:t>/</w:t>
+      </w:r>
+      <w:proofErr w:type="spellStart"/>
+      <w:r>
+        <w:rPr>
+          <w:rFonts w:ascii="Courier New" w:hAnsi="Courier New" w:cs="Courier New"/>
+          <w:sz w:val="20"/>
+          <w:szCs w:val="20"/>
+        </w:rPr>
+        <w:t>cjc</w:t>
+      </w:r>
+      <w:proofErr w:type="spellEnd"/>
+      <w:r>
+        <w:rPr>
+          <w:rFonts w:ascii="Courier New" w:hAnsi="Courier New" w:cs="Courier New"/>
+          <w:sz w:val="20"/>
+          <w:szCs w:val="20"/>
+        </w:rPr>
+        <w:t>-coronavirus-pulse</w:t>
       </w:r>
     </w:p>
     <w:p>
@@ -11762,12 +13127,37 @@
           <w:sz w:val="20"/>
         </w:rPr>
       </w:pPr>
-      <w:r>
-        <w:rPr>
-          <w:rFonts w:ascii="Courier New" w:hAnsi="Courier New" w:cs="Courier New"/>
-          <w:sz w:val="20"/>
-        </w:rPr>
-        <w:t>npm install vue-chartjs chart.js</w:t>
+      <w:proofErr w:type="spellStart"/>
+      <w:r>
+        <w:rPr>
+          <w:rFonts w:ascii="Courier New" w:hAnsi="Courier New" w:cs="Courier New"/>
+          <w:sz w:val="20"/>
+        </w:rPr>
+        <w:t>npm</w:t>
+      </w:r>
+      <w:proofErr w:type="spellEnd"/>
+      <w:r>
+        <w:rPr>
+          <w:rFonts w:ascii="Courier New" w:hAnsi="Courier New" w:cs="Courier New"/>
+          <w:sz w:val="20"/>
+        </w:rPr>
+        <w:t xml:space="preserve"> install </w:t>
+      </w:r>
+      <w:proofErr w:type="spellStart"/>
+      <w:r>
+        <w:rPr>
+          <w:rFonts w:ascii="Courier New" w:hAnsi="Courier New" w:cs="Courier New"/>
+          <w:sz w:val="20"/>
+        </w:rPr>
+        <w:t>vue-chartjs</w:t>
+      </w:r>
+      <w:proofErr w:type="spellEnd"/>
+      <w:r>
+        <w:rPr>
+          <w:rFonts w:ascii="Courier New" w:hAnsi="Courier New" w:cs="Courier New"/>
+          <w:sz w:val="20"/>
+        </w:rPr>
+        <w:t xml:space="preserve"> chart.js</w:t>
       </w:r>
     </w:p>
     <w:p>
@@ -11779,7 +13169,15 @@
         <w:jc w:val="both"/>
       </w:pPr>
       <w:r>
-        <w:t>Integration of Chart.js to Vue integration:</w:t>
+        <w:t xml:space="preserve">Integration of Chart.js to </w:t>
+      </w:r>
+      <w:proofErr w:type="spellStart"/>
+      <w:r>
+        <w:t>Vue</w:t>
+      </w:r>
+      <w:proofErr w:type="spellEnd"/>
+      <w:r>
+        <w:t xml:space="preserve"> integration:</w:t>
       </w:r>
     </w:p>
     <w:p>
@@ -11834,7 +13232,15 @@
         <w:jc w:val="both"/>
       </w:pPr>
       <w:r>
-        <w:t>Installation of Firebase via pnpm:</w:t>
+        <w:t xml:space="preserve">Installation of Firebase via </w:t>
+      </w:r>
+      <w:proofErr w:type="spellStart"/>
+      <w:r>
+        <w:t>pnpm</w:t>
+      </w:r>
+      <w:proofErr w:type="spellEnd"/>
+      <w:r>
+        <w:t>:</w:t>
       </w:r>
     </w:p>
     <w:p>
@@ -11854,7 +13260,25 @@
           <w:rFonts w:ascii="Courier New" w:hAnsi="Courier New" w:cs="Courier New"/>
           <w:sz w:val="20"/>
         </w:rPr>
-        <w:t>$ pnpm install firebase-tools</w:t>
+        <w:t xml:space="preserve">$ </w:t>
+      </w:r>
+      <w:proofErr w:type="spellStart"/>
+      <w:proofErr w:type="gramStart"/>
+      <w:r>
+        <w:rPr>
+          <w:rFonts w:ascii="Courier New" w:hAnsi="Courier New" w:cs="Courier New"/>
+          <w:sz w:val="20"/>
+        </w:rPr>
+        <w:t>pnpm</w:t>
+      </w:r>
+      <w:proofErr w:type="spellEnd"/>
+      <w:proofErr w:type="gramEnd"/>
+      <w:r>
+        <w:rPr>
+          <w:rFonts w:ascii="Courier New" w:hAnsi="Courier New" w:cs="Courier New"/>
+          <w:sz w:val="20"/>
+        </w:rPr>
+        <w:t xml:space="preserve"> install firebase-tools</w:t>
       </w:r>
     </w:p>
     <w:p>
@@ -11874,7 +13298,25 @@
           <w:rFonts w:ascii="Courier New" w:hAnsi="Courier New" w:cs="Courier New"/>
           <w:sz w:val="20"/>
         </w:rPr>
-        <w:t>$ pnpm install firebase</w:t>
+        <w:t xml:space="preserve">$ </w:t>
+      </w:r>
+      <w:proofErr w:type="spellStart"/>
+      <w:proofErr w:type="gramStart"/>
+      <w:r>
+        <w:rPr>
+          <w:rFonts w:ascii="Courier New" w:hAnsi="Courier New" w:cs="Courier New"/>
+          <w:sz w:val="20"/>
+        </w:rPr>
+        <w:t>pnpm</w:t>
+      </w:r>
+      <w:proofErr w:type="spellEnd"/>
+      <w:proofErr w:type="gramEnd"/>
+      <w:r>
+        <w:rPr>
+          <w:rFonts w:ascii="Courier New" w:hAnsi="Courier New" w:cs="Courier New"/>
+          <w:sz w:val="20"/>
+        </w:rPr>
+        <w:t xml:space="preserve"> install firebase</w:t>
       </w:r>
     </w:p>
     <w:p>
@@ -11906,7 +13348,23 @@
           <w:rFonts w:ascii="Courier New" w:hAnsi="Courier New" w:cs="Courier New"/>
           <w:sz w:val="20"/>
         </w:rPr>
-        <w:t>$ firebase login</w:t>
+        <w:t xml:space="preserve">$ </w:t>
+      </w:r>
+      <w:proofErr w:type="gramStart"/>
+      <w:r>
+        <w:rPr>
+          <w:rFonts w:ascii="Courier New" w:hAnsi="Courier New" w:cs="Courier New"/>
+          <w:sz w:val="20"/>
+        </w:rPr>
+        <w:t>firebase</w:t>
+      </w:r>
+      <w:proofErr w:type="gramEnd"/>
+      <w:r>
+        <w:rPr>
+          <w:rFonts w:ascii="Courier New" w:hAnsi="Courier New" w:cs="Courier New"/>
+          <w:sz w:val="20"/>
+        </w:rPr>
+        <w:t xml:space="preserve"> login</w:t>
       </w:r>
     </w:p>
     <w:p>
@@ -11926,8 +13384,33 @@
           <w:rFonts w:ascii="Courier New" w:hAnsi="Courier New" w:cs="Courier New"/>
           <w:sz w:val="20"/>
         </w:rPr>
-        <w:t>$ firebase init</w:t>
-      </w:r>
+        <w:t xml:space="preserve">$ </w:t>
+      </w:r>
+      <w:proofErr w:type="gramStart"/>
+      <w:r>
+        <w:rPr>
+          <w:rFonts w:ascii="Courier New" w:hAnsi="Courier New" w:cs="Courier New"/>
+          <w:sz w:val="20"/>
+        </w:rPr>
+        <w:t>firebase</w:t>
+      </w:r>
+      <w:proofErr w:type="gramEnd"/>
+      <w:r>
+        <w:rPr>
+          <w:rFonts w:ascii="Courier New" w:hAnsi="Courier New" w:cs="Courier New"/>
+          <w:sz w:val="20"/>
+        </w:rPr>
+        <w:t xml:space="preserve"> </w:t>
+      </w:r>
+      <w:proofErr w:type="spellStart"/>
+      <w:r>
+        <w:rPr>
+          <w:rFonts w:ascii="Courier New" w:hAnsi="Courier New" w:cs="Courier New"/>
+          <w:sz w:val="20"/>
+        </w:rPr>
+        <w:t>init</w:t>
+      </w:r>
+      <w:proofErr w:type="spellEnd"/>
     </w:p>
     <w:p>
       <w:pPr>
@@ -11957,7 +13440,23 @@
           <w:rFonts w:ascii="Courier New" w:hAnsi="Courier New" w:cs="Courier New"/>
           <w:sz w:val="20"/>
         </w:rPr>
-        <w:t>$ firebase deploy</w:t>
+        <w:t xml:space="preserve">$ </w:t>
+      </w:r>
+      <w:proofErr w:type="gramStart"/>
+      <w:r>
+        <w:rPr>
+          <w:rFonts w:ascii="Courier New" w:hAnsi="Courier New" w:cs="Courier New"/>
+          <w:sz w:val="20"/>
+        </w:rPr>
+        <w:t>firebase</w:t>
+      </w:r>
+      <w:proofErr w:type="gramEnd"/>
+      <w:r>
+        <w:rPr>
+          <w:rFonts w:ascii="Courier New" w:hAnsi="Courier New" w:cs="Courier New"/>
+          <w:sz w:val="20"/>
+        </w:rPr>
+        <w:t xml:space="preserve"> deploy</w:t>
       </w:r>
     </w:p>
     <w:p>
@@ -11975,7 +13474,23 @@
         <w:t xml:space="preserve">Cypress - </w:t>
       </w:r>
       <w:r>
-        <w:t xml:space="preserve">It is a frontend end-to-end testing tool. This framework will be used for the testing stage of the COVID Pulse application. Cypress was picked as the testing tool for the project since it has major advantages when it comes to simplicity and acquiring quick, consistent, and reliable testing process. Cypress has features that enables the researcher to take snapshots during the testing process. It also has debugability that allows debugging process more quick. Additionally, unlike the other testing tools, it has Automatic Waiting, where Cypress does not need any programmatic asynchronous promises. In addition, it has a documentation feature which allows the researcher to take screenshots and record the duration of the testing process automatically. When it comes to consistency, it has an architecture that allows the teesting to quick, consistent, and reliable. Hence, Cypress will be used as a tool for testing the COVID Pulse web application since it allows the researcher to execute automated web application debugging and testing of COVID Pulse project.  </w:t>
+        <w:t xml:space="preserve">It is a frontend end-to-end testing tool. This framework will be used for the testing stage of the COVID Pulse application. Cypress was picked as the testing tool for the project since it has major advantages when it comes to simplicity and acquiring quick, consistent, and reliable testing process. Cypress has features that enables the researcher to take snapshots during the testing process. It also has </w:t>
+      </w:r>
+      <w:proofErr w:type="spellStart"/>
+      <w:r>
+        <w:t>debugability</w:t>
+      </w:r>
+      <w:proofErr w:type="spellEnd"/>
+      <w:r>
+        <w:t xml:space="preserve"> that allows debugging process more quick. Additionally, unlike the other testing tools, it has Automatic Waiting, where Cypress does not need any programmatic asynchronous promises. In addition, it has a documentation feature which allows the researcher to take screenshots and record the duration of the testing process automatically. When it comes to consistency, it has an architecture that allows the </w:t>
+      </w:r>
+      <w:proofErr w:type="spellStart"/>
+      <w:r>
+        <w:t>teesting</w:t>
+      </w:r>
+      <w:proofErr w:type="spellEnd"/>
+      <w:r>
+        <w:t xml:space="preserve"> to quick, consistent, and reliable. Hence, Cypress will be used as a tool for testing the COVID Pulse web application since it allows the researcher to execute automated web application debugging and testing of COVID Pulse project.  </w:t>
       </w:r>
     </w:p>
     <w:p>
@@ -11987,7 +13502,15 @@
         <w:jc w:val="both"/>
       </w:pPr>
       <w:r>
-        <w:t>Installation of Cypress through pnpm:</w:t>
+        <w:t xml:space="preserve">Installation of Cypress through </w:t>
+      </w:r>
+      <w:proofErr w:type="spellStart"/>
+      <w:r>
+        <w:t>pnpm</w:t>
+      </w:r>
+      <w:proofErr w:type="spellEnd"/>
+      <w:r>
+        <w:t>:</w:t>
       </w:r>
     </w:p>
     <w:p>
@@ -12012,7 +13535,43 @@
           <w:sz w:val="20"/>
           <w:szCs w:val="20"/>
         </w:rPr>
-        <w:t>cd ./aidrecabrera/cjc-coronavirus-pulse</w:t>
+        <w:t>cd ./</w:t>
+      </w:r>
+      <w:proofErr w:type="spellStart"/>
+      <w:r>
+        <w:rPr>
+          <w:rFonts w:ascii="Courier New" w:hAnsi="Courier New" w:cs="Courier New"/>
+          <w:sz w:val="20"/>
+          <w:szCs w:val="20"/>
+        </w:rPr>
+        <w:t>aidrecabrera</w:t>
+      </w:r>
+      <w:proofErr w:type="spellEnd"/>
+      <w:r>
+        <w:rPr>
+          <w:rFonts w:ascii="Courier New" w:hAnsi="Courier New" w:cs="Courier New"/>
+          <w:sz w:val="20"/>
+          <w:szCs w:val="20"/>
+        </w:rPr>
+        <w:t>/</w:t>
+      </w:r>
+      <w:proofErr w:type="spellStart"/>
+      <w:r>
+        <w:rPr>
+          <w:rFonts w:ascii="Courier New" w:hAnsi="Courier New" w:cs="Courier New"/>
+          <w:sz w:val="20"/>
+          <w:szCs w:val="20"/>
+        </w:rPr>
+        <w:t>cjc</w:t>
+      </w:r>
+      <w:proofErr w:type="spellEnd"/>
+      <w:r>
+        <w:rPr>
+          <w:rFonts w:ascii="Courier New" w:hAnsi="Courier New" w:cs="Courier New"/>
+          <w:sz w:val="20"/>
+          <w:szCs w:val="20"/>
+        </w:rPr>
+        <w:t>-coronavirus-pulse</w:t>
       </w:r>
     </w:p>
     <w:p>
@@ -12031,13 +13590,23 @@
           <w:szCs w:val="20"/>
         </w:rPr>
       </w:pPr>
+      <w:proofErr w:type="spellStart"/>
       <w:r>
         <w:rPr>
           <w:rFonts w:ascii="Courier New" w:hAnsi="Courier New" w:cs="Courier New"/>
           <w:sz w:val="20"/>
           <w:szCs w:val="20"/>
         </w:rPr>
-        <w:t>pnpm install cypress --save-dev</w:t>
+        <w:t>pnpm</w:t>
+      </w:r>
+      <w:proofErr w:type="spellEnd"/>
+      <w:r>
+        <w:rPr>
+          <w:rFonts w:ascii="Courier New" w:hAnsi="Courier New" w:cs="Courier New"/>
+          <w:sz w:val="20"/>
+          <w:szCs w:val="20"/>
+        </w:rPr>
+        <w:t xml:space="preserve"> install cypress --save-dev</w:t>
       </w:r>
     </w:p>
     <w:p>
@@ -12056,14 +13625,70 @@
           <w:szCs w:val="20"/>
         </w:rPr>
       </w:pPr>
+      <w:proofErr w:type="spellStart"/>
       <w:r>
         <w:rPr>
           <w:rFonts w:ascii="Courier New" w:hAnsi="Courier New" w:cs="Courier New"/>
           <w:sz w:val="20"/>
           <w:szCs w:val="20"/>
         </w:rPr>
-        <w:t>pnpm i -D @cypress/webpack-dev-server @cypress/vue</w:t>
-      </w:r>
+        <w:t>pnpm</w:t>
+      </w:r>
+      <w:proofErr w:type="spellEnd"/>
+      <w:r>
+        <w:rPr>
+          <w:rFonts w:ascii="Courier New" w:hAnsi="Courier New" w:cs="Courier New"/>
+          <w:sz w:val="20"/>
+          <w:szCs w:val="20"/>
+        </w:rPr>
+        <w:t xml:space="preserve"> </w:t>
+      </w:r>
+      <w:proofErr w:type="spellStart"/>
+      <w:r>
+        <w:rPr>
+          <w:rFonts w:ascii="Courier New" w:hAnsi="Courier New" w:cs="Courier New"/>
+          <w:sz w:val="20"/>
+          <w:szCs w:val="20"/>
+        </w:rPr>
+        <w:t>i</w:t>
+      </w:r>
+      <w:proofErr w:type="spellEnd"/>
+      <w:r>
+        <w:rPr>
+          <w:rFonts w:ascii="Courier New" w:hAnsi="Courier New" w:cs="Courier New"/>
+          <w:sz w:val="20"/>
+          <w:szCs w:val="20"/>
+        </w:rPr>
+        <w:t xml:space="preserve"> -D @cypress/</w:t>
+      </w:r>
+      <w:proofErr w:type="spellStart"/>
+      <w:r>
+        <w:rPr>
+          <w:rFonts w:ascii="Courier New" w:hAnsi="Courier New" w:cs="Courier New"/>
+          <w:sz w:val="20"/>
+          <w:szCs w:val="20"/>
+        </w:rPr>
+        <w:t>webpack</w:t>
+      </w:r>
+      <w:proofErr w:type="spellEnd"/>
+      <w:r>
+        <w:rPr>
+          <w:rFonts w:ascii="Courier New" w:hAnsi="Courier New" w:cs="Courier New"/>
+          <w:sz w:val="20"/>
+          <w:szCs w:val="20"/>
+        </w:rPr>
+        <w:t>-dev-server @cypress/</w:t>
+      </w:r>
+      <w:proofErr w:type="spellStart"/>
+      <w:r>
+        <w:rPr>
+          <w:rFonts w:ascii="Courier New" w:hAnsi="Courier New" w:cs="Courier New"/>
+          <w:sz w:val="20"/>
+          <w:szCs w:val="20"/>
+        </w:rPr>
+        <w:t>vue</w:t>
+      </w:r>
+      <w:proofErr w:type="spellEnd"/>
     </w:p>
     <w:p>
       <w:pPr>
@@ -12092,7 +13717,15 @@
         <w:jc w:val="both"/>
       </w:pPr>
       <w:r>
-        <w:t>Installation of Lighthouse through pnpm:</w:t>
+        <w:t xml:space="preserve">Installation of Lighthouse through </w:t>
+      </w:r>
+      <w:proofErr w:type="spellStart"/>
+      <w:r>
+        <w:t>pnpm</w:t>
+      </w:r>
+      <w:proofErr w:type="spellEnd"/>
+      <w:r>
+        <w:t>:</w:t>
       </w:r>
     </w:p>
     <w:p>
@@ -12117,7 +13750,43 @@
           <w:sz w:val="20"/>
           <w:szCs w:val="20"/>
         </w:rPr>
-        <w:t>cd ./aidrecabrera/cjc-coronavirus-pulse</w:t>
+        <w:t>cd ./</w:t>
+      </w:r>
+      <w:proofErr w:type="spellStart"/>
+      <w:r>
+        <w:rPr>
+          <w:rFonts w:ascii="Courier New" w:hAnsi="Courier New" w:cs="Courier New"/>
+          <w:sz w:val="20"/>
+          <w:szCs w:val="20"/>
+        </w:rPr>
+        <w:t>aidrecabrera</w:t>
+      </w:r>
+      <w:proofErr w:type="spellEnd"/>
+      <w:r>
+        <w:rPr>
+          <w:rFonts w:ascii="Courier New" w:hAnsi="Courier New" w:cs="Courier New"/>
+          <w:sz w:val="20"/>
+          <w:szCs w:val="20"/>
+        </w:rPr>
+        <w:t>/</w:t>
+      </w:r>
+      <w:proofErr w:type="spellStart"/>
+      <w:r>
+        <w:rPr>
+          <w:rFonts w:ascii="Courier New" w:hAnsi="Courier New" w:cs="Courier New"/>
+          <w:sz w:val="20"/>
+          <w:szCs w:val="20"/>
+        </w:rPr>
+        <w:t>cjc</w:t>
+      </w:r>
+      <w:proofErr w:type="spellEnd"/>
+      <w:r>
+        <w:rPr>
+          <w:rFonts w:ascii="Courier New" w:hAnsi="Courier New" w:cs="Courier New"/>
+          <w:sz w:val="20"/>
+          <w:szCs w:val="20"/>
+        </w:rPr>
+        <w:t>-coronavirus-pulse</w:t>
       </w:r>
     </w:p>
     <w:p>
@@ -12136,13 +13805,23 @@
           <w:szCs w:val="20"/>
         </w:rPr>
       </w:pPr>
+      <w:proofErr w:type="spellStart"/>
       <w:r>
         <w:rPr>
           <w:rFonts w:ascii="Courier New" w:hAnsi="Courier New" w:cs="Courier New"/>
           <w:sz w:val="20"/>
           <w:szCs w:val="20"/>
         </w:rPr>
-        <w:t>pnpm install lighthouse -g</w:t>
+        <w:t>pnpm</w:t>
+      </w:r>
+      <w:proofErr w:type="spellEnd"/>
+      <w:r>
+        <w:rPr>
+          <w:rFonts w:ascii="Courier New" w:hAnsi="Courier New" w:cs="Courier New"/>
+          <w:sz w:val="20"/>
+          <w:szCs w:val="20"/>
+        </w:rPr>
+        <w:t xml:space="preserve"> install lighthouse -g</w:t>
       </w:r>
     </w:p>
     <w:p>
@@ -12234,7 +13913,21 @@
         <w:rPr>
           <w:b/>
         </w:rPr>
-        <w:t>List of installed dependencies and devDependencies:</w:t>
+        <w:t xml:space="preserve">List of installed dependencies and </w:t>
+      </w:r>
+      <w:proofErr w:type="spellStart"/>
+      <w:r>
+        <w:rPr>
+          <w:b/>
+        </w:rPr>
+        <w:t>devDependencies</w:t>
+      </w:r>
+      <w:proofErr w:type="spellEnd"/>
+      <w:r>
+        <w:rPr>
+          <w:b/>
+        </w:rPr>
+        <w:t>:</w:t>
       </w:r>
     </w:p>
     <w:p>
@@ -12248,13 +13941,23 @@
           <w:sz w:val="20"/>
         </w:rPr>
       </w:pPr>
+      <w:proofErr w:type="gramStart"/>
       <w:r>
         <w:rPr>
           <w:rFonts w:ascii="Courier New" w:hAnsi="Courier New" w:cs="Courier New"/>
           <w:b/>
           <w:sz w:val="20"/>
         </w:rPr>
-        <w:t>dependencies:</w:t>
+        <w:t>dependencies</w:t>
+      </w:r>
+      <w:proofErr w:type="gramEnd"/>
+      <w:r>
+        <w:rPr>
+          <w:rFonts w:ascii="Courier New" w:hAnsi="Courier New" w:cs="Courier New"/>
+          <w:b/>
+          <w:sz w:val="20"/>
+        </w:rPr>
+        <w:t>:</w:t>
       </w:r>
     </w:p>
     <w:p>
@@ -12267,12 +13970,71 @@
           <w:sz w:val="20"/>
         </w:rPr>
       </w:pPr>
-      <w:r>
-        <w:rPr>
-          <w:rFonts w:ascii="Courier New" w:hAnsi="Courier New" w:cs="Courier New"/>
-          <w:sz w:val="20"/>
-        </w:rPr>
-        <w:t>axios 0.26.1                dayjs 1.11.1                jquery 3.6.0                title-case 3.0.3            vue-number-animation 1.1.2</w:t>
+      <w:proofErr w:type="spellStart"/>
+      <w:proofErr w:type="gramStart"/>
+      <w:r>
+        <w:rPr>
+          <w:rFonts w:ascii="Courier New" w:hAnsi="Courier New" w:cs="Courier New"/>
+          <w:sz w:val="20"/>
+        </w:rPr>
+        <w:t>axios</w:t>
+      </w:r>
+      <w:proofErr w:type="spellEnd"/>
+      <w:proofErr w:type="gramEnd"/>
+      <w:r>
+        <w:rPr>
+          <w:rFonts w:ascii="Courier New" w:hAnsi="Courier New" w:cs="Courier New"/>
+          <w:sz w:val="20"/>
+        </w:rPr>
+        <w:t xml:space="preserve"> 0.26.1                </w:t>
+      </w:r>
+      <w:proofErr w:type="spellStart"/>
+      <w:r>
+        <w:rPr>
+          <w:rFonts w:ascii="Courier New" w:hAnsi="Courier New" w:cs="Courier New"/>
+          <w:sz w:val="20"/>
+        </w:rPr>
+        <w:t>dayjs</w:t>
+      </w:r>
+      <w:proofErr w:type="spellEnd"/>
+      <w:r>
+        <w:rPr>
+          <w:rFonts w:ascii="Courier New" w:hAnsi="Courier New" w:cs="Courier New"/>
+          <w:sz w:val="20"/>
+        </w:rPr>
+        <w:t xml:space="preserve"> 1.11.1                </w:t>
+      </w:r>
+      <w:proofErr w:type="spellStart"/>
+      <w:r>
+        <w:rPr>
+          <w:rFonts w:ascii="Courier New" w:hAnsi="Courier New" w:cs="Courier New"/>
+          <w:sz w:val="20"/>
+        </w:rPr>
+        <w:t>jquery</w:t>
+      </w:r>
+      <w:proofErr w:type="spellEnd"/>
+      <w:r>
+        <w:rPr>
+          <w:rFonts w:ascii="Courier New" w:hAnsi="Courier New" w:cs="Courier New"/>
+          <w:sz w:val="20"/>
+        </w:rPr>
+        <w:t xml:space="preserve"> 3.6.0                title-case 3.0.3            </w:t>
+      </w:r>
+      <w:proofErr w:type="spellStart"/>
+      <w:r>
+        <w:rPr>
+          <w:rFonts w:ascii="Courier New" w:hAnsi="Courier New" w:cs="Courier New"/>
+          <w:sz w:val="20"/>
+        </w:rPr>
+        <w:t>vue</w:t>
+      </w:r>
+      <w:proofErr w:type="spellEnd"/>
+      <w:r>
+        <w:rPr>
+          <w:rFonts w:ascii="Courier New" w:hAnsi="Courier New" w:cs="Courier New"/>
+          <w:sz w:val="20"/>
+        </w:rPr>
+        <w:t>-number-animation 1.1.2</w:t>
       </w:r>
     </w:p>
     <w:p>
@@ -12285,12 +14047,69 @@
           <w:sz w:val="20"/>
         </w:rPr>
       </w:pPr>
-      <w:r>
-        <w:rPr>
-          <w:rFonts w:ascii="Courier New" w:hAnsi="Courier New" w:cs="Courier New"/>
-          <w:sz w:val="20"/>
-        </w:rPr>
-        <w:t>bootstrap 5.1.3             firebase 9.7.0              newsapi 2.4.1               vue 3.2.33                  vue-router 4.0.14</w:t>
+      <w:proofErr w:type="gramStart"/>
+      <w:r>
+        <w:rPr>
+          <w:rFonts w:ascii="Courier New" w:hAnsi="Courier New" w:cs="Courier New"/>
+          <w:sz w:val="20"/>
+        </w:rPr>
+        <w:t>bootstrap</w:t>
+      </w:r>
+      <w:proofErr w:type="gramEnd"/>
+      <w:r>
+        <w:rPr>
+          <w:rFonts w:ascii="Courier New" w:hAnsi="Courier New" w:cs="Courier New"/>
+          <w:sz w:val="20"/>
+        </w:rPr>
+        <w:t xml:space="preserve"> 5.1.3             firebase 9.7.0              </w:t>
+      </w:r>
+      <w:proofErr w:type="spellStart"/>
+      <w:r>
+        <w:rPr>
+          <w:rFonts w:ascii="Courier New" w:hAnsi="Courier New" w:cs="Courier New"/>
+          <w:sz w:val="20"/>
+        </w:rPr>
+        <w:t>newsapi</w:t>
+      </w:r>
+      <w:proofErr w:type="spellEnd"/>
+      <w:r>
+        <w:rPr>
+          <w:rFonts w:ascii="Courier New" w:hAnsi="Courier New" w:cs="Courier New"/>
+          <w:sz w:val="20"/>
+        </w:rPr>
+        <w:t xml:space="preserve"> 2.4.1               </w:t>
+      </w:r>
+      <w:proofErr w:type="spellStart"/>
+      <w:r>
+        <w:rPr>
+          <w:rFonts w:ascii="Courier New" w:hAnsi="Courier New" w:cs="Courier New"/>
+          <w:sz w:val="20"/>
+        </w:rPr>
+        <w:t>vue</w:t>
+      </w:r>
+      <w:proofErr w:type="spellEnd"/>
+      <w:r>
+        <w:rPr>
+          <w:rFonts w:ascii="Courier New" w:hAnsi="Courier New" w:cs="Courier New"/>
+          <w:sz w:val="20"/>
+        </w:rPr>
+        <w:t xml:space="preserve"> 3.2.33                  </w:t>
+      </w:r>
+      <w:proofErr w:type="spellStart"/>
+      <w:r>
+        <w:rPr>
+          <w:rFonts w:ascii="Courier New" w:hAnsi="Courier New" w:cs="Courier New"/>
+          <w:sz w:val="20"/>
+        </w:rPr>
+        <w:t>vue</w:t>
+      </w:r>
+      <w:proofErr w:type="spellEnd"/>
+      <w:r>
+        <w:rPr>
+          <w:rFonts w:ascii="Courier New" w:hAnsi="Courier New" w:cs="Courier New"/>
+          <w:sz w:val="20"/>
+        </w:rPr>
+        <w:t>-router 4.0.14</w:t>
       </w:r>
     </w:p>
     <w:p>
@@ -12308,7 +14127,23 @@
           <w:rFonts w:ascii="Courier New" w:hAnsi="Courier New" w:cs="Courier New"/>
           <w:sz w:val="20"/>
         </w:rPr>
-        <w:t>chart.js 3.7.1              firebase-tools 10.7.2       vue-chartjs 4.0.7</w:t>
+        <w:t xml:space="preserve">chart.js 3.7.1              firebase-tools 10.7.2       </w:t>
+      </w:r>
+      <w:proofErr w:type="spellStart"/>
+      <w:r>
+        <w:rPr>
+          <w:rFonts w:ascii="Courier New" w:hAnsi="Courier New" w:cs="Courier New"/>
+          <w:sz w:val="20"/>
+        </w:rPr>
+        <w:t>vue-chartjs</w:t>
+      </w:r>
+      <w:proofErr w:type="spellEnd"/>
+      <w:r>
+        <w:rPr>
+          <w:rFonts w:ascii="Courier New" w:hAnsi="Courier New" w:cs="Courier New"/>
+          <w:sz w:val="20"/>
+        </w:rPr>
+        <w:t xml:space="preserve"> 4.0.7</w:t>
       </w:r>
     </w:p>
     <w:p>
@@ -12322,13 +14157,25 @@
           <w:sz w:val="20"/>
         </w:rPr>
       </w:pPr>
+      <w:proofErr w:type="spellStart"/>
+      <w:proofErr w:type="gramStart"/>
       <w:r>
         <w:rPr>
           <w:rFonts w:ascii="Courier New" w:hAnsi="Courier New" w:cs="Courier New"/>
           <w:b/>
           <w:sz w:val="20"/>
         </w:rPr>
-        <w:t>devDependencies:</w:t>
+        <w:t>devDependencies</w:t>
+      </w:r>
+      <w:proofErr w:type="spellEnd"/>
+      <w:proofErr w:type="gramEnd"/>
+      <w:r>
+        <w:rPr>
+          <w:rFonts w:ascii="Courier New" w:hAnsi="Courier New" w:cs="Courier New"/>
+          <w:b/>
+          <w:sz w:val="20"/>
+        </w:rPr>
+        <w:t>:</w:t>
       </w:r>
     </w:p>
     <w:p>
@@ -12346,7 +14193,39 @@
           <w:rFonts w:ascii="Courier New" w:hAnsi="Courier New" w:cs="Courier New"/>
           <w:sz w:val="20"/>
         </w:rPr>
-        <w:t>@cypress/vite-dev-server 2.2.2     @tailwindcss/typography 0.5.2</w:t>
+        <w:t>@cypress/</w:t>
+      </w:r>
+      <w:proofErr w:type="spellStart"/>
+      <w:r>
+        <w:rPr>
+          <w:rFonts w:ascii="Courier New" w:hAnsi="Courier New" w:cs="Courier New"/>
+          <w:sz w:val="20"/>
+        </w:rPr>
+        <w:t>vite</w:t>
+      </w:r>
+      <w:proofErr w:type="spellEnd"/>
+      <w:r>
+        <w:rPr>
+          <w:rFonts w:ascii="Courier New" w:hAnsi="Courier New" w:cs="Courier New"/>
+          <w:sz w:val="20"/>
+        </w:rPr>
+        <w:t>-dev-server 2.2.2     @</w:t>
+      </w:r>
+      <w:proofErr w:type="spellStart"/>
+      <w:r>
+        <w:rPr>
+          <w:rFonts w:ascii="Courier New" w:hAnsi="Courier New" w:cs="Courier New"/>
+          <w:sz w:val="20"/>
+        </w:rPr>
+        <w:t>tailwindcss</w:t>
+      </w:r>
+      <w:proofErr w:type="spellEnd"/>
+      <w:r>
+        <w:rPr>
+          <w:rFonts w:ascii="Courier New" w:hAnsi="Courier New" w:cs="Courier New"/>
+          <w:sz w:val="20"/>
+        </w:rPr>
+        <w:t>/typography 0.5.2</w:t>
       </w:r>
     </w:p>
     <w:p>
@@ -12359,12 +14238,37 @@
           <w:sz w:val="20"/>
         </w:rPr>
       </w:pPr>
-      <w:r>
-        <w:rPr>
-          <w:rFonts w:ascii="Courier New" w:hAnsi="Courier New" w:cs="Courier New"/>
-          <w:sz w:val="20"/>
-        </w:rPr>
-        <w:t>cypress 9.6.0                      tailwindcss 3.0.24</w:t>
+      <w:proofErr w:type="gramStart"/>
+      <w:r>
+        <w:rPr>
+          <w:rFonts w:ascii="Courier New" w:hAnsi="Courier New" w:cs="Courier New"/>
+          <w:sz w:val="20"/>
+        </w:rPr>
+        <w:t>cypress</w:t>
+      </w:r>
+      <w:proofErr w:type="gramEnd"/>
+      <w:r>
+        <w:rPr>
+          <w:rFonts w:ascii="Courier New" w:hAnsi="Courier New" w:cs="Courier New"/>
+          <w:sz w:val="20"/>
+        </w:rPr>
+        <w:t xml:space="preserve"> 9.6.0                      </w:t>
+      </w:r>
+      <w:proofErr w:type="spellStart"/>
+      <w:r>
+        <w:rPr>
+          <w:rFonts w:ascii="Courier New" w:hAnsi="Courier New" w:cs="Courier New"/>
+          <w:sz w:val="20"/>
+        </w:rPr>
+        <w:t>tailwindcss</w:t>
+      </w:r>
+      <w:proofErr w:type="spellEnd"/>
+      <w:r>
+        <w:rPr>
+          <w:rFonts w:ascii="Courier New" w:hAnsi="Courier New" w:cs="Courier New"/>
+          <w:sz w:val="20"/>
+        </w:rPr>
+        <w:t xml:space="preserve"> 3.0.24</w:t>
       </w:r>
     </w:p>
     <w:p>
@@ -12382,7 +14286,55 @@
           <w:rFonts w:ascii="Courier New" w:hAnsi="Courier New" w:cs="Courier New"/>
           <w:sz w:val="20"/>
         </w:rPr>
-        <w:t>@cypress/vue 3.1.1                 @vitejs/plugin-vue 2.3.1</w:t>
+        <w:t>@cypress/</w:t>
+      </w:r>
+      <w:proofErr w:type="spellStart"/>
+      <w:r>
+        <w:rPr>
+          <w:rFonts w:ascii="Courier New" w:hAnsi="Courier New" w:cs="Courier New"/>
+          <w:sz w:val="20"/>
+        </w:rPr>
+        <w:t>vue</w:t>
+      </w:r>
+      <w:proofErr w:type="spellEnd"/>
+      <w:r>
+        <w:rPr>
+          <w:rFonts w:ascii="Courier New" w:hAnsi="Courier New" w:cs="Courier New"/>
+          <w:sz w:val="20"/>
+        </w:rPr>
+        <w:t xml:space="preserve"> 3.1.1                 @</w:t>
+      </w:r>
+      <w:proofErr w:type="spellStart"/>
+      <w:r>
+        <w:rPr>
+          <w:rFonts w:ascii="Courier New" w:hAnsi="Courier New" w:cs="Courier New"/>
+          <w:sz w:val="20"/>
+        </w:rPr>
+        <w:t>vitejs</w:t>
+      </w:r>
+      <w:proofErr w:type="spellEnd"/>
+      <w:r>
+        <w:rPr>
+          <w:rFonts w:ascii="Courier New" w:hAnsi="Courier New" w:cs="Courier New"/>
+          <w:sz w:val="20"/>
+        </w:rPr>
+        <w:t>/plugin-</w:t>
+      </w:r>
+      <w:proofErr w:type="spellStart"/>
+      <w:r>
+        <w:rPr>
+          <w:rFonts w:ascii="Courier New" w:hAnsi="Courier New" w:cs="Courier New"/>
+          <w:sz w:val="20"/>
+        </w:rPr>
+        <w:t>vue</w:t>
+      </w:r>
+      <w:proofErr w:type="spellEnd"/>
+      <w:r>
+        <w:rPr>
+          <w:rFonts w:ascii="Courier New" w:hAnsi="Courier New" w:cs="Courier New"/>
+          <w:sz w:val="20"/>
+        </w:rPr>
+        <w:t xml:space="preserve"> 2.3.1</w:t>
       </w:r>
     </w:p>
     <w:p>
@@ -12395,12 +14347,39 @@
           <w:sz w:val="20"/>
         </w:rPr>
       </w:pPr>
-      <w:r>
-        <w:rPr>
-          <w:rFonts w:ascii="Courier New" w:hAnsi="Courier New" w:cs="Courier New"/>
-          <w:sz w:val="20"/>
-        </w:rPr>
-        <w:t>postcss 8.4.12                     vite 2.9.6</w:t>
+      <w:proofErr w:type="spellStart"/>
+      <w:proofErr w:type="gramStart"/>
+      <w:r>
+        <w:rPr>
+          <w:rFonts w:ascii="Courier New" w:hAnsi="Courier New" w:cs="Courier New"/>
+          <w:sz w:val="20"/>
+        </w:rPr>
+        <w:t>postcss</w:t>
+      </w:r>
+      <w:proofErr w:type="spellEnd"/>
+      <w:proofErr w:type="gramEnd"/>
+      <w:r>
+        <w:rPr>
+          <w:rFonts w:ascii="Courier New" w:hAnsi="Courier New" w:cs="Courier New"/>
+          <w:sz w:val="20"/>
+        </w:rPr>
+        <w:t xml:space="preserve"> 8.4.12                     </w:t>
+      </w:r>
+      <w:proofErr w:type="spellStart"/>
+      <w:r>
+        <w:rPr>
+          <w:rFonts w:ascii="Courier New" w:hAnsi="Courier New" w:cs="Courier New"/>
+          <w:sz w:val="20"/>
+        </w:rPr>
+        <w:t>vite</w:t>
+      </w:r>
+      <w:proofErr w:type="spellEnd"/>
+      <w:r>
+        <w:rPr>
+          <w:rFonts w:ascii="Courier New" w:hAnsi="Courier New" w:cs="Courier New"/>
+          <w:sz w:val="20"/>
+        </w:rPr>
+        <w:t xml:space="preserve"> 2.9.6</w:t>
       </w:r>
     </w:p>
     <w:p>
@@ -12418,7 +14397,48 @@
           <w:rFonts w:ascii="Courier New" w:hAnsi="Courier New" w:cs="Courier New"/>
           <w:sz w:val="20"/>
         </w:rPr>
-        <w:t>@cypress/webpack-dev-server 1.8.4  autoprefixer 10.4.5</w:t>
+        <w:t>@cypress/</w:t>
+      </w:r>
+      <w:proofErr w:type="spellStart"/>
+      <w:r>
+        <w:rPr>
+          <w:rFonts w:ascii="Courier New" w:hAnsi="Courier New" w:cs="Courier New"/>
+          <w:sz w:val="20"/>
+        </w:rPr>
+        <w:t>webpack</w:t>
+      </w:r>
+      <w:proofErr w:type="spellEnd"/>
+      <w:r>
+        <w:rPr>
+          <w:rFonts w:ascii="Courier New" w:hAnsi="Courier New" w:cs="Courier New"/>
+          <w:sz w:val="20"/>
+        </w:rPr>
+        <w:t xml:space="preserve">-dev-server </w:t>
+      </w:r>
+      <w:proofErr w:type="gramStart"/>
+      <w:r>
+        <w:rPr>
+          <w:rFonts w:ascii="Courier New" w:hAnsi="Courier New" w:cs="Courier New"/>
+          <w:sz w:val="20"/>
+        </w:rPr>
+        <w:t xml:space="preserve">1.8.4  </w:t>
+      </w:r>
+      <w:proofErr w:type="spellStart"/>
+      <w:r>
+        <w:rPr>
+          <w:rFonts w:ascii="Courier New" w:hAnsi="Courier New" w:cs="Courier New"/>
+          <w:sz w:val="20"/>
+        </w:rPr>
+        <w:t>autoprefixer</w:t>
+      </w:r>
+      <w:proofErr w:type="spellEnd"/>
+      <w:proofErr w:type="gramEnd"/>
+      <w:r>
+        <w:rPr>
+          <w:rFonts w:ascii="Courier New" w:hAnsi="Courier New" w:cs="Courier New"/>
+          <w:sz w:val="20"/>
+        </w:rPr>
+        <w:t xml:space="preserve"> 10.4.5</w:t>
       </w:r>
     </w:p>
     <w:p>
@@ -12431,12 +14451,21 @@
           <w:sz w:val="20"/>
         </w:rPr>
       </w:pPr>
-      <w:r>
-        <w:rPr>
-          <w:rFonts w:ascii="Courier New" w:hAnsi="Courier New" w:cs="Courier New"/>
-          <w:sz w:val="20"/>
-        </w:rPr>
-        <w:t>start-server-and-test 1.14.0</w:t>
+      <w:proofErr w:type="gramStart"/>
+      <w:r>
+        <w:rPr>
+          <w:rFonts w:ascii="Courier New" w:hAnsi="Courier New" w:cs="Courier New"/>
+          <w:sz w:val="20"/>
+        </w:rPr>
+        <w:t>start-server-and-test</w:t>
+      </w:r>
+      <w:proofErr w:type="gramEnd"/>
+      <w:r>
+        <w:rPr>
+          <w:rFonts w:ascii="Courier New" w:hAnsi="Courier New" w:cs="Courier New"/>
+          <w:sz w:val="20"/>
+        </w:rPr>
+        <w:t xml:space="preserve"> 1.14.0</w:t>
       </w:r>
     </w:p>
     <w:p>
@@ -12921,6 +14950,7 @@
           <w:szCs w:val="24"/>
         </w:rPr>
       </w:pPr>
+      <w:proofErr w:type="spellStart"/>
       <w:r>
         <w:rPr>
           <w:rFonts w:ascii="Times New Roman" w:hAnsi="Times New Roman" w:cs="Times New Roman"/>
@@ -12928,7 +14958,17 @@
           <w:sz w:val="24"/>
           <w:szCs w:val="24"/>
         </w:rPr>
-        <w:t>ESLint (Version 2.2.2)</w:t>
+        <w:t>ESLint</w:t>
+      </w:r>
+      <w:proofErr w:type="spellEnd"/>
+      <w:r>
+        <w:rPr>
+          <w:rFonts w:ascii="Times New Roman" w:hAnsi="Times New Roman" w:cs="Times New Roman"/>
+          <w:color w:val="000000" w:themeColor="text1"/>
+          <w:sz w:val="24"/>
+          <w:szCs w:val="24"/>
+        </w:rPr>
+        <w:t xml:space="preserve"> (Version 2.2.2)</w:t>
       </w:r>
     </w:p>
     <w:p>
@@ -13083,6 +15123,7 @@
           <w:szCs w:val="24"/>
         </w:rPr>
       </w:pPr>
+      <w:proofErr w:type="spellStart"/>
       <w:r>
         <w:rPr>
           <w:rFonts w:ascii="Times New Roman" w:hAnsi="Times New Roman" w:cs="Times New Roman"/>
@@ -13090,7 +15131,17 @@
           <w:sz w:val="24"/>
           <w:szCs w:val="24"/>
         </w:rPr>
-        <w:t>Figma (Latest version as of writing)</w:t>
+        <w:t>Figma</w:t>
+      </w:r>
+      <w:proofErr w:type="spellEnd"/>
+      <w:r>
+        <w:rPr>
+          <w:rFonts w:ascii="Times New Roman" w:hAnsi="Times New Roman" w:cs="Times New Roman"/>
+          <w:color w:val="000000" w:themeColor="text1"/>
+          <w:sz w:val="24"/>
+          <w:szCs w:val="24"/>
+        </w:rPr>
+        <w:t xml:space="preserve"> (Latest version as of writing)</w:t>
       </w:r>
     </w:p>
     <w:p>
@@ -13466,7 +15517,7 @@
       <w:rPr>
         <w:noProof/>
       </w:rPr>
-      <w:t>5</w:t>
+      <w:t>7</w:t>
     </w:r>
     <w:r>
       <w:fldChar w:fldCharType="end"/>
@@ -16306,7 +18357,7 @@
 </file>
 
 <file path=customXml/itemProps1.xml><?xml version="1.0" encoding="utf-8"?>
-<ds:datastoreItem xmlns:ds="http://schemas.openxmlformats.org/officeDocument/2006/customXml" ds:itemID="{6410D57A-D28A-4CDF-8E86-3838AC816014}">
+<ds:datastoreItem xmlns:ds="http://schemas.openxmlformats.org/officeDocument/2006/customXml" ds:itemID="{C8033836-2CB7-4EB6-9C3A-2F1DCB556A2C}">
   <ds:schemaRefs>
     <ds:schemaRef ds:uri="http://schemas.openxmlformats.org/officeDocument/2006/bibliography"/>
   </ds:schemaRefs>

</xml_diff>